<commit_message>
Create new samples tests
</commit_message>
<xml_diff>
--- a/CursoPhpUnitLaravel.docx
+++ b/CursoPhpUnitLaravel.docx
@@ -198,6 +198,24 @@
         </w:r>
       </w:hyperlink>
     </w:p>
+    <w:p>
+      <w:pPr>
+        <w:ind w:firstLine="708"/>
+      </w:pPr>
+      <w:hyperlink r:id="rId6" w:history="1">
+        <w:r>
+          <w:rPr>
+            <w:rStyle w:val="Hyperlink"/>
+          </w:rPr>
+          <w:t>https://laravel.com/docs/8.x/testing</w:t>
+        </w:r>
+      </w:hyperlink>
+    </w:p>
+    <w:p>
+      <w:pPr>
+        <w:ind w:firstLine="708"/>
+      </w:pPr>
+    </w:p>
     <w:p/>
     <w:p>
       <w:pPr>
@@ -245,23 +263,16 @@
     </w:p>
     <w:p>
       <w:pPr>
-        <w:pStyle w:val="PargrafodaLista"/>
         <w:tabs>
           <w:tab w:val="center" w:pos="5593"/>
           <w:tab w:val="left" w:pos="8835"/>
         </w:tabs>
-        <w:rPr>
-          <w:b/>
-          <w:bCs/>
-        </w:rPr>
-      </w:pPr>
-      <w:r>
-        <w:rPr>
-          <w:b/>
-          <w:bCs/>
-        </w:rPr>
-        <w:tab/>
-      </w:r>
+        <w:jc w:val="center"/>
+        <w:rPr>
+          <w:b/>
+          <w:bCs/>
+        </w:rPr>
+      </w:pPr>
       <w:proofErr w:type="spellStart"/>
       <w:r>
         <w:rPr>
@@ -358,7 +369,6 @@
     </w:p>
     <w:p>
       <w:pPr>
-        <w:pStyle w:val="PargrafodaLista"/>
         <w:tabs>
           <w:tab w:val="center" w:pos="5593"/>
           <w:tab w:val="left" w:pos="8835"/>
@@ -449,18 +459,13 @@
           <w:tab w:val="center" w:pos="5593"/>
           <w:tab w:val="left" w:pos="8835"/>
         </w:tabs>
-        <w:rPr>
-          <w:b/>
-          <w:bCs/>
-        </w:rPr>
-      </w:pPr>
-      <w:r>
-        <w:rPr>
-          <w:b/>
-          <w:bCs/>
-        </w:rPr>
-        <w:tab/>
-      </w:r>
+        <w:ind w:left="0"/>
+        <w:jc w:val="center"/>
+        <w:rPr>
+          <w:b/>
+          <w:bCs/>
+        </w:rPr>
+      </w:pPr>
       <w:proofErr w:type="spellStart"/>
       <w:proofErr w:type="gramStart"/>
       <w:r>
@@ -558,6 +563,7 @@
           <w:tab w:val="center" w:pos="5593"/>
           <w:tab w:val="left" w:pos="8835"/>
         </w:tabs>
+        <w:ind w:left="0"/>
         <w:jc w:val="center"/>
         <w:rPr>
           <w:b/>
@@ -634,17 +640,26 @@
           <w:tab w:val="center" w:pos="5593"/>
           <w:tab w:val="left" w:pos="8835"/>
         </w:tabs>
-        <w:rPr>
-          <w:b/>
-          <w:bCs/>
-        </w:rPr>
+        <w:ind w:left="0"/>
       </w:pPr>
       <w:r>
         <w:tab/>
       </w:r>
-      <w:r>
-        <w:tab/>
-      </w:r>
+    </w:p>
+    <w:p>
+      <w:pPr>
+        <w:pStyle w:val="PargrafodaLista"/>
+        <w:tabs>
+          <w:tab w:val="center" w:pos="5593"/>
+          <w:tab w:val="left" w:pos="8835"/>
+        </w:tabs>
+        <w:ind w:left="0"/>
+        <w:jc w:val="center"/>
+        <w:rPr>
+          <w:b/>
+          <w:bCs/>
+        </w:rPr>
+      </w:pPr>
       <w:r>
         <w:rPr>
           <w:b/>
@@ -700,7 +715,7 @@
                     <pic:cNvPicPr/>
                   </pic:nvPicPr>
                   <pic:blipFill>
-                    <a:blip r:embed="rId6"/>
+                    <a:blip r:embed="rId7"/>
                     <a:stretch>
                       <a:fillRect/>
                     </a:stretch>
@@ -2511,6 +2526,7 @@
           <w:szCs w:val="21"/>
           <w:lang w:eastAsia="pt-BR"/>
         </w:rPr>
+        <w:lastRenderedPageBreak/>
         <w:t>    </w:t>
       </w:r>
       <w:r>
@@ -3132,7 +3148,6 @@
           <w:szCs w:val="21"/>
           <w:lang w:eastAsia="pt-BR"/>
         </w:rPr>
-        <w:lastRenderedPageBreak/>
         <w:t>        </w:t>
       </w:r>
       <w:proofErr w:type="gramStart"/>
@@ -4063,7 +4078,7 @@
           </mc:Choice>
           <mc:Fallback>
             <w:pict>
-              <v:oval w14:anchorId="2DD50B2E" id="Elipse 3" o:spid="_x0000_s1026" style="position:absolute;margin-left:0;margin-top:115.8pt;width:131.25pt;height:114.75pt;z-index:251659264;visibility:visible;mso-wrap-style:square;mso-wrap-distance-left:9pt;mso-wrap-distance-top:0;mso-wrap-distance-right:9pt;mso-wrap-distance-bottom:0;mso-position-horizontal:left;mso-position-horizontal-relative:margin;mso-position-vertical:absolute;mso-position-vertical-relative:text;v-text-anchor:middle" o:gfxdata="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" filled="f" strokecolor="red" strokeweight="4.5pt">
+              <v:oval w14:anchorId="5A3B6B54" id="Elipse 3" o:spid="_x0000_s1026" style="position:absolute;margin-left:0;margin-top:115.8pt;width:131.25pt;height:114.75pt;z-index:251659264;visibility:visible;mso-wrap-style:square;mso-wrap-distance-left:9pt;mso-wrap-distance-top:0;mso-wrap-distance-right:9pt;mso-wrap-distance-bottom:0;mso-position-horizontal:left;mso-position-horizontal-relative:margin;mso-position-vertical:absolute;mso-position-vertical-relative:text;v-text-anchor:middle" o:gfxdata="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" filled="f" strokecolor="red" strokeweight="4.5pt">
                 <v:stroke joinstyle="miter"/>
                 <w10:wrap anchorx="margin"/>
               </v:oval>
@@ -4080,306 +4095,6 @@
             <wp:extent cx="6645910" cy="3421380"/>
             <wp:effectExtent l="0" t="0" r="2540" b="7620"/>
             <wp:docPr id="2" name="Imagem 2"/>
-            <wp:cNvGraphicFramePr>
-              <a:graphicFrameLocks xmlns:a="http://schemas.openxmlformats.org/drawingml/2006/main" noChangeAspect="1"/>
-            </wp:cNvGraphicFramePr>
-            <a:graphic xmlns:a="http://schemas.openxmlformats.org/drawingml/2006/main">
-              <a:graphicData uri="http://schemas.openxmlformats.org/drawingml/2006/picture">
-                <pic:pic xmlns:pic="http://schemas.openxmlformats.org/drawingml/2006/picture">
-                  <pic:nvPicPr>
-                    <pic:cNvPr id="1" name=""/>
-                    <pic:cNvPicPr/>
-                  </pic:nvPicPr>
-                  <pic:blipFill>
-                    <a:blip r:embed="rId7"/>
-                    <a:stretch>
-                      <a:fillRect/>
-                    </a:stretch>
-                  </pic:blipFill>
-                  <pic:spPr>
-                    <a:xfrm>
-                      <a:off x="0" y="0"/>
-                      <a:ext cx="6645910" cy="3421380"/>
-                    </a:xfrm>
-                    <a:prstGeom prst="rect">
-                      <a:avLst/>
-                    </a:prstGeom>
-                  </pic:spPr>
-                </pic:pic>
-              </a:graphicData>
-            </a:graphic>
-          </wp:inline>
-        </w:drawing>
-      </w:r>
-    </w:p>
-    <w:p/>
-    <w:p>
-      <w:pPr>
-        <w:pStyle w:val="PargrafodaLista"/>
-        <w:numPr>
-          <w:ilvl w:val="0"/>
-          <w:numId w:val="5"/>
-        </w:numPr>
-      </w:pPr>
-      <w:r>
-        <w:t>O projeto já vem com alguns exemplos criados. Abra e veja os exemplos.</w:t>
-      </w:r>
-    </w:p>
-    <w:p>
-      <w:pPr>
-        <w:pStyle w:val="PargrafodaLista"/>
-      </w:pPr>
-    </w:p>
-    <w:p>
-      <w:pPr>
-        <w:pStyle w:val="PargrafodaLista"/>
-        <w:numPr>
-          <w:ilvl w:val="0"/>
-          <w:numId w:val="5"/>
-        </w:numPr>
-      </w:pPr>
-      <w:r>
-        <w:t xml:space="preserve">A pasta de testes contém dois diretórios: </w:t>
-      </w:r>
-      <w:proofErr w:type="spellStart"/>
-      <w:r>
-        <w:t>F</w:t>
-      </w:r>
-      <w:r>
-        <w:rPr>
-          <w:b/>
-          <w:bCs/>
-        </w:rPr>
-        <w:t>eature</w:t>
-      </w:r>
-      <w:proofErr w:type="spellEnd"/>
-      <w:r>
-        <w:t xml:space="preserve"> e </w:t>
-      </w:r>
-      <w:r>
-        <w:rPr>
-          <w:b/>
-          <w:bCs/>
-        </w:rPr>
-        <w:t>Unit</w:t>
-      </w:r>
-      <w:r>
-        <w:t xml:space="preserve">. Testes localizados dentro da pasta </w:t>
-      </w:r>
-      <w:r>
-        <w:rPr>
-          <w:b/>
-          <w:bCs/>
-        </w:rPr>
-        <w:t>Unit</w:t>
-      </w:r>
-      <w:r>
-        <w:t xml:space="preserve"> são testes de unidades. Uma unidade de teste é o menor teste que podemos fazer dentro de um projeto, geralmente testando um método de uma classe. Testes localizados dentro da pasta </w:t>
-      </w:r>
-      <w:proofErr w:type="spellStart"/>
-      <w:r>
-        <w:rPr>
-          <w:b/>
-          <w:bCs/>
-        </w:rPr>
-        <w:t>Feature</w:t>
-      </w:r>
-      <w:proofErr w:type="spellEnd"/>
-      <w:r>
-        <w:rPr>
-          <w:b/>
-          <w:bCs/>
-        </w:rPr>
-        <w:t xml:space="preserve"> </w:t>
-      </w:r>
-      <w:r>
-        <w:t>são testes mais complexos envolvendo a interação de diversos objetos, requisições HTTP, arquivos JSON e acesso ao banco de dados.</w:t>
-      </w:r>
-    </w:p>
-    <w:p>
-      <w:pPr>
-        <w:pStyle w:val="PargrafodaLista"/>
-      </w:pPr>
-    </w:p>
-    <w:p>
-      <w:pPr>
-        <w:pStyle w:val="PargrafodaLista"/>
-      </w:pPr>
-    </w:p>
-    <w:p>
-      <w:pPr>
-        <w:pStyle w:val="PargrafodaLista"/>
-        <w:numPr>
-          <w:ilvl w:val="0"/>
-          <w:numId w:val="5"/>
-        </w:numPr>
-      </w:pPr>
-      <w:r>
-        <w:t>Para executar os testes de exemplos, execute o seguinte comando:</w:t>
-      </w:r>
-    </w:p>
-    <w:p>
-      <w:pPr>
-        <w:pStyle w:val="PargrafodaLista"/>
-      </w:pPr>
-    </w:p>
-    <w:p>
-      <w:pPr>
-        <w:pStyle w:val="PargrafodaLista"/>
-        <w:jc w:val="center"/>
-        <w:rPr>
-          <w:b/>
-          <w:bCs/>
-        </w:rPr>
-      </w:pPr>
-      <w:proofErr w:type="spellStart"/>
-      <w:r>
-        <w:rPr>
-          <w:b/>
-          <w:bCs/>
-        </w:rPr>
-        <w:t>php</w:t>
-      </w:r>
-      <w:proofErr w:type="spellEnd"/>
-      <w:r>
-        <w:rPr>
-          <w:b/>
-          <w:bCs/>
-        </w:rPr>
-        <w:t xml:space="preserve"> </w:t>
-      </w:r>
-      <w:proofErr w:type="spellStart"/>
-      <w:r>
-        <w:rPr>
-          <w:b/>
-          <w:bCs/>
-        </w:rPr>
-        <w:t>artisan</w:t>
-      </w:r>
-      <w:proofErr w:type="spellEnd"/>
-      <w:r>
-        <w:rPr>
-          <w:b/>
-          <w:bCs/>
-        </w:rPr>
-        <w:t xml:space="preserve"> </w:t>
-      </w:r>
-      <w:proofErr w:type="spellStart"/>
-      <w:r>
-        <w:rPr>
-          <w:b/>
-          <w:bCs/>
-        </w:rPr>
-        <w:t>test</w:t>
-      </w:r>
-      <w:proofErr w:type="spellEnd"/>
-    </w:p>
-    <w:p>
-      <w:pPr>
-        <w:pStyle w:val="PargrafodaLista"/>
-        <w:jc w:val="center"/>
-        <w:rPr>
-          <w:b/>
-          <w:bCs/>
-        </w:rPr>
-      </w:pPr>
-    </w:p>
-    <w:p>
-      <w:pPr>
-        <w:pStyle w:val="PargrafodaLista"/>
-        <w:jc w:val="center"/>
-        <w:rPr>
-          <w:b/>
-          <w:bCs/>
-        </w:rPr>
-      </w:pPr>
-    </w:p>
-    <w:p>
-      <w:pPr>
-        <w:pStyle w:val="PargrafodaLista"/>
-        <w:jc w:val="center"/>
-        <w:rPr>
-          <w:b/>
-          <w:bCs/>
-        </w:rPr>
-      </w:pPr>
-    </w:p>
-    <w:p>
-      <w:pPr>
-        <w:pStyle w:val="PargrafodaLista"/>
-        <w:jc w:val="center"/>
-        <w:rPr>
-          <w:b/>
-          <w:bCs/>
-        </w:rPr>
-      </w:pPr>
-    </w:p>
-    <w:p>
-      <w:pPr>
-        <w:pStyle w:val="PargrafodaLista"/>
-        <w:jc w:val="center"/>
-        <w:rPr>
-          <w:b/>
-          <w:bCs/>
-        </w:rPr>
-      </w:pPr>
-    </w:p>
-    <w:p>
-      <w:pPr>
-        <w:pStyle w:val="PargrafodaLista"/>
-        <w:jc w:val="center"/>
-        <w:rPr>
-          <w:b/>
-          <w:bCs/>
-        </w:rPr>
-      </w:pPr>
-    </w:p>
-    <w:p>
-      <w:pPr>
-        <w:pStyle w:val="PargrafodaLista"/>
-        <w:jc w:val="center"/>
-        <w:rPr>
-          <w:b/>
-          <w:bCs/>
-        </w:rPr>
-      </w:pPr>
-    </w:p>
-    <w:p>
-      <w:pPr>
-        <w:pStyle w:val="PargrafodaLista"/>
-      </w:pPr>
-    </w:p>
-    <w:p>
-      <w:pPr>
-        <w:pStyle w:val="PargrafodaLista"/>
-        <w:numPr>
-          <w:ilvl w:val="0"/>
-          <w:numId w:val="5"/>
-        </w:numPr>
-      </w:pPr>
-      <w:r>
-        <w:lastRenderedPageBreak/>
-        <w:t>Uma saída parecida com essa será apresentada, no qual os dois testes existentes passaram</w:t>
-      </w:r>
-    </w:p>
-    <w:p>
-      <w:pPr>
-        <w:pStyle w:val="PargrafodaLista"/>
-      </w:pPr>
-    </w:p>
-    <w:p>
-      <w:pPr>
-        <w:pStyle w:val="PargrafodaLista"/>
-      </w:pPr>
-      <w:r>
-        <w:rPr>
-          <w:noProof/>
-        </w:rPr>
-        <w:drawing>
-          <wp:inline distT="0" distB="0" distL="0" distR="0" wp14:anchorId="24378C1F" wp14:editId="5E88B2AB">
-            <wp:extent cx="4552950" cy="3638097"/>
-            <wp:effectExtent l="0" t="0" r="0" b="635"/>
-            <wp:docPr id="4" name="Imagem 4"/>
             <wp:cNvGraphicFramePr>
               <a:graphicFrameLocks xmlns:a="http://schemas.openxmlformats.org/drawingml/2006/main" noChangeAspect="1"/>
             </wp:cNvGraphicFramePr>
@@ -4399,7 +4114,7 @@
                   <pic:spPr>
                     <a:xfrm>
                       <a:off x="0" y="0"/>
-                      <a:ext cx="4559444" cy="3643286"/>
+                      <a:ext cx="6645910" cy="3421380"/>
                     </a:xfrm>
                     <a:prstGeom prst="rect">
                       <a:avLst/>
@@ -4412,11 +4127,7 @@
         </w:drawing>
       </w:r>
     </w:p>
-    <w:p>
-      <w:pPr>
-        <w:pStyle w:val="PargrafodaLista"/>
-      </w:pPr>
-    </w:p>
+    <w:p/>
     <w:p>
       <w:pPr>
         <w:pStyle w:val="PargrafodaLista"/>
@@ -4426,1094 +4137,14 @@
         </w:numPr>
       </w:pPr>
       <w:r>
-        <w:t xml:space="preserve">Vamos fazer uma alteração no teste </w:t>
-      </w:r>
-      <w:proofErr w:type="spellStart"/>
-      <w:r>
-        <w:t>Feature</w:t>
-      </w:r>
-      <w:proofErr w:type="spellEnd"/>
-      <w:r>
-        <w:t>, no qual o status esperado seja o 404 (</w:t>
-      </w:r>
-      <w:proofErr w:type="spellStart"/>
-      <w:r>
-        <w:t>Not</w:t>
-      </w:r>
-      <w:proofErr w:type="spellEnd"/>
-      <w:r>
-        <w:t xml:space="preserve"> </w:t>
-      </w:r>
-      <w:proofErr w:type="spellStart"/>
-      <w:r>
-        <w:t>Found</w:t>
-      </w:r>
-      <w:proofErr w:type="spellEnd"/>
-      <w:r>
-        <w:t xml:space="preserve">). </w:t>
-      </w:r>
-    </w:p>
-    <w:p/>
-    <w:p>
-      <w:pPr>
-        <w:shd w:val="clear" w:color="auto" w:fill="1E1E1E"/>
-        <w:spacing w:after="0" w:line="285" w:lineRule="atLeast"/>
-        <w:rPr>
-          <w:rFonts w:ascii="Consolas" w:eastAsia="Times New Roman" w:hAnsi="Consolas" w:cs="Times New Roman"/>
-          <w:color w:val="D4D4D4"/>
-          <w:sz w:val="21"/>
-          <w:szCs w:val="21"/>
-          <w:lang w:eastAsia="pt-BR"/>
-        </w:rPr>
-      </w:pPr>
-      <w:r>
-        <w:rPr>
-          <w:rFonts w:ascii="Consolas" w:eastAsia="Times New Roman" w:hAnsi="Consolas" w:cs="Times New Roman"/>
-          <w:color w:val="569CD6"/>
-          <w:sz w:val="21"/>
-          <w:szCs w:val="21"/>
-          <w:lang w:eastAsia="pt-BR"/>
-        </w:rPr>
-        <w:t>&lt;?</w:t>
-      </w:r>
-      <w:proofErr w:type="spellStart"/>
-      <w:r>
-        <w:rPr>
-          <w:rFonts w:ascii="Consolas" w:eastAsia="Times New Roman" w:hAnsi="Consolas" w:cs="Times New Roman"/>
-          <w:color w:val="569CD6"/>
-          <w:sz w:val="21"/>
-          <w:szCs w:val="21"/>
-          <w:lang w:eastAsia="pt-BR"/>
-        </w:rPr>
-        <w:t>php</w:t>
-      </w:r>
-      <w:proofErr w:type="spellEnd"/>
-    </w:p>
-    <w:p>
-      <w:pPr>
-        <w:shd w:val="clear" w:color="auto" w:fill="1E1E1E"/>
-        <w:spacing w:after="0" w:line="285" w:lineRule="atLeast"/>
-        <w:rPr>
-          <w:rFonts w:ascii="Consolas" w:eastAsia="Times New Roman" w:hAnsi="Consolas" w:cs="Times New Roman"/>
-          <w:color w:val="D4D4D4"/>
-          <w:sz w:val="21"/>
-          <w:szCs w:val="21"/>
-          <w:lang w:eastAsia="pt-BR"/>
-        </w:rPr>
-      </w:pPr>
-    </w:p>
-    <w:p>
-      <w:pPr>
-        <w:shd w:val="clear" w:color="auto" w:fill="1E1E1E"/>
-        <w:spacing w:after="0" w:line="285" w:lineRule="atLeast"/>
-        <w:rPr>
-          <w:rFonts w:ascii="Consolas" w:eastAsia="Times New Roman" w:hAnsi="Consolas" w:cs="Times New Roman"/>
-          <w:color w:val="D4D4D4"/>
-          <w:sz w:val="21"/>
-          <w:szCs w:val="21"/>
-          <w:lang w:eastAsia="pt-BR"/>
-        </w:rPr>
-      </w:pPr>
-      <w:proofErr w:type="spellStart"/>
-      <w:r>
-        <w:rPr>
-          <w:rFonts w:ascii="Consolas" w:eastAsia="Times New Roman" w:hAnsi="Consolas" w:cs="Times New Roman"/>
-          <w:color w:val="569CD6"/>
-          <w:sz w:val="21"/>
-          <w:szCs w:val="21"/>
-          <w:lang w:eastAsia="pt-BR"/>
-        </w:rPr>
-        <w:t>namespace</w:t>
-      </w:r>
-      <w:proofErr w:type="spellEnd"/>
-      <w:r>
-        <w:rPr>
-          <w:rFonts w:ascii="Consolas" w:eastAsia="Times New Roman" w:hAnsi="Consolas" w:cs="Times New Roman"/>
-          <w:color w:val="D4D4D4"/>
-          <w:sz w:val="21"/>
-          <w:szCs w:val="21"/>
-          <w:lang w:eastAsia="pt-BR"/>
-        </w:rPr>
-        <w:t> </w:t>
-      </w:r>
-      <w:proofErr w:type="spellStart"/>
-      <w:r>
-        <w:rPr>
-          <w:rFonts w:ascii="Consolas" w:eastAsia="Times New Roman" w:hAnsi="Consolas" w:cs="Times New Roman"/>
-          <w:color w:val="4EC9B0"/>
-          <w:sz w:val="21"/>
-          <w:szCs w:val="21"/>
-          <w:lang w:eastAsia="pt-BR"/>
-        </w:rPr>
-        <w:t>Tests</w:t>
-      </w:r>
-      <w:proofErr w:type="spellEnd"/>
-      <w:r>
-        <w:rPr>
-          <w:rFonts w:ascii="Consolas" w:eastAsia="Times New Roman" w:hAnsi="Consolas" w:cs="Times New Roman"/>
-          <w:color w:val="4EC9B0"/>
-          <w:sz w:val="21"/>
-          <w:szCs w:val="21"/>
-          <w:lang w:eastAsia="pt-BR"/>
-        </w:rPr>
-        <w:t>\</w:t>
-      </w:r>
-      <w:proofErr w:type="spellStart"/>
-      <w:r>
-        <w:rPr>
-          <w:rFonts w:ascii="Consolas" w:eastAsia="Times New Roman" w:hAnsi="Consolas" w:cs="Times New Roman"/>
-          <w:color w:val="4EC9B0"/>
-          <w:sz w:val="21"/>
-          <w:szCs w:val="21"/>
-          <w:lang w:eastAsia="pt-BR"/>
-        </w:rPr>
-        <w:t>Feature</w:t>
-      </w:r>
-      <w:proofErr w:type="spellEnd"/>
-      <w:r>
-        <w:rPr>
-          <w:rFonts w:ascii="Consolas" w:eastAsia="Times New Roman" w:hAnsi="Consolas" w:cs="Times New Roman"/>
-          <w:color w:val="D4D4D4"/>
-          <w:sz w:val="21"/>
-          <w:szCs w:val="21"/>
-          <w:lang w:eastAsia="pt-BR"/>
-        </w:rPr>
-        <w:t>;</w:t>
-      </w:r>
-    </w:p>
-    <w:p>
-      <w:pPr>
-        <w:shd w:val="clear" w:color="auto" w:fill="1E1E1E"/>
-        <w:spacing w:after="0" w:line="285" w:lineRule="atLeast"/>
-        <w:rPr>
-          <w:rFonts w:ascii="Consolas" w:eastAsia="Times New Roman" w:hAnsi="Consolas" w:cs="Times New Roman"/>
-          <w:color w:val="D4D4D4"/>
-          <w:sz w:val="21"/>
-          <w:szCs w:val="21"/>
-          <w:lang w:eastAsia="pt-BR"/>
-        </w:rPr>
-      </w:pPr>
-    </w:p>
-    <w:p>
-      <w:pPr>
-        <w:shd w:val="clear" w:color="auto" w:fill="1E1E1E"/>
-        <w:spacing w:after="0" w:line="285" w:lineRule="atLeast"/>
-        <w:rPr>
-          <w:rFonts w:ascii="Consolas" w:eastAsia="Times New Roman" w:hAnsi="Consolas" w:cs="Times New Roman"/>
-          <w:color w:val="D4D4D4"/>
-          <w:sz w:val="21"/>
-          <w:szCs w:val="21"/>
-          <w:lang w:eastAsia="pt-BR"/>
-        </w:rPr>
-      </w:pPr>
-      <w:r>
-        <w:rPr>
-          <w:rFonts w:ascii="Consolas" w:eastAsia="Times New Roman" w:hAnsi="Consolas" w:cs="Times New Roman"/>
-          <w:color w:val="569CD6"/>
-          <w:sz w:val="21"/>
-          <w:szCs w:val="21"/>
-          <w:lang w:eastAsia="pt-BR"/>
-        </w:rPr>
-        <w:t>use</w:t>
-      </w:r>
-      <w:r>
-        <w:rPr>
-          <w:rFonts w:ascii="Consolas" w:eastAsia="Times New Roman" w:hAnsi="Consolas" w:cs="Times New Roman"/>
-          <w:color w:val="D4D4D4"/>
-          <w:sz w:val="21"/>
-          <w:szCs w:val="21"/>
-          <w:lang w:eastAsia="pt-BR"/>
-        </w:rPr>
-        <w:t> </w:t>
-      </w:r>
-      <w:proofErr w:type="spellStart"/>
-      <w:r>
-        <w:rPr>
-          <w:rFonts w:ascii="Consolas" w:eastAsia="Times New Roman" w:hAnsi="Consolas" w:cs="Times New Roman"/>
-          <w:color w:val="D4D4D4"/>
-          <w:sz w:val="21"/>
-          <w:szCs w:val="21"/>
-          <w:lang w:eastAsia="pt-BR"/>
-        </w:rPr>
-        <w:t>Illuminate</w:t>
-      </w:r>
-      <w:proofErr w:type="spellEnd"/>
-      <w:r>
-        <w:rPr>
-          <w:rFonts w:ascii="Consolas" w:eastAsia="Times New Roman" w:hAnsi="Consolas" w:cs="Times New Roman"/>
-          <w:color w:val="D4D4D4"/>
-          <w:sz w:val="21"/>
-          <w:szCs w:val="21"/>
-          <w:lang w:eastAsia="pt-BR"/>
-        </w:rPr>
-        <w:t>\Foundation\</w:t>
-      </w:r>
-      <w:proofErr w:type="spellStart"/>
-      <w:r>
-        <w:rPr>
-          <w:rFonts w:ascii="Consolas" w:eastAsia="Times New Roman" w:hAnsi="Consolas" w:cs="Times New Roman"/>
-          <w:color w:val="D4D4D4"/>
-          <w:sz w:val="21"/>
-          <w:szCs w:val="21"/>
-          <w:lang w:eastAsia="pt-BR"/>
-        </w:rPr>
-        <w:t>Testing</w:t>
-      </w:r>
-      <w:proofErr w:type="spellEnd"/>
-      <w:r>
-        <w:rPr>
-          <w:rFonts w:ascii="Consolas" w:eastAsia="Times New Roman" w:hAnsi="Consolas" w:cs="Times New Roman"/>
-          <w:color w:val="D4D4D4"/>
-          <w:sz w:val="21"/>
-          <w:szCs w:val="21"/>
-          <w:lang w:eastAsia="pt-BR"/>
-        </w:rPr>
-        <w:t>\</w:t>
-      </w:r>
-      <w:proofErr w:type="spellStart"/>
-      <w:r>
-        <w:rPr>
-          <w:rFonts w:ascii="Consolas" w:eastAsia="Times New Roman" w:hAnsi="Consolas" w:cs="Times New Roman"/>
-          <w:color w:val="4EC9B0"/>
-          <w:sz w:val="21"/>
-          <w:szCs w:val="21"/>
-          <w:lang w:eastAsia="pt-BR"/>
-        </w:rPr>
-        <w:t>RefreshDatabase</w:t>
-      </w:r>
-      <w:proofErr w:type="spellEnd"/>
-      <w:r>
-        <w:rPr>
-          <w:rFonts w:ascii="Consolas" w:eastAsia="Times New Roman" w:hAnsi="Consolas" w:cs="Times New Roman"/>
-          <w:color w:val="D4D4D4"/>
-          <w:sz w:val="21"/>
-          <w:szCs w:val="21"/>
-          <w:lang w:eastAsia="pt-BR"/>
-        </w:rPr>
-        <w:t>;</w:t>
-      </w:r>
-    </w:p>
-    <w:p>
-      <w:pPr>
-        <w:shd w:val="clear" w:color="auto" w:fill="1E1E1E"/>
-        <w:spacing w:after="0" w:line="285" w:lineRule="atLeast"/>
-        <w:rPr>
-          <w:rFonts w:ascii="Consolas" w:eastAsia="Times New Roman" w:hAnsi="Consolas" w:cs="Times New Roman"/>
-          <w:color w:val="D4D4D4"/>
-          <w:sz w:val="21"/>
-          <w:szCs w:val="21"/>
-          <w:lang w:eastAsia="pt-BR"/>
-        </w:rPr>
-      </w:pPr>
-      <w:r>
-        <w:rPr>
-          <w:rFonts w:ascii="Consolas" w:eastAsia="Times New Roman" w:hAnsi="Consolas" w:cs="Times New Roman"/>
-          <w:color w:val="569CD6"/>
-          <w:sz w:val="21"/>
-          <w:szCs w:val="21"/>
-          <w:lang w:eastAsia="pt-BR"/>
-        </w:rPr>
-        <w:t>use</w:t>
-      </w:r>
-      <w:r>
-        <w:rPr>
-          <w:rFonts w:ascii="Consolas" w:eastAsia="Times New Roman" w:hAnsi="Consolas" w:cs="Times New Roman"/>
-          <w:color w:val="D4D4D4"/>
-          <w:sz w:val="21"/>
-          <w:szCs w:val="21"/>
-          <w:lang w:eastAsia="pt-BR"/>
-        </w:rPr>
-        <w:t> </w:t>
-      </w:r>
-      <w:proofErr w:type="spellStart"/>
-      <w:r>
-        <w:rPr>
-          <w:rFonts w:ascii="Consolas" w:eastAsia="Times New Roman" w:hAnsi="Consolas" w:cs="Times New Roman"/>
-          <w:color w:val="D4D4D4"/>
-          <w:sz w:val="21"/>
-          <w:szCs w:val="21"/>
-          <w:lang w:eastAsia="pt-BR"/>
-        </w:rPr>
-        <w:t>Tests</w:t>
-      </w:r>
-      <w:proofErr w:type="spellEnd"/>
-      <w:r>
-        <w:rPr>
-          <w:rFonts w:ascii="Consolas" w:eastAsia="Times New Roman" w:hAnsi="Consolas" w:cs="Times New Roman"/>
-          <w:color w:val="D4D4D4"/>
-          <w:sz w:val="21"/>
-          <w:szCs w:val="21"/>
-          <w:lang w:eastAsia="pt-BR"/>
-        </w:rPr>
-        <w:t>\</w:t>
-      </w:r>
-      <w:proofErr w:type="spellStart"/>
-      <w:r>
-        <w:rPr>
-          <w:rFonts w:ascii="Consolas" w:eastAsia="Times New Roman" w:hAnsi="Consolas" w:cs="Times New Roman"/>
-          <w:color w:val="4EC9B0"/>
-          <w:sz w:val="21"/>
-          <w:szCs w:val="21"/>
-          <w:lang w:eastAsia="pt-BR"/>
-        </w:rPr>
-        <w:t>TestCase</w:t>
-      </w:r>
-      <w:proofErr w:type="spellEnd"/>
-      <w:r>
-        <w:rPr>
-          <w:rFonts w:ascii="Consolas" w:eastAsia="Times New Roman" w:hAnsi="Consolas" w:cs="Times New Roman"/>
-          <w:color w:val="D4D4D4"/>
-          <w:sz w:val="21"/>
-          <w:szCs w:val="21"/>
-          <w:lang w:eastAsia="pt-BR"/>
-        </w:rPr>
-        <w:t>;</w:t>
-      </w:r>
-    </w:p>
-    <w:p>
-      <w:pPr>
-        <w:shd w:val="clear" w:color="auto" w:fill="1E1E1E"/>
-        <w:spacing w:after="0" w:line="285" w:lineRule="atLeast"/>
-        <w:rPr>
-          <w:rFonts w:ascii="Consolas" w:eastAsia="Times New Roman" w:hAnsi="Consolas" w:cs="Times New Roman"/>
-          <w:color w:val="D4D4D4"/>
-          <w:sz w:val="21"/>
-          <w:szCs w:val="21"/>
-          <w:lang w:eastAsia="pt-BR"/>
-        </w:rPr>
-      </w:pPr>
-    </w:p>
-    <w:p>
-      <w:pPr>
-        <w:shd w:val="clear" w:color="auto" w:fill="1E1E1E"/>
-        <w:spacing w:after="0" w:line="285" w:lineRule="atLeast"/>
-        <w:rPr>
-          <w:rFonts w:ascii="Consolas" w:eastAsia="Times New Roman" w:hAnsi="Consolas" w:cs="Times New Roman"/>
-          <w:color w:val="D4D4D4"/>
-          <w:sz w:val="21"/>
-          <w:szCs w:val="21"/>
-          <w:lang w:eastAsia="pt-BR"/>
-        </w:rPr>
-      </w:pPr>
-      <w:proofErr w:type="spellStart"/>
-      <w:r>
-        <w:rPr>
-          <w:rFonts w:ascii="Consolas" w:eastAsia="Times New Roman" w:hAnsi="Consolas" w:cs="Times New Roman"/>
-          <w:color w:val="569CD6"/>
-          <w:sz w:val="21"/>
-          <w:szCs w:val="21"/>
-          <w:lang w:eastAsia="pt-BR"/>
-        </w:rPr>
-        <w:t>class</w:t>
-      </w:r>
-      <w:proofErr w:type="spellEnd"/>
-      <w:r>
-        <w:rPr>
-          <w:rFonts w:ascii="Consolas" w:eastAsia="Times New Roman" w:hAnsi="Consolas" w:cs="Times New Roman"/>
-          <w:color w:val="D4D4D4"/>
-          <w:sz w:val="21"/>
-          <w:szCs w:val="21"/>
-          <w:lang w:eastAsia="pt-BR"/>
-        </w:rPr>
-        <w:t> </w:t>
-      </w:r>
-      <w:proofErr w:type="spellStart"/>
-      <w:r>
-        <w:rPr>
-          <w:rFonts w:ascii="Consolas" w:eastAsia="Times New Roman" w:hAnsi="Consolas" w:cs="Times New Roman"/>
-          <w:color w:val="4EC9B0"/>
-          <w:sz w:val="21"/>
-          <w:szCs w:val="21"/>
-          <w:lang w:eastAsia="pt-BR"/>
-        </w:rPr>
-        <w:t>ExampleTest</w:t>
-      </w:r>
-      <w:proofErr w:type="spellEnd"/>
-      <w:r>
-        <w:rPr>
-          <w:rFonts w:ascii="Consolas" w:eastAsia="Times New Roman" w:hAnsi="Consolas" w:cs="Times New Roman"/>
-          <w:color w:val="D4D4D4"/>
-          <w:sz w:val="21"/>
-          <w:szCs w:val="21"/>
-          <w:lang w:eastAsia="pt-BR"/>
-        </w:rPr>
-        <w:t> </w:t>
-      </w:r>
-      <w:proofErr w:type="spellStart"/>
-      <w:r>
-        <w:rPr>
-          <w:rFonts w:ascii="Consolas" w:eastAsia="Times New Roman" w:hAnsi="Consolas" w:cs="Times New Roman"/>
-          <w:color w:val="569CD6"/>
-          <w:sz w:val="21"/>
-          <w:szCs w:val="21"/>
-          <w:lang w:eastAsia="pt-BR"/>
-        </w:rPr>
-        <w:t>extends</w:t>
-      </w:r>
-      <w:proofErr w:type="spellEnd"/>
-      <w:r>
-        <w:rPr>
-          <w:rFonts w:ascii="Consolas" w:eastAsia="Times New Roman" w:hAnsi="Consolas" w:cs="Times New Roman"/>
-          <w:color w:val="D4D4D4"/>
-          <w:sz w:val="21"/>
-          <w:szCs w:val="21"/>
-          <w:lang w:eastAsia="pt-BR"/>
-        </w:rPr>
-        <w:t> </w:t>
-      </w:r>
-      <w:proofErr w:type="spellStart"/>
-      <w:r>
-        <w:rPr>
-          <w:rFonts w:ascii="Consolas" w:eastAsia="Times New Roman" w:hAnsi="Consolas" w:cs="Times New Roman"/>
-          <w:color w:val="4EC9B0"/>
-          <w:sz w:val="21"/>
-          <w:szCs w:val="21"/>
-          <w:lang w:eastAsia="pt-BR"/>
-        </w:rPr>
-        <w:t>TestCase</w:t>
-      </w:r>
-      <w:proofErr w:type="spellEnd"/>
-    </w:p>
-    <w:p>
-      <w:pPr>
-        <w:shd w:val="clear" w:color="auto" w:fill="1E1E1E"/>
-        <w:spacing w:after="0" w:line="285" w:lineRule="atLeast"/>
-        <w:rPr>
-          <w:rFonts w:ascii="Consolas" w:eastAsia="Times New Roman" w:hAnsi="Consolas" w:cs="Times New Roman"/>
-          <w:color w:val="D4D4D4"/>
-          <w:sz w:val="21"/>
-          <w:szCs w:val="21"/>
-          <w:lang w:eastAsia="pt-BR"/>
-        </w:rPr>
-      </w:pPr>
-      <w:r>
-        <w:rPr>
-          <w:rFonts w:ascii="Consolas" w:eastAsia="Times New Roman" w:hAnsi="Consolas" w:cs="Times New Roman"/>
-          <w:color w:val="D4D4D4"/>
-          <w:sz w:val="21"/>
-          <w:szCs w:val="21"/>
-          <w:lang w:eastAsia="pt-BR"/>
-        </w:rPr>
-        <w:t>{</w:t>
-      </w:r>
-    </w:p>
-    <w:p>
-      <w:pPr>
-        <w:shd w:val="clear" w:color="auto" w:fill="1E1E1E"/>
-        <w:spacing w:after="0" w:line="285" w:lineRule="atLeast"/>
-        <w:rPr>
-          <w:rFonts w:ascii="Consolas" w:eastAsia="Times New Roman" w:hAnsi="Consolas" w:cs="Times New Roman"/>
-          <w:color w:val="D4D4D4"/>
-          <w:sz w:val="21"/>
-          <w:szCs w:val="21"/>
-          <w:lang w:eastAsia="pt-BR"/>
-        </w:rPr>
-      </w:pPr>
-      <w:r>
-        <w:rPr>
-          <w:rFonts w:ascii="Consolas" w:eastAsia="Times New Roman" w:hAnsi="Consolas" w:cs="Times New Roman"/>
-          <w:color w:val="D4D4D4"/>
-          <w:sz w:val="21"/>
-          <w:szCs w:val="21"/>
-          <w:lang w:eastAsia="pt-BR"/>
-        </w:rPr>
-        <w:t>    </w:t>
-      </w:r>
-      <w:r>
-        <w:rPr>
-          <w:rFonts w:ascii="Consolas" w:eastAsia="Times New Roman" w:hAnsi="Consolas" w:cs="Times New Roman"/>
-          <w:color w:val="6A9955"/>
-          <w:sz w:val="21"/>
-          <w:szCs w:val="21"/>
-          <w:lang w:eastAsia="pt-BR"/>
-        </w:rPr>
-        <w:t>/**</w:t>
-      </w:r>
-    </w:p>
-    <w:p>
-      <w:pPr>
-        <w:shd w:val="clear" w:color="auto" w:fill="1E1E1E"/>
-        <w:spacing w:after="0" w:line="285" w:lineRule="atLeast"/>
-        <w:rPr>
-          <w:rFonts w:ascii="Consolas" w:eastAsia="Times New Roman" w:hAnsi="Consolas" w:cs="Times New Roman"/>
-          <w:color w:val="D4D4D4"/>
-          <w:sz w:val="21"/>
-          <w:szCs w:val="21"/>
-          <w:lang w:eastAsia="pt-BR"/>
-        </w:rPr>
-      </w:pPr>
-      <w:r>
-        <w:rPr>
-          <w:rFonts w:ascii="Consolas" w:eastAsia="Times New Roman" w:hAnsi="Consolas" w:cs="Times New Roman"/>
-          <w:color w:val="6A9955"/>
-          <w:sz w:val="21"/>
-          <w:szCs w:val="21"/>
-          <w:lang w:eastAsia="pt-BR"/>
-        </w:rPr>
-        <w:t>     * A </w:t>
-      </w:r>
-      <w:proofErr w:type="spellStart"/>
-      <w:r>
-        <w:rPr>
-          <w:rFonts w:ascii="Consolas" w:eastAsia="Times New Roman" w:hAnsi="Consolas" w:cs="Times New Roman"/>
-          <w:color w:val="6A9955"/>
-          <w:sz w:val="21"/>
-          <w:szCs w:val="21"/>
-          <w:lang w:eastAsia="pt-BR"/>
-        </w:rPr>
-        <w:t>basic</w:t>
-      </w:r>
-      <w:proofErr w:type="spellEnd"/>
-      <w:r>
-        <w:rPr>
-          <w:rFonts w:ascii="Consolas" w:eastAsia="Times New Roman" w:hAnsi="Consolas" w:cs="Times New Roman"/>
-          <w:color w:val="6A9955"/>
-          <w:sz w:val="21"/>
-          <w:szCs w:val="21"/>
-          <w:lang w:eastAsia="pt-BR"/>
-        </w:rPr>
-        <w:t> </w:t>
-      </w:r>
-      <w:proofErr w:type="spellStart"/>
-      <w:r>
-        <w:rPr>
-          <w:rFonts w:ascii="Consolas" w:eastAsia="Times New Roman" w:hAnsi="Consolas" w:cs="Times New Roman"/>
-          <w:color w:val="6A9955"/>
-          <w:sz w:val="21"/>
-          <w:szCs w:val="21"/>
-          <w:lang w:eastAsia="pt-BR"/>
-        </w:rPr>
-        <w:t>test</w:t>
-      </w:r>
-      <w:proofErr w:type="spellEnd"/>
-      <w:r>
-        <w:rPr>
-          <w:rFonts w:ascii="Consolas" w:eastAsia="Times New Roman" w:hAnsi="Consolas" w:cs="Times New Roman"/>
-          <w:color w:val="6A9955"/>
-          <w:sz w:val="21"/>
-          <w:szCs w:val="21"/>
-          <w:lang w:eastAsia="pt-BR"/>
-        </w:rPr>
-        <w:t> </w:t>
-      </w:r>
-      <w:proofErr w:type="spellStart"/>
-      <w:r>
-        <w:rPr>
-          <w:rFonts w:ascii="Consolas" w:eastAsia="Times New Roman" w:hAnsi="Consolas" w:cs="Times New Roman"/>
-          <w:color w:val="6A9955"/>
-          <w:sz w:val="21"/>
-          <w:szCs w:val="21"/>
-          <w:lang w:eastAsia="pt-BR"/>
-        </w:rPr>
-        <w:t>example</w:t>
-      </w:r>
-      <w:proofErr w:type="spellEnd"/>
-      <w:r>
-        <w:rPr>
-          <w:rFonts w:ascii="Consolas" w:eastAsia="Times New Roman" w:hAnsi="Consolas" w:cs="Times New Roman"/>
-          <w:color w:val="6A9955"/>
-          <w:sz w:val="21"/>
-          <w:szCs w:val="21"/>
-          <w:lang w:eastAsia="pt-BR"/>
-        </w:rPr>
-        <w:t>.</w:t>
-      </w:r>
-    </w:p>
-    <w:p>
-      <w:pPr>
-        <w:shd w:val="clear" w:color="auto" w:fill="1E1E1E"/>
-        <w:spacing w:after="0" w:line="285" w:lineRule="atLeast"/>
-        <w:rPr>
-          <w:rFonts w:ascii="Consolas" w:eastAsia="Times New Roman" w:hAnsi="Consolas" w:cs="Times New Roman"/>
-          <w:color w:val="D4D4D4"/>
-          <w:sz w:val="21"/>
-          <w:szCs w:val="21"/>
-          <w:lang w:eastAsia="pt-BR"/>
-        </w:rPr>
-      </w:pPr>
-      <w:r>
-        <w:rPr>
-          <w:rFonts w:ascii="Consolas" w:eastAsia="Times New Roman" w:hAnsi="Consolas" w:cs="Times New Roman"/>
-          <w:color w:val="6A9955"/>
-          <w:sz w:val="21"/>
-          <w:szCs w:val="21"/>
-          <w:lang w:eastAsia="pt-BR"/>
-        </w:rPr>
-        <w:t>     *</w:t>
-      </w:r>
-    </w:p>
-    <w:p>
-      <w:pPr>
-        <w:shd w:val="clear" w:color="auto" w:fill="1E1E1E"/>
-        <w:spacing w:after="0" w:line="285" w:lineRule="atLeast"/>
-        <w:rPr>
-          <w:rFonts w:ascii="Consolas" w:eastAsia="Times New Roman" w:hAnsi="Consolas" w:cs="Times New Roman"/>
-          <w:color w:val="D4D4D4"/>
-          <w:sz w:val="21"/>
-          <w:szCs w:val="21"/>
-          <w:lang w:eastAsia="pt-BR"/>
-        </w:rPr>
-      </w:pPr>
-      <w:r>
-        <w:rPr>
-          <w:rFonts w:ascii="Consolas" w:eastAsia="Times New Roman" w:hAnsi="Consolas" w:cs="Times New Roman"/>
-          <w:color w:val="6A9955"/>
-          <w:sz w:val="21"/>
-          <w:szCs w:val="21"/>
-          <w:lang w:eastAsia="pt-BR"/>
-        </w:rPr>
-        <w:t>     * </w:t>
-      </w:r>
-      <w:r>
-        <w:rPr>
-          <w:rFonts w:ascii="Consolas" w:eastAsia="Times New Roman" w:hAnsi="Consolas" w:cs="Times New Roman"/>
-          <w:color w:val="569CD6"/>
-          <w:sz w:val="21"/>
-          <w:szCs w:val="21"/>
-          <w:lang w:eastAsia="pt-BR"/>
-        </w:rPr>
-        <w:t>@return</w:t>
-      </w:r>
-      <w:r>
-        <w:rPr>
-          <w:rFonts w:ascii="Consolas" w:eastAsia="Times New Roman" w:hAnsi="Consolas" w:cs="Times New Roman"/>
-          <w:color w:val="6A9955"/>
-          <w:sz w:val="21"/>
-          <w:szCs w:val="21"/>
-          <w:lang w:eastAsia="pt-BR"/>
-        </w:rPr>
-        <w:t> </w:t>
-      </w:r>
-      <w:proofErr w:type="spellStart"/>
-      <w:r>
-        <w:rPr>
-          <w:rFonts w:ascii="Consolas" w:eastAsia="Times New Roman" w:hAnsi="Consolas" w:cs="Times New Roman"/>
-          <w:color w:val="569CD6"/>
-          <w:sz w:val="21"/>
-          <w:szCs w:val="21"/>
-          <w:lang w:eastAsia="pt-BR"/>
-        </w:rPr>
-        <w:t>void</w:t>
-      </w:r>
-      <w:proofErr w:type="spellEnd"/>
-    </w:p>
-    <w:p>
-      <w:pPr>
-        <w:shd w:val="clear" w:color="auto" w:fill="1E1E1E"/>
-        <w:spacing w:after="0" w:line="285" w:lineRule="atLeast"/>
-        <w:rPr>
-          <w:rFonts w:ascii="Consolas" w:eastAsia="Times New Roman" w:hAnsi="Consolas" w:cs="Times New Roman"/>
-          <w:color w:val="D4D4D4"/>
-          <w:sz w:val="21"/>
-          <w:szCs w:val="21"/>
-          <w:lang w:eastAsia="pt-BR"/>
-        </w:rPr>
-      </w:pPr>
-      <w:r>
-        <w:rPr>
-          <w:rFonts w:ascii="Consolas" w:eastAsia="Times New Roman" w:hAnsi="Consolas" w:cs="Times New Roman"/>
-          <w:color w:val="6A9955"/>
-          <w:sz w:val="21"/>
-          <w:szCs w:val="21"/>
-          <w:lang w:eastAsia="pt-BR"/>
-        </w:rPr>
-        <w:t>     */</w:t>
-      </w:r>
-    </w:p>
-    <w:p>
-      <w:pPr>
-        <w:shd w:val="clear" w:color="auto" w:fill="1E1E1E"/>
-        <w:spacing w:after="0" w:line="285" w:lineRule="atLeast"/>
-        <w:rPr>
-          <w:rFonts w:ascii="Consolas" w:eastAsia="Times New Roman" w:hAnsi="Consolas" w:cs="Times New Roman"/>
-          <w:color w:val="D4D4D4"/>
-          <w:sz w:val="21"/>
-          <w:szCs w:val="21"/>
-          <w:lang w:eastAsia="pt-BR"/>
-        </w:rPr>
-      </w:pPr>
-      <w:r>
-        <w:rPr>
-          <w:rFonts w:ascii="Consolas" w:eastAsia="Times New Roman" w:hAnsi="Consolas" w:cs="Times New Roman"/>
-          <w:color w:val="D4D4D4"/>
-          <w:sz w:val="21"/>
-          <w:szCs w:val="21"/>
-          <w:lang w:eastAsia="pt-BR"/>
-        </w:rPr>
-        <w:t>    </w:t>
-      </w:r>
-      <w:proofErr w:type="spellStart"/>
-      <w:r>
-        <w:rPr>
-          <w:rFonts w:ascii="Consolas" w:eastAsia="Times New Roman" w:hAnsi="Consolas" w:cs="Times New Roman"/>
-          <w:color w:val="569CD6"/>
-          <w:sz w:val="21"/>
-          <w:szCs w:val="21"/>
-          <w:lang w:eastAsia="pt-BR"/>
-        </w:rPr>
-        <w:t>public</w:t>
-      </w:r>
-      <w:proofErr w:type="spellEnd"/>
-      <w:r>
-        <w:rPr>
-          <w:rFonts w:ascii="Consolas" w:eastAsia="Times New Roman" w:hAnsi="Consolas" w:cs="Times New Roman"/>
-          <w:color w:val="D4D4D4"/>
-          <w:sz w:val="21"/>
-          <w:szCs w:val="21"/>
-          <w:lang w:eastAsia="pt-BR"/>
-        </w:rPr>
-        <w:t> </w:t>
-      </w:r>
-      <w:proofErr w:type="spellStart"/>
-      <w:r>
-        <w:rPr>
-          <w:rFonts w:ascii="Consolas" w:eastAsia="Times New Roman" w:hAnsi="Consolas" w:cs="Times New Roman"/>
-          <w:color w:val="569CD6"/>
-          <w:sz w:val="21"/>
-          <w:szCs w:val="21"/>
-          <w:lang w:eastAsia="pt-BR"/>
-        </w:rPr>
-        <w:t>function</w:t>
-      </w:r>
-      <w:proofErr w:type="spellEnd"/>
-      <w:r>
-        <w:rPr>
-          <w:rFonts w:ascii="Consolas" w:eastAsia="Times New Roman" w:hAnsi="Consolas" w:cs="Times New Roman"/>
-          <w:color w:val="D4D4D4"/>
-          <w:sz w:val="21"/>
-          <w:szCs w:val="21"/>
-          <w:lang w:eastAsia="pt-BR"/>
-        </w:rPr>
-        <w:t> </w:t>
-      </w:r>
-      <w:proofErr w:type="spellStart"/>
-      <w:proofErr w:type="gramStart"/>
-      <w:r>
-        <w:rPr>
-          <w:rFonts w:ascii="Consolas" w:eastAsia="Times New Roman" w:hAnsi="Consolas" w:cs="Times New Roman"/>
-          <w:color w:val="DCDCAA"/>
-          <w:sz w:val="21"/>
-          <w:szCs w:val="21"/>
-          <w:lang w:eastAsia="pt-BR"/>
-        </w:rPr>
-        <w:t>testBasicTest</w:t>
-      </w:r>
-      <w:proofErr w:type="spellEnd"/>
-      <w:r>
-        <w:rPr>
-          <w:rFonts w:ascii="Consolas" w:eastAsia="Times New Roman" w:hAnsi="Consolas" w:cs="Times New Roman"/>
-          <w:color w:val="D4D4D4"/>
-          <w:sz w:val="21"/>
-          <w:szCs w:val="21"/>
-          <w:lang w:eastAsia="pt-BR"/>
-        </w:rPr>
-        <w:t>(</w:t>
-      </w:r>
-      <w:proofErr w:type="gramEnd"/>
-      <w:r>
-        <w:rPr>
-          <w:rFonts w:ascii="Consolas" w:eastAsia="Times New Roman" w:hAnsi="Consolas" w:cs="Times New Roman"/>
-          <w:color w:val="D4D4D4"/>
-          <w:sz w:val="21"/>
-          <w:szCs w:val="21"/>
-          <w:lang w:eastAsia="pt-BR"/>
-        </w:rPr>
-        <w:t>)</w:t>
-      </w:r>
-    </w:p>
-    <w:p>
-      <w:pPr>
-        <w:shd w:val="clear" w:color="auto" w:fill="1E1E1E"/>
-        <w:spacing w:after="0" w:line="285" w:lineRule="atLeast"/>
-        <w:rPr>
-          <w:rFonts w:ascii="Consolas" w:eastAsia="Times New Roman" w:hAnsi="Consolas" w:cs="Times New Roman"/>
-          <w:color w:val="D4D4D4"/>
-          <w:sz w:val="21"/>
-          <w:szCs w:val="21"/>
-          <w:lang w:eastAsia="pt-BR"/>
-        </w:rPr>
-      </w:pPr>
-      <w:r>
-        <w:rPr>
-          <w:rFonts w:ascii="Consolas" w:eastAsia="Times New Roman" w:hAnsi="Consolas" w:cs="Times New Roman"/>
-          <w:color w:val="D4D4D4"/>
-          <w:sz w:val="21"/>
-          <w:szCs w:val="21"/>
-          <w:lang w:eastAsia="pt-BR"/>
-        </w:rPr>
-        <w:t>    {</w:t>
-      </w:r>
-    </w:p>
-    <w:p>
-      <w:pPr>
-        <w:shd w:val="clear" w:color="auto" w:fill="1E1E1E"/>
-        <w:spacing w:after="0" w:line="285" w:lineRule="atLeast"/>
-        <w:rPr>
-          <w:rFonts w:ascii="Consolas" w:eastAsia="Times New Roman" w:hAnsi="Consolas" w:cs="Times New Roman"/>
-          <w:color w:val="D4D4D4"/>
-          <w:sz w:val="21"/>
-          <w:szCs w:val="21"/>
-          <w:lang w:eastAsia="pt-BR"/>
-        </w:rPr>
-      </w:pPr>
-      <w:r>
-        <w:rPr>
-          <w:rFonts w:ascii="Consolas" w:eastAsia="Times New Roman" w:hAnsi="Consolas" w:cs="Times New Roman"/>
-          <w:color w:val="D4D4D4"/>
-          <w:sz w:val="21"/>
-          <w:szCs w:val="21"/>
-          <w:lang w:eastAsia="pt-BR"/>
-        </w:rPr>
-        <w:t>        </w:t>
-      </w:r>
-      <w:r>
-        <w:rPr>
-          <w:rFonts w:ascii="Consolas" w:eastAsia="Times New Roman" w:hAnsi="Consolas" w:cs="Times New Roman"/>
-          <w:color w:val="9CDCFE"/>
-          <w:sz w:val="21"/>
-          <w:szCs w:val="21"/>
-          <w:lang w:eastAsia="pt-BR"/>
-        </w:rPr>
-        <w:t>$response</w:t>
-      </w:r>
-      <w:r>
-        <w:rPr>
-          <w:rFonts w:ascii="Consolas" w:eastAsia="Times New Roman" w:hAnsi="Consolas" w:cs="Times New Roman"/>
-          <w:color w:val="D4D4D4"/>
-          <w:sz w:val="21"/>
-          <w:szCs w:val="21"/>
-          <w:lang w:eastAsia="pt-BR"/>
-        </w:rPr>
-        <w:t> = </w:t>
-      </w:r>
-      <w:r>
-        <w:rPr>
-          <w:rFonts w:ascii="Consolas" w:eastAsia="Times New Roman" w:hAnsi="Consolas" w:cs="Times New Roman"/>
-          <w:color w:val="569CD6"/>
-          <w:sz w:val="21"/>
-          <w:szCs w:val="21"/>
-          <w:lang w:eastAsia="pt-BR"/>
-        </w:rPr>
-        <w:t>$</w:t>
-      </w:r>
-      <w:proofErr w:type="spellStart"/>
-      <w:r>
-        <w:rPr>
-          <w:rFonts w:ascii="Consolas" w:eastAsia="Times New Roman" w:hAnsi="Consolas" w:cs="Times New Roman"/>
-          <w:color w:val="569CD6"/>
-          <w:sz w:val="21"/>
-          <w:szCs w:val="21"/>
-          <w:lang w:eastAsia="pt-BR"/>
-        </w:rPr>
-        <w:t>this</w:t>
-      </w:r>
-      <w:proofErr w:type="spellEnd"/>
-      <w:r>
-        <w:rPr>
-          <w:rFonts w:ascii="Consolas" w:eastAsia="Times New Roman" w:hAnsi="Consolas" w:cs="Times New Roman"/>
-          <w:color w:val="D4D4D4"/>
-          <w:sz w:val="21"/>
-          <w:szCs w:val="21"/>
-          <w:lang w:eastAsia="pt-BR"/>
-        </w:rPr>
-        <w:t>-&gt;</w:t>
-      </w:r>
-      <w:proofErr w:type="spellStart"/>
-      <w:proofErr w:type="gramStart"/>
-      <w:r>
-        <w:rPr>
-          <w:rFonts w:ascii="Consolas" w:eastAsia="Times New Roman" w:hAnsi="Consolas" w:cs="Times New Roman"/>
-          <w:color w:val="DCDCAA"/>
-          <w:sz w:val="21"/>
-          <w:szCs w:val="21"/>
-          <w:lang w:eastAsia="pt-BR"/>
-        </w:rPr>
-        <w:t>get</w:t>
-      </w:r>
-      <w:proofErr w:type="spellEnd"/>
-      <w:r>
-        <w:rPr>
-          <w:rFonts w:ascii="Consolas" w:eastAsia="Times New Roman" w:hAnsi="Consolas" w:cs="Times New Roman"/>
-          <w:color w:val="D4D4D4"/>
-          <w:sz w:val="21"/>
-          <w:szCs w:val="21"/>
-          <w:lang w:eastAsia="pt-BR"/>
-        </w:rPr>
-        <w:t>(</w:t>
-      </w:r>
-      <w:proofErr w:type="gramEnd"/>
-      <w:r>
-        <w:rPr>
-          <w:rFonts w:ascii="Consolas" w:eastAsia="Times New Roman" w:hAnsi="Consolas" w:cs="Times New Roman"/>
-          <w:color w:val="CE9178"/>
-          <w:sz w:val="21"/>
-          <w:szCs w:val="21"/>
-          <w:lang w:eastAsia="pt-BR"/>
-        </w:rPr>
-        <w:t>'/'</w:t>
-      </w:r>
-      <w:r>
-        <w:rPr>
-          <w:rFonts w:ascii="Consolas" w:eastAsia="Times New Roman" w:hAnsi="Consolas" w:cs="Times New Roman"/>
-          <w:color w:val="D4D4D4"/>
-          <w:sz w:val="21"/>
-          <w:szCs w:val="21"/>
-          <w:lang w:eastAsia="pt-BR"/>
-        </w:rPr>
-        <w:t>);</w:t>
-      </w:r>
-    </w:p>
-    <w:p>
-      <w:pPr>
-        <w:shd w:val="clear" w:color="auto" w:fill="1E1E1E"/>
-        <w:spacing w:after="0" w:line="285" w:lineRule="atLeast"/>
-        <w:rPr>
-          <w:rFonts w:ascii="Consolas" w:eastAsia="Times New Roman" w:hAnsi="Consolas" w:cs="Times New Roman"/>
-          <w:color w:val="D4D4D4"/>
-          <w:sz w:val="21"/>
-          <w:szCs w:val="21"/>
-          <w:lang w:eastAsia="pt-BR"/>
-        </w:rPr>
-      </w:pPr>
-    </w:p>
-    <w:p>
-      <w:pPr>
-        <w:shd w:val="clear" w:color="auto" w:fill="1E1E1E"/>
-        <w:spacing w:after="0" w:line="285" w:lineRule="atLeast"/>
-        <w:rPr>
-          <w:rFonts w:ascii="Consolas" w:eastAsia="Times New Roman" w:hAnsi="Consolas" w:cs="Times New Roman"/>
-          <w:color w:val="D4D4D4"/>
-          <w:sz w:val="21"/>
-          <w:szCs w:val="21"/>
-          <w:lang w:eastAsia="pt-BR"/>
-        </w:rPr>
-      </w:pPr>
-      <w:r>
-        <w:rPr>
-          <w:rFonts w:ascii="Consolas" w:eastAsia="Times New Roman" w:hAnsi="Consolas" w:cs="Times New Roman"/>
-          <w:color w:val="D4D4D4"/>
-          <w:sz w:val="21"/>
-          <w:szCs w:val="21"/>
-          <w:lang w:eastAsia="pt-BR"/>
-        </w:rPr>
-        <w:t>        </w:t>
-      </w:r>
-      <w:r>
-        <w:rPr>
-          <w:rFonts w:ascii="Consolas" w:eastAsia="Times New Roman" w:hAnsi="Consolas" w:cs="Times New Roman"/>
-          <w:color w:val="9CDCFE"/>
-          <w:sz w:val="21"/>
-          <w:szCs w:val="21"/>
-          <w:lang w:eastAsia="pt-BR"/>
-        </w:rPr>
-        <w:t>$response</w:t>
-      </w:r>
-      <w:r>
-        <w:rPr>
-          <w:rFonts w:ascii="Consolas" w:eastAsia="Times New Roman" w:hAnsi="Consolas" w:cs="Times New Roman"/>
-          <w:color w:val="D4D4D4"/>
-          <w:sz w:val="21"/>
-          <w:szCs w:val="21"/>
-          <w:lang w:eastAsia="pt-BR"/>
-        </w:rPr>
-        <w:t>-&gt;</w:t>
-      </w:r>
-      <w:proofErr w:type="spellStart"/>
-      <w:proofErr w:type="gramStart"/>
-      <w:r>
-        <w:rPr>
-          <w:rFonts w:ascii="Consolas" w:eastAsia="Times New Roman" w:hAnsi="Consolas" w:cs="Times New Roman"/>
-          <w:color w:val="DCDCAA"/>
-          <w:sz w:val="21"/>
-          <w:szCs w:val="21"/>
-          <w:lang w:eastAsia="pt-BR"/>
-        </w:rPr>
-        <w:t>assertStatus</w:t>
-      </w:r>
-      <w:proofErr w:type="spellEnd"/>
-      <w:r>
-        <w:rPr>
-          <w:rFonts w:ascii="Consolas" w:eastAsia="Times New Roman" w:hAnsi="Consolas" w:cs="Times New Roman"/>
-          <w:color w:val="D4D4D4"/>
-          <w:sz w:val="21"/>
-          <w:szCs w:val="21"/>
-          <w:lang w:eastAsia="pt-BR"/>
-        </w:rPr>
-        <w:t>(</w:t>
-      </w:r>
-      <w:proofErr w:type="gramEnd"/>
-      <w:r>
-        <w:rPr>
-          <w:rFonts w:ascii="Consolas" w:eastAsia="Times New Roman" w:hAnsi="Consolas" w:cs="Times New Roman"/>
-          <w:color w:val="B5CEA8"/>
-          <w:sz w:val="21"/>
-          <w:szCs w:val="21"/>
-          <w:lang w:eastAsia="pt-BR"/>
-        </w:rPr>
-        <w:t>404</w:t>
-      </w:r>
-      <w:r>
-        <w:rPr>
-          <w:rFonts w:ascii="Consolas" w:eastAsia="Times New Roman" w:hAnsi="Consolas" w:cs="Times New Roman"/>
-          <w:color w:val="D4D4D4"/>
-          <w:sz w:val="21"/>
-          <w:szCs w:val="21"/>
-          <w:lang w:eastAsia="pt-BR"/>
-        </w:rPr>
-        <w:t>);</w:t>
-      </w:r>
-    </w:p>
-    <w:p>
-      <w:pPr>
-        <w:shd w:val="clear" w:color="auto" w:fill="1E1E1E"/>
-        <w:spacing w:after="0" w:line="285" w:lineRule="atLeast"/>
-        <w:rPr>
-          <w:rFonts w:ascii="Consolas" w:eastAsia="Times New Roman" w:hAnsi="Consolas" w:cs="Times New Roman"/>
-          <w:color w:val="D4D4D4"/>
-          <w:sz w:val="21"/>
-          <w:szCs w:val="21"/>
-          <w:lang w:eastAsia="pt-BR"/>
-        </w:rPr>
-      </w:pPr>
-      <w:r>
-        <w:rPr>
-          <w:rFonts w:ascii="Consolas" w:eastAsia="Times New Roman" w:hAnsi="Consolas" w:cs="Times New Roman"/>
-          <w:color w:val="D4D4D4"/>
-          <w:sz w:val="21"/>
-          <w:szCs w:val="21"/>
-          <w:lang w:eastAsia="pt-BR"/>
-        </w:rPr>
-        <w:t>    }</w:t>
-      </w:r>
-    </w:p>
-    <w:p>
-      <w:pPr>
-        <w:shd w:val="clear" w:color="auto" w:fill="1E1E1E"/>
-        <w:spacing w:after="0" w:line="285" w:lineRule="atLeast"/>
-        <w:rPr>
-          <w:rFonts w:ascii="Consolas" w:eastAsia="Times New Roman" w:hAnsi="Consolas" w:cs="Times New Roman"/>
-          <w:color w:val="D4D4D4"/>
-          <w:sz w:val="21"/>
-          <w:szCs w:val="21"/>
-          <w:lang w:eastAsia="pt-BR"/>
-        </w:rPr>
-      </w:pPr>
-      <w:r>
-        <w:rPr>
-          <w:rFonts w:ascii="Consolas" w:eastAsia="Times New Roman" w:hAnsi="Consolas" w:cs="Times New Roman"/>
-          <w:color w:val="D4D4D4"/>
-          <w:sz w:val="21"/>
-          <w:szCs w:val="21"/>
-          <w:lang w:eastAsia="pt-BR"/>
-        </w:rPr>
-        <w:t>}</w:t>
-      </w:r>
-    </w:p>
-    <w:p/>
-    <w:p/>
-    <w:p/>
-    <w:p/>
-    <w:p/>
+        <w:t>O projeto já vem com alguns exemplos criados. Abra e veja os exemplos.</w:t>
+      </w:r>
+    </w:p>
+    <w:p>
+      <w:pPr>
+        <w:pStyle w:val="PargrafodaLista"/>
+      </w:pPr>
+    </w:p>
     <w:p>
       <w:pPr>
         <w:pStyle w:val="PargrafodaLista"/>
@@ -5523,7 +4154,227 @@
         </w:numPr>
       </w:pPr>
       <w:r>
-        <w:t>Execute os testes novamente e veja o resultado. Agora um teste falhou e o outro passou.</w:t>
+        <w:t xml:space="preserve">A pasta de testes contém dois diretórios: </w:t>
+      </w:r>
+      <w:proofErr w:type="spellStart"/>
+      <w:r>
+        <w:t>F</w:t>
+      </w:r>
+      <w:r>
+        <w:rPr>
+          <w:b/>
+          <w:bCs/>
+        </w:rPr>
+        <w:t>eature</w:t>
+      </w:r>
+      <w:proofErr w:type="spellEnd"/>
+      <w:r>
+        <w:t xml:space="preserve"> e </w:t>
+      </w:r>
+      <w:r>
+        <w:rPr>
+          <w:b/>
+          <w:bCs/>
+        </w:rPr>
+        <w:t>Unit</w:t>
+      </w:r>
+      <w:r>
+        <w:t xml:space="preserve">. Testes localizados dentro da pasta </w:t>
+      </w:r>
+      <w:r>
+        <w:rPr>
+          <w:b/>
+          <w:bCs/>
+        </w:rPr>
+        <w:t>Unit</w:t>
+      </w:r>
+      <w:r>
+        <w:t xml:space="preserve"> são testes de unidades. Uma unidade de teste é o menor teste que podemos fazer dentro de um projeto, geralmente testando um método de uma classe. Testes localizados dentro da pasta </w:t>
+      </w:r>
+      <w:proofErr w:type="spellStart"/>
+      <w:r>
+        <w:rPr>
+          <w:b/>
+          <w:bCs/>
+        </w:rPr>
+        <w:t>Feature</w:t>
+      </w:r>
+      <w:proofErr w:type="spellEnd"/>
+      <w:r>
+        <w:rPr>
+          <w:b/>
+          <w:bCs/>
+        </w:rPr>
+        <w:t xml:space="preserve"> </w:t>
+      </w:r>
+      <w:r>
+        <w:t>são testes mais complexos envolvendo a interação de diversos objetos, requisições HTTP, arquivos JSON e acesso ao banco de dados.</w:t>
+      </w:r>
+    </w:p>
+    <w:p>
+      <w:pPr>
+        <w:pStyle w:val="PargrafodaLista"/>
+      </w:pPr>
+    </w:p>
+    <w:p>
+      <w:pPr>
+        <w:pStyle w:val="PargrafodaLista"/>
+      </w:pPr>
+    </w:p>
+    <w:p>
+      <w:pPr>
+        <w:pStyle w:val="PargrafodaLista"/>
+        <w:numPr>
+          <w:ilvl w:val="0"/>
+          <w:numId w:val="5"/>
+        </w:numPr>
+      </w:pPr>
+      <w:r>
+        <w:t>Para executar os testes de exemplos, execute o seguinte comando:</w:t>
+      </w:r>
+    </w:p>
+    <w:p>
+      <w:pPr>
+        <w:pStyle w:val="PargrafodaLista"/>
+      </w:pPr>
+    </w:p>
+    <w:p>
+      <w:pPr>
+        <w:pStyle w:val="PargrafodaLista"/>
+        <w:ind w:left="0"/>
+        <w:jc w:val="center"/>
+        <w:rPr>
+          <w:b/>
+          <w:bCs/>
+        </w:rPr>
+      </w:pPr>
+      <w:proofErr w:type="spellStart"/>
+      <w:r>
+        <w:rPr>
+          <w:b/>
+          <w:bCs/>
+        </w:rPr>
+        <w:t>php</w:t>
+      </w:r>
+      <w:proofErr w:type="spellEnd"/>
+      <w:r>
+        <w:rPr>
+          <w:b/>
+          <w:bCs/>
+        </w:rPr>
+        <w:t xml:space="preserve"> </w:t>
+      </w:r>
+      <w:proofErr w:type="spellStart"/>
+      <w:r>
+        <w:rPr>
+          <w:b/>
+          <w:bCs/>
+        </w:rPr>
+        <w:t>artisan</w:t>
+      </w:r>
+      <w:proofErr w:type="spellEnd"/>
+      <w:r>
+        <w:rPr>
+          <w:b/>
+          <w:bCs/>
+        </w:rPr>
+        <w:t xml:space="preserve"> </w:t>
+      </w:r>
+      <w:proofErr w:type="spellStart"/>
+      <w:r>
+        <w:rPr>
+          <w:b/>
+          <w:bCs/>
+        </w:rPr>
+        <w:t>test</w:t>
+      </w:r>
+      <w:proofErr w:type="spellEnd"/>
+    </w:p>
+    <w:p>
+      <w:pPr>
+        <w:pStyle w:val="PargrafodaLista"/>
+        <w:jc w:val="center"/>
+        <w:rPr>
+          <w:b/>
+          <w:bCs/>
+        </w:rPr>
+      </w:pPr>
+    </w:p>
+    <w:p>
+      <w:pPr>
+        <w:pStyle w:val="PargrafodaLista"/>
+        <w:jc w:val="center"/>
+        <w:rPr>
+          <w:b/>
+          <w:bCs/>
+        </w:rPr>
+      </w:pPr>
+    </w:p>
+    <w:p>
+      <w:pPr>
+        <w:pStyle w:val="PargrafodaLista"/>
+        <w:jc w:val="center"/>
+        <w:rPr>
+          <w:b/>
+          <w:bCs/>
+        </w:rPr>
+      </w:pPr>
+    </w:p>
+    <w:p>
+      <w:pPr>
+        <w:pStyle w:val="PargrafodaLista"/>
+        <w:jc w:val="center"/>
+        <w:rPr>
+          <w:b/>
+          <w:bCs/>
+        </w:rPr>
+      </w:pPr>
+    </w:p>
+    <w:p>
+      <w:pPr>
+        <w:pStyle w:val="PargrafodaLista"/>
+        <w:jc w:val="center"/>
+        <w:rPr>
+          <w:b/>
+          <w:bCs/>
+        </w:rPr>
+      </w:pPr>
+    </w:p>
+    <w:p>
+      <w:pPr>
+        <w:pStyle w:val="PargrafodaLista"/>
+        <w:jc w:val="center"/>
+        <w:rPr>
+          <w:b/>
+          <w:bCs/>
+        </w:rPr>
+      </w:pPr>
+    </w:p>
+    <w:p>
+      <w:pPr>
+        <w:pStyle w:val="PargrafodaLista"/>
+        <w:jc w:val="center"/>
+        <w:rPr>
+          <w:b/>
+          <w:bCs/>
+        </w:rPr>
+      </w:pPr>
+    </w:p>
+    <w:p>
+      <w:pPr>
+        <w:pStyle w:val="PargrafodaLista"/>
+      </w:pPr>
+    </w:p>
+    <w:p>
+      <w:pPr>
+        <w:pStyle w:val="PargrafodaLista"/>
+        <w:numPr>
+          <w:ilvl w:val="0"/>
+          <w:numId w:val="5"/>
+        </w:numPr>
+      </w:pPr>
+      <w:r>
+        <w:t>Uma saída parecida com essa será apresentada, no qual os dois testes existentes passaram</w:t>
       </w:r>
     </w:p>
     <w:p>
@@ -5540,10 +4391,10 @@
           <w:noProof/>
         </w:rPr>
         <w:drawing>
-          <wp:inline distT="0" distB="0" distL="0" distR="0" wp14:anchorId="488F3421" wp14:editId="3254ADFB">
-            <wp:extent cx="5366285" cy="4772025"/>
-            <wp:effectExtent l="0" t="0" r="6350" b="0"/>
-            <wp:docPr id="5" name="Imagem 5"/>
+          <wp:inline distT="0" distB="0" distL="0" distR="0" wp14:anchorId="24378C1F" wp14:editId="5E88B2AB">
+            <wp:extent cx="4552950" cy="3638097"/>
+            <wp:effectExtent l="0" t="0" r="0" b="635"/>
+            <wp:docPr id="4" name="Imagem 4"/>
             <wp:cNvGraphicFramePr>
               <a:graphicFrameLocks xmlns:a="http://schemas.openxmlformats.org/drawingml/2006/main" noChangeAspect="1"/>
             </wp:cNvGraphicFramePr>
@@ -5563,7 +4414,1643 @@
                   <pic:spPr>
                     <a:xfrm>
                       <a:off x="0" y="0"/>
+                      <a:ext cx="4559444" cy="3643286"/>
+                    </a:xfrm>
+                    <a:prstGeom prst="rect">
+                      <a:avLst/>
+                    </a:prstGeom>
+                  </pic:spPr>
+                </pic:pic>
+              </a:graphicData>
+            </a:graphic>
+          </wp:inline>
+        </w:drawing>
+      </w:r>
+    </w:p>
+    <w:p>
+      <w:pPr>
+        <w:pStyle w:val="PargrafodaLista"/>
+      </w:pPr>
+    </w:p>
+    <w:p>
+      <w:pPr>
+        <w:pStyle w:val="PargrafodaLista"/>
+        <w:numPr>
+          <w:ilvl w:val="0"/>
+          <w:numId w:val="5"/>
+        </w:numPr>
+      </w:pPr>
+      <w:r>
+        <w:t xml:space="preserve">Vamos fazer uma alteração no teste </w:t>
+      </w:r>
+      <w:proofErr w:type="spellStart"/>
+      <w:r>
+        <w:t>Feature</w:t>
+      </w:r>
+      <w:proofErr w:type="spellEnd"/>
+      <w:r>
+        <w:t>, no qual o status esperado seja o 404 (</w:t>
+      </w:r>
+      <w:proofErr w:type="spellStart"/>
+      <w:r>
+        <w:t>Not</w:t>
+      </w:r>
+      <w:proofErr w:type="spellEnd"/>
+      <w:r>
+        <w:t xml:space="preserve"> </w:t>
+      </w:r>
+      <w:proofErr w:type="spellStart"/>
+      <w:r>
+        <w:t>Found</w:t>
+      </w:r>
+      <w:proofErr w:type="spellEnd"/>
+      <w:r>
+        <w:t xml:space="preserve">). </w:t>
+      </w:r>
+    </w:p>
+    <w:p/>
+    <w:p>
+      <w:pPr>
+        <w:shd w:val="clear" w:color="auto" w:fill="1E1E1E"/>
+        <w:spacing w:after="0" w:line="285" w:lineRule="atLeast"/>
+        <w:rPr>
+          <w:rFonts w:ascii="Consolas" w:eastAsia="Times New Roman" w:hAnsi="Consolas" w:cs="Times New Roman"/>
+          <w:color w:val="D4D4D4"/>
+          <w:sz w:val="21"/>
+          <w:szCs w:val="21"/>
+          <w:lang w:eastAsia="pt-BR"/>
+        </w:rPr>
+      </w:pPr>
+      <w:r>
+        <w:rPr>
+          <w:rFonts w:ascii="Consolas" w:eastAsia="Times New Roman" w:hAnsi="Consolas" w:cs="Times New Roman"/>
+          <w:color w:val="569CD6"/>
+          <w:sz w:val="21"/>
+          <w:szCs w:val="21"/>
+          <w:lang w:eastAsia="pt-BR"/>
+        </w:rPr>
+        <w:t>&lt;?</w:t>
+      </w:r>
+      <w:proofErr w:type="spellStart"/>
+      <w:r>
+        <w:rPr>
+          <w:rFonts w:ascii="Consolas" w:eastAsia="Times New Roman" w:hAnsi="Consolas" w:cs="Times New Roman"/>
+          <w:color w:val="569CD6"/>
+          <w:sz w:val="21"/>
+          <w:szCs w:val="21"/>
+          <w:lang w:eastAsia="pt-BR"/>
+        </w:rPr>
+        <w:t>php</w:t>
+      </w:r>
+      <w:proofErr w:type="spellEnd"/>
+    </w:p>
+    <w:p>
+      <w:pPr>
+        <w:shd w:val="clear" w:color="auto" w:fill="1E1E1E"/>
+        <w:spacing w:after="0" w:line="285" w:lineRule="atLeast"/>
+        <w:rPr>
+          <w:rFonts w:ascii="Consolas" w:eastAsia="Times New Roman" w:hAnsi="Consolas" w:cs="Times New Roman"/>
+          <w:color w:val="D4D4D4"/>
+          <w:sz w:val="21"/>
+          <w:szCs w:val="21"/>
+          <w:lang w:eastAsia="pt-BR"/>
+        </w:rPr>
+      </w:pPr>
+    </w:p>
+    <w:p>
+      <w:pPr>
+        <w:shd w:val="clear" w:color="auto" w:fill="1E1E1E"/>
+        <w:spacing w:after="0" w:line="285" w:lineRule="atLeast"/>
+        <w:rPr>
+          <w:rFonts w:ascii="Consolas" w:eastAsia="Times New Roman" w:hAnsi="Consolas" w:cs="Times New Roman"/>
+          <w:color w:val="D4D4D4"/>
+          <w:sz w:val="21"/>
+          <w:szCs w:val="21"/>
+          <w:lang w:eastAsia="pt-BR"/>
+        </w:rPr>
+      </w:pPr>
+      <w:proofErr w:type="spellStart"/>
+      <w:r>
+        <w:rPr>
+          <w:rFonts w:ascii="Consolas" w:eastAsia="Times New Roman" w:hAnsi="Consolas" w:cs="Times New Roman"/>
+          <w:color w:val="569CD6"/>
+          <w:sz w:val="21"/>
+          <w:szCs w:val="21"/>
+          <w:lang w:eastAsia="pt-BR"/>
+        </w:rPr>
+        <w:t>namespace</w:t>
+      </w:r>
+      <w:proofErr w:type="spellEnd"/>
+      <w:r>
+        <w:rPr>
+          <w:rFonts w:ascii="Consolas" w:eastAsia="Times New Roman" w:hAnsi="Consolas" w:cs="Times New Roman"/>
+          <w:color w:val="D4D4D4"/>
+          <w:sz w:val="21"/>
+          <w:szCs w:val="21"/>
+          <w:lang w:eastAsia="pt-BR"/>
+        </w:rPr>
+        <w:t> </w:t>
+      </w:r>
+      <w:proofErr w:type="spellStart"/>
+      <w:r>
+        <w:rPr>
+          <w:rFonts w:ascii="Consolas" w:eastAsia="Times New Roman" w:hAnsi="Consolas" w:cs="Times New Roman"/>
+          <w:color w:val="4EC9B0"/>
+          <w:sz w:val="21"/>
+          <w:szCs w:val="21"/>
+          <w:lang w:eastAsia="pt-BR"/>
+        </w:rPr>
+        <w:t>Tests</w:t>
+      </w:r>
+      <w:proofErr w:type="spellEnd"/>
+      <w:r>
+        <w:rPr>
+          <w:rFonts w:ascii="Consolas" w:eastAsia="Times New Roman" w:hAnsi="Consolas" w:cs="Times New Roman"/>
+          <w:color w:val="4EC9B0"/>
+          <w:sz w:val="21"/>
+          <w:szCs w:val="21"/>
+          <w:lang w:eastAsia="pt-BR"/>
+        </w:rPr>
+        <w:t>\</w:t>
+      </w:r>
+      <w:proofErr w:type="spellStart"/>
+      <w:r>
+        <w:rPr>
+          <w:rFonts w:ascii="Consolas" w:eastAsia="Times New Roman" w:hAnsi="Consolas" w:cs="Times New Roman"/>
+          <w:color w:val="4EC9B0"/>
+          <w:sz w:val="21"/>
+          <w:szCs w:val="21"/>
+          <w:lang w:eastAsia="pt-BR"/>
+        </w:rPr>
+        <w:t>Feature</w:t>
+      </w:r>
+      <w:proofErr w:type="spellEnd"/>
+      <w:r>
+        <w:rPr>
+          <w:rFonts w:ascii="Consolas" w:eastAsia="Times New Roman" w:hAnsi="Consolas" w:cs="Times New Roman"/>
+          <w:color w:val="D4D4D4"/>
+          <w:sz w:val="21"/>
+          <w:szCs w:val="21"/>
+          <w:lang w:eastAsia="pt-BR"/>
+        </w:rPr>
+        <w:t>;</w:t>
+      </w:r>
+    </w:p>
+    <w:p>
+      <w:pPr>
+        <w:shd w:val="clear" w:color="auto" w:fill="1E1E1E"/>
+        <w:spacing w:after="0" w:line="285" w:lineRule="atLeast"/>
+        <w:rPr>
+          <w:rFonts w:ascii="Consolas" w:eastAsia="Times New Roman" w:hAnsi="Consolas" w:cs="Times New Roman"/>
+          <w:color w:val="D4D4D4"/>
+          <w:sz w:val="21"/>
+          <w:szCs w:val="21"/>
+          <w:lang w:eastAsia="pt-BR"/>
+        </w:rPr>
+      </w:pPr>
+    </w:p>
+    <w:p>
+      <w:pPr>
+        <w:shd w:val="clear" w:color="auto" w:fill="1E1E1E"/>
+        <w:spacing w:after="0" w:line="285" w:lineRule="atLeast"/>
+        <w:rPr>
+          <w:rFonts w:ascii="Consolas" w:eastAsia="Times New Roman" w:hAnsi="Consolas" w:cs="Times New Roman"/>
+          <w:color w:val="D4D4D4"/>
+          <w:sz w:val="21"/>
+          <w:szCs w:val="21"/>
+          <w:lang w:eastAsia="pt-BR"/>
+        </w:rPr>
+      </w:pPr>
+      <w:r>
+        <w:rPr>
+          <w:rFonts w:ascii="Consolas" w:eastAsia="Times New Roman" w:hAnsi="Consolas" w:cs="Times New Roman"/>
+          <w:color w:val="569CD6"/>
+          <w:sz w:val="21"/>
+          <w:szCs w:val="21"/>
+          <w:lang w:eastAsia="pt-BR"/>
+        </w:rPr>
+        <w:t>use</w:t>
+      </w:r>
+      <w:r>
+        <w:rPr>
+          <w:rFonts w:ascii="Consolas" w:eastAsia="Times New Roman" w:hAnsi="Consolas" w:cs="Times New Roman"/>
+          <w:color w:val="D4D4D4"/>
+          <w:sz w:val="21"/>
+          <w:szCs w:val="21"/>
+          <w:lang w:eastAsia="pt-BR"/>
+        </w:rPr>
+        <w:t> </w:t>
+      </w:r>
+      <w:proofErr w:type="spellStart"/>
+      <w:r>
+        <w:rPr>
+          <w:rFonts w:ascii="Consolas" w:eastAsia="Times New Roman" w:hAnsi="Consolas" w:cs="Times New Roman"/>
+          <w:color w:val="D4D4D4"/>
+          <w:sz w:val="21"/>
+          <w:szCs w:val="21"/>
+          <w:lang w:eastAsia="pt-BR"/>
+        </w:rPr>
+        <w:t>Illuminate</w:t>
+      </w:r>
+      <w:proofErr w:type="spellEnd"/>
+      <w:r>
+        <w:rPr>
+          <w:rFonts w:ascii="Consolas" w:eastAsia="Times New Roman" w:hAnsi="Consolas" w:cs="Times New Roman"/>
+          <w:color w:val="D4D4D4"/>
+          <w:sz w:val="21"/>
+          <w:szCs w:val="21"/>
+          <w:lang w:eastAsia="pt-BR"/>
+        </w:rPr>
+        <w:t>\Foundation\</w:t>
+      </w:r>
+      <w:proofErr w:type="spellStart"/>
+      <w:r>
+        <w:rPr>
+          <w:rFonts w:ascii="Consolas" w:eastAsia="Times New Roman" w:hAnsi="Consolas" w:cs="Times New Roman"/>
+          <w:color w:val="D4D4D4"/>
+          <w:sz w:val="21"/>
+          <w:szCs w:val="21"/>
+          <w:lang w:eastAsia="pt-BR"/>
+        </w:rPr>
+        <w:t>Testing</w:t>
+      </w:r>
+      <w:proofErr w:type="spellEnd"/>
+      <w:r>
+        <w:rPr>
+          <w:rFonts w:ascii="Consolas" w:eastAsia="Times New Roman" w:hAnsi="Consolas" w:cs="Times New Roman"/>
+          <w:color w:val="D4D4D4"/>
+          <w:sz w:val="21"/>
+          <w:szCs w:val="21"/>
+          <w:lang w:eastAsia="pt-BR"/>
+        </w:rPr>
+        <w:t>\</w:t>
+      </w:r>
+      <w:proofErr w:type="spellStart"/>
+      <w:r>
+        <w:rPr>
+          <w:rFonts w:ascii="Consolas" w:eastAsia="Times New Roman" w:hAnsi="Consolas" w:cs="Times New Roman"/>
+          <w:color w:val="4EC9B0"/>
+          <w:sz w:val="21"/>
+          <w:szCs w:val="21"/>
+          <w:lang w:eastAsia="pt-BR"/>
+        </w:rPr>
+        <w:t>RefreshDatabase</w:t>
+      </w:r>
+      <w:proofErr w:type="spellEnd"/>
+      <w:r>
+        <w:rPr>
+          <w:rFonts w:ascii="Consolas" w:eastAsia="Times New Roman" w:hAnsi="Consolas" w:cs="Times New Roman"/>
+          <w:color w:val="D4D4D4"/>
+          <w:sz w:val="21"/>
+          <w:szCs w:val="21"/>
+          <w:lang w:eastAsia="pt-BR"/>
+        </w:rPr>
+        <w:t>;</w:t>
+      </w:r>
+    </w:p>
+    <w:p>
+      <w:pPr>
+        <w:shd w:val="clear" w:color="auto" w:fill="1E1E1E"/>
+        <w:spacing w:after="0" w:line="285" w:lineRule="atLeast"/>
+        <w:rPr>
+          <w:rFonts w:ascii="Consolas" w:eastAsia="Times New Roman" w:hAnsi="Consolas" w:cs="Times New Roman"/>
+          <w:color w:val="D4D4D4"/>
+          <w:sz w:val="21"/>
+          <w:szCs w:val="21"/>
+          <w:lang w:eastAsia="pt-BR"/>
+        </w:rPr>
+      </w:pPr>
+      <w:r>
+        <w:rPr>
+          <w:rFonts w:ascii="Consolas" w:eastAsia="Times New Roman" w:hAnsi="Consolas" w:cs="Times New Roman"/>
+          <w:color w:val="569CD6"/>
+          <w:sz w:val="21"/>
+          <w:szCs w:val="21"/>
+          <w:lang w:eastAsia="pt-BR"/>
+        </w:rPr>
+        <w:t>use</w:t>
+      </w:r>
+      <w:r>
+        <w:rPr>
+          <w:rFonts w:ascii="Consolas" w:eastAsia="Times New Roman" w:hAnsi="Consolas" w:cs="Times New Roman"/>
+          <w:color w:val="D4D4D4"/>
+          <w:sz w:val="21"/>
+          <w:szCs w:val="21"/>
+          <w:lang w:eastAsia="pt-BR"/>
+        </w:rPr>
+        <w:t> </w:t>
+      </w:r>
+      <w:proofErr w:type="spellStart"/>
+      <w:r>
+        <w:rPr>
+          <w:rFonts w:ascii="Consolas" w:eastAsia="Times New Roman" w:hAnsi="Consolas" w:cs="Times New Roman"/>
+          <w:color w:val="D4D4D4"/>
+          <w:sz w:val="21"/>
+          <w:szCs w:val="21"/>
+          <w:lang w:eastAsia="pt-BR"/>
+        </w:rPr>
+        <w:t>Tests</w:t>
+      </w:r>
+      <w:proofErr w:type="spellEnd"/>
+      <w:r>
+        <w:rPr>
+          <w:rFonts w:ascii="Consolas" w:eastAsia="Times New Roman" w:hAnsi="Consolas" w:cs="Times New Roman"/>
+          <w:color w:val="D4D4D4"/>
+          <w:sz w:val="21"/>
+          <w:szCs w:val="21"/>
+          <w:lang w:eastAsia="pt-BR"/>
+        </w:rPr>
+        <w:t>\</w:t>
+      </w:r>
+      <w:proofErr w:type="spellStart"/>
+      <w:r>
+        <w:rPr>
+          <w:rFonts w:ascii="Consolas" w:eastAsia="Times New Roman" w:hAnsi="Consolas" w:cs="Times New Roman"/>
+          <w:color w:val="4EC9B0"/>
+          <w:sz w:val="21"/>
+          <w:szCs w:val="21"/>
+          <w:lang w:eastAsia="pt-BR"/>
+        </w:rPr>
+        <w:t>TestCase</w:t>
+      </w:r>
+      <w:proofErr w:type="spellEnd"/>
+      <w:r>
+        <w:rPr>
+          <w:rFonts w:ascii="Consolas" w:eastAsia="Times New Roman" w:hAnsi="Consolas" w:cs="Times New Roman"/>
+          <w:color w:val="D4D4D4"/>
+          <w:sz w:val="21"/>
+          <w:szCs w:val="21"/>
+          <w:lang w:eastAsia="pt-BR"/>
+        </w:rPr>
+        <w:t>;</w:t>
+      </w:r>
+    </w:p>
+    <w:p>
+      <w:pPr>
+        <w:shd w:val="clear" w:color="auto" w:fill="1E1E1E"/>
+        <w:spacing w:after="0" w:line="285" w:lineRule="atLeast"/>
+        <w:rPr>
+          <w:rFonts w:ascii="Consolas" w:eastAsia="Times New Roman" w:hAnsi="Consolas" w:cs="Times New Roman"/>
+          <w:color w:val="D4D4D4"/>
+          <w:sz w:val="21"/>
+          <w:szCs w:val="21"/>
+          <w:lang w:eastAsia="pt-BR"/>
+        </w:rPr>
+      </w:pPr>
+    </w:p>
+    <w:p>
+      <w:pPr>
+        <w:shd w:val="clear" w:color="auto" w:fill="1E1E1E"/>
+        <w:spacing w:after="0" w:line="285" w:lineRule="atLeast"/>
+        <w:rPr>
+          <w:rFonts w:ascii="Consolas" w:eastAsia="Times New Roman" w:hAnsi="Consolas" w:cs="Times New Roman"/>
+          <w:color w:val="D4D4D4"/>
+          <w:sz w:val="21"/>
+          <w:szCs w:val="21"/>
+          <w:lang w:eastAsia="pt-BR"/>
+        </w:rPr>
+      </w:pPr>
+      <w:proofErr w:type="spellStart"/>
+      <w:r>
+        <w:rPr>
+          <w:rFonts w:ascii="Consolas" w:eastAsia="Times New Roman" w:hAnsi="Consolas" w:cs="Times New Roman"/>
+          <w:color w:val="569CD6"/>
+          <w:sz w:val="21"/>
+          <w:szCs w:val="21"/>
+          <w:lang w:eastAsia="pt-BR"/>
+        </w:rPr>
+        <w:t>class</w:t>
+      </w:r>
+      <w:proofErr w:type="spellEnd"/>
+      <w:r>
+        <w:rPr>
+          <w:rFonts w:ascii="Consolas" w:eastAsia="Times New Roman" w:hAnsi="Consolas" w:cs="Times New Roman"/>
+          <w:color w:val="D4D4D4"/>
+          <w:sz w:val="21"/>
+          <w:szCs w:val="21"/>
+          <w:lang w:eastAsia="pt-BR"/>
+        </w:rPr>
+        <w:t> </w:t>
+      </w:r>
+      <w:proofErr w:type="spellStart"/>
+      <w:r>
+        <w:rPr>
+          <w:rFonts w:ascii="Consolas" w:eastAsia="Times New Roman" w:hAnsi="Consolas" w:cs="Times New Roman"/>
+          <w:color w:val="4EC9B0"/>
+          <w:sz w:val="21"/>
+          <w:szCs w:val="21"/>
+          <w:lang w:eastAsia="pt-BR"/>
+        </w:rPr>
+        <w:t>ExampleTest</w:t>
+      </w:r>
+      <w:proofErr w:type="spellEnd"/>
+      <w:r>
+        <w:rPr>
+          <w:rFonts w:ascii="Consolas" w:eastAsia="Times New Roman" w:hAnsi="Consolas" w:cs="Times New Roman"/>
+          <w:color w:val="D4D4D4"/>
+          <w:sz w:val="21"/>
+          <w:szCs w:val="21"/>
+          <w:lang w:eastAsia="pt-BR"/>
+        </w:rPr>
+        <w:t> </w:t>
+      </w:r>
+      <w:proofErr w:type="spellStart"/>
+      <w:r>
+        <w:rPr>
+          <w:rFonts w:ascii="Consolas" w:eastAsia="Times New Roman" w:hAnsi="Consolas" w:cs="Times New Roman"/>
+          <w:color w:val="569CD6"/>
+          <w:sz w:val="21"/>
+          <w:szCs w:val="21"/>
+          <w:lang w:eastAsia="pt-BR"/>
+        </w:rPr>
+        <w:t>extends</w:t>
+      </w:r>
+      <w:proofErr w:type="spellEnd"/>
+      <w:r>
+        <w:rPr>
+          <w:rFonts w:ascii="Consolas" w:eastAsia="Times New Roman" w:hAnsi="Consolas" w:cs="Times New Roman"/>
+          <w:color w:val="D4D4D4"/>
+          <w:sz w:val="21"/>
+          <w:szCs w:val="21"/>
+          <w:lang w:eastAsia="pt-BR"/>
+        </w:rPr>
+        <w:t> </w:t>
+      </w:r>
+      <w:proofErr w:type="spellStart"/>
+      <w:r>
+        <w:rPr>
+          <w:rFonts w:ascii="Consolas" w:eastAsia="Times New Roman" w:hAnsi="Consolas" w:cs="Times New Roman"/>
+          <w:color w:val="4EC9B0"/>
+          <w:sz w:val="21"/>
+          <w:szCs w:val="21"/>
+          <w:lang w:eastAsia="pt-BR"/>
+        </w:rPr>
+        <w:t>TestCase</w:t>
+      </w:r>
+      <w:proofErr w:type="spellEnd"/>
+    </w:p>
+    <w:p>
+      <w:pPr>
+        <w:shd w:val="clear" w:color="auto" w:fill="1E1E1E"/>
+        <w:spacing w:after="0" w:line="285" w:lineRule="atLeast"/>
+        <w:rPr>
+          <w:rFonts w:ascii="Consolas" w:eastAsia="Times New Roman" w:hAnsi="Consolas" w:cs="Times New Roman"/>
+          <w:color w:val="D4D4D4"/>
+          <w:sz w:val="21"/>
+          <w:szCs w:val="21"/>
+          <w:lang w:eastAsia="pt-BR"/>
+        </w:rPr>
+      </w:pPr>
+      <w:r>
+        <w:rPr>
+          <w:rFonts w:ascii="Consolas" w:eastAsia="Times New Roman" w:hAnsi="Consolas" w:cs="Times New Roman"/>
+          <w:color w:val="D4D4D4"/>
+          <w:sz w:val="21"/>
+          <w:szCs w:val="21"/>
+          <w:lang w:eastAsia="pt-BR"/>
+        </w:rPr>
+        <w:t>{</w:t>
+      </w:r>
+    </w:p>
+    <w:p>
+      <w:pPr>
+        <w:shd w:val="clear" w:color="auto" w:fill="1E1E1E"/>
+        <w:spacing w:after="0" w:line="285" w:lineRule="atLeast"/>
+        <w:rPr>
+          <w:rFonts w:ascii="Consolas" w:eastAsia="Times New Roman" w:hAnsi="Consolas" w:cs="Times New Roman"/>
+          <w:color w:val="D4D4D4"/>
+          <w:sz w:val="21"/>
+          <w:szCs w:val="21"/>
+          <w:lang w:eastAsia="pt-BR"/>
+        </w:rPr>
+      </w:pPr>
+      <w:r>
+        <w:rPr>
+          <w:rFonts w:ascii="Consolas" w:eastAsia="Times New Roman" w:hAnsi="Consolas" w:cs="Times New Roman"/>
+          <w:color w:val="D4D4D4"/>
+          <w:sz w:val="21"/>
+          <w:szCs w:val="21"/>
+          <w:lang w:eastAsia="pt-BR"/>
+        </w:rPr>
+        <w:t>    </w:t>
+      </w:r>
+      <w:r>
+        <w:rPr>
+          <w:rFonts w:ascii="Consolas" w:eastAsia="Times New Roman" w:hAnsi="Consolas" w:cs="Times New Roman"/>
+          <w:color w:val="6A9955"/>
+          <w:sz w:val="21"/>
+          <w:szCs w:val="21"/>
+          <w:lang w:eastAsia="pt-BR"/>
+        </w:rPr>
+        <w:t>/**</w:t>
+      </w:r>
+    </w:p>
+    <w:p>
+      <w:pPr>
+        <w:shd w:val="clear" w:color="auto" w:fill="1E1E1E"/>
+        <w:spacing w:after="0" w:line="285" w:lineRule="atLeast"/>
+        <w:rPr>
+          <w:rFonts w:ascii="Consolas" w:eastAsia="Times New Roman" w:hAnsi="Consolas" w:cs="Times New Roman"/>
+          <w:color w:val="D4D4D4"/>
+          <w:sz w:val="21"/>
+          <w:szCs w:val="21"/>
+          <w:lang w:eastAsia="pt-BR"/>
+        </w:rPr>
+      </w:pPr>
+      <w:r>
+        <w:rPr>
+          <w:rFonts w:ascii="Consolas" w:eastAsia="Times New Roman" w:hAnsi="Consolas" w:cs="Times New Roman"/>
+          <w:color w:val="6A9955"/>
+          <w:sz w:val="21"/>
+          <w:szCs w:val="21"/>
+          <w:lang w:eastAsia="pt-BR"/>
+        </w:rPr>
+        <w:t>     * A </w:t>
+      </w:r>
+      <w:proofErr w:type="spellStart"/>
+      <w:r>
+        <w:rPr>
+          <w:rFonts w:ascii="Consolas" w:eastAsia="Times New Roman" w:hAnsi="Consolas" w:cs="Times New Roman"/>
+          <w:color w:val="6A9955"/>
+          <w:sz w:val="21"/>
+          <w:szCs w:val="21"/>
+          <w:lang w:eastAsia="pt-BR"/>
+        </w:rPr>
+        <w:t>basic</w:t>
+      </w:r>
+      <w:proofErr w:type="spellEnd"/>
+      <w:r>
+        <w:rPr>
+          <w:rFonts w:ascii="Consolas" w:eastAsia="Times New Roman" w:hAnsi="Consolas" w:cs="Times New Roman"/>
+          <w:color w:val="6A9955"/>
+          <w:sz w:val="21"/>
+          <w:szCs w:val="21"/>
+          <w:lang w:eastAsia="pt-BR"/>
+        </w:rPr>
+        <w:t> </w:t>
+      </w:r>
+      <w:proofErr w:type="spellStart"/>
+      <w:r>
+        <w:rPr>
+          <w:rFonts w:ascii="Consolas" w:eastAsia="Times New Roman" w:hAnsi="Consolas" w:cs="Times New Roman"/>
+          <w:color w:val="6A9955"/>
+          <w:sz w:val="21"/>
+          <w:szCs w:val="21"/>
+          <w:lang w:eastAsia="pt-BR"/>
+        </w:rPr>
+        <w:t>test</w:t>
+      </w:r>
+      <w:proofErr w:type="spellEnd"/>
+      <w:r>
+        <w:rPr>
+          <w:rFonts w:ascii="Consolas" w:eastAsia="Times New Roman" w:hAnsi="Consolas" w:cs="Times New Roman"/>
+          <w:color w:val="6A9955"/>
+          <w:sz w:val="21"/>
+          <w:szCs w:val="21"/>
+          <w:lang w:eastAsia="pt-BR"/>
+        </w:rPr>
+        <w:t> </w:t>
+      </w:r>
+      <w:proofErr w:type="spellStart"/>
+      <w:r>
+        <w:rPr>
+          <w:rFonts w:ascii="Consolas" w:eastAsia="Times New Roman" w:hAnsi="Consolas" w:cs="Times New Roman"/>
+          <w:color w:val="6A9955"/>
+          <w:sz w:val="21"/>
+          <w:szCs w:val="21"/>
+          <w:lang w:eastAsia="pt-BR"/>
+        </w:rPr>
+        <w:t>example</w:t>
+      </w:r>
+      <w:proofErr w:type="spellEnd"/>
+      <w:r>
+        <w:rPr>
+          <w:rFonts w:ascii="Consolas" w:eastAsia="Times New Roman" w:hAnsi="Consolas" w:cs="Times New Roman"/>
+          <w:color w:val="6A9955"/>
+          <w:sz w:val="21"/>
+          <w:szCs w:val="21"/>
+          <w:lang w:eastAsia="pt-BR"/>
+        </w:rPr>
+        <w:t>.</w:t>
+      </w:r>
+    </w:p>
+    <w:p>
+      <w:pPr>
+        <w:shd w:val="clear" w:color="auto" w:fill="1E1E1E"/>
+        <w:spacing w:after="0" w:line="285" w:lineRule="atLeast"/>
+        <w:rPr>
+          <w:rFonts w:ascii="Consolas" w:eastAsia="Times New Roman" w:hAnsi="Consolas" w:cs="Times New Roman"/>
+          <w:color w:val="D4D4D4"/>
+          <w:sz w:val="21"/>
+          <w:szCs w:val="21"/>
+          <w:lang w:eastAsia="pt-BR"/>
+        </w:rPr>
+      </w:pPr>
+      <w:r>
+        <w:rPr>
+          <w:rFonts w:ascii="Consolas" w:eastAsia="Times New Roman" w:hAnsi="Consolas" w:cs="Times New Roman"/>
+          <w:color w:val="6A9955"/>
+          <w:sz w:val="21"/>
+          <w:szCs w:val="21"/>
+          <w:lang w:eastAsia="pt-BR"/>
+        </w:rPr>
+        <w:t>     *</w:t>
+      </w:r>
+    </w:p>
+    <w:p>
+      <w:pPr>
+        <w:shd w:val="clear" w:color="auto" w:fill="1E1E1E"/>
+        <w:spacing w:after="0" w:line="285" w:lineRule="atLeast"/>
+        <w:rPr>
+          <w:rFonts w:ascii="Consolas" w:eastAsia="Times New Roman" w:hAnsi="Consolas" w:cs="Times New Roman"/>
+          <w:color w:val="D4D4D4"/>
+          <w:sz w:val="21"/>
+          <w:szCs w:val="21"/>
+          <w:lang w:eastAsia="pt-BR"/>
+        </w:rPr>
+      </w:pPr>
+      <w:r>
+        <w:rPr>
+          <w:rFonts w:ascii="Consolas" w:eastAsia="Times New Roman" w:hAnsi="Consolas" w:cs="Times New Roman"/>
+          <w:color w:val="6A9955"/>
+          <w:sz w:val="21"/>
+          <w:szCs w:val="21"/>
+          <w:lang w:eastAsia="pt-BR"/>
+        </w:rPr>
+        <w:t>     * </w:t>
+      </w:r>
+      <w:r>
+        <w:rPr>
+          <w:rFonts w:ascii="Consolas" w:eastAsia="Times New Roman" w:hAnsi="Consolas" w:cs="Times New Roman"/>
+          <w:color w:val="569CD6"/>
+          <w:sz w:val="21"/>
+          <w:szCs w:val="21"/>
+          <w:lang w:eastAsia="pt-BR"/>
+        </w:rPr>
+        <w:t>@return</w:t>
+      </w:r>
+      <w:r>
+        <w:rPr>
+          <w:rFonts w:ascii="Consolas" w:eastAsia="Times New Roman" w:hAnsi="Consolas" w:cs="Times New Roman"/>
+          <w:color w:val="6A9955"/>
+          <w:sz w:val="21"/>
+          <w:szCs w:val="21"/>
+          <w:lang w:eastAsia="pt-BR"/>
+        </w:rPr>
+        <w:t> </w:t>
+      </w:r>
+      <w:proofErr w:type="spellStart"/>
+      <w:r>
+        <w:rPr>
+          <w:rFonts w:ascii="Consolas" w:eastAsia="Times New Roman" w:hAnsi="Consolas" w:cs="Times New Roman"/>
+          <w:color w:val="569CD6"/>
+          <w:sz w:val="21"/>
+          <w:szCs w:val="21"/>
+          <w:lang w:eastAsia="pt-BR"/>
+        </w:rPr>
+        <w:t>void</w:t>
+      </w:r>
+      <w:proofErr w:type="spellEnd"/>
+    </w:p>
+    <w:p>
+      <w:pPr>
+        <w:shd w:val="clear" w:color="auto" w:fill="1E1E1E"/>
+        <w:spacing w:after="0" w:line="285" w:lineRule="atLeast"/>
+        <w:rPr>
+          <w:rFonts w:ascii="Consolas" w:eastAsia="Times New Roman" w:hAnsi="Consolas" w:cs="Times New Roman"/>
+          <w:color w:val="D4D4D4"/>
+          <w:sz w:val="21"/>
+          <w:szCs w:val="21"/>
+          <w:lang w:eastAsia="pt-BR"/>
+        </w:rPr>
+      </w:pPr>
+      <w:r>
+        <w:rPr>
+          <w:rFonts w:ascii="Consolas" w:eastAsia="Times New Roman" w:hAnsi="Consolas" w:cs="Times New Roman"/>
+          <w:color w:val="6A9955"/>
+          <w:sz w:val="21"/>
+          <w:szCs w:val="21"/>
+          <w:lang w:eastAsia="pt-BR"/>
+        </w:rPr>
+        <w:t>     */</w:t>
+      </w:r>
+    </w:p>
+    <w:p>
+      <w:pPr>
+        <w:shd w:val="clear" w:color="auto" w:fill="1E1E1E"/>
+        <w:spacing w:after="0" w:line="285" w:lineRule="atLeast"/>
+        <w:rPr>
+          <w:rFonts w:ascii="Consolas" w:eastAsia="Times New Roman" w:hAnsi="Consolas" w:cs="Times New Roman"/>
+          <w:color w:val="D4D4D4"/>
+          <w:sz w:val="21"/>
+          <w:szCs w:val="21"/>
+          <w:lang w:eastAsia="pt-BR"/>
+        </w:rPr>
+      </w:pPr>
+      <w:r>
+        <w:rPr>
+          <w:rFonts w:ascii="Consolas" w:eastAsia="Times New Roman" w:hAnsi="Consolas" w:cs="Times New Roman"/>
+          <w:color w:val="D4D4D4"/>
+          <w:sz w:val="21"/>
+          <w:szCs w:val="21"/>
+          <w:lang w:eastAsia="pt-BR"/>
+        </w:rPr>
+        <w:t>    </w:t>
+      </w:r>
+      <w:proofErr w:type="spellStart"/>
+      <w:r>
+        <w:rPr>
+          <w:rFonts w:ascii="Consolas" w:eastAsia="Times New Roman" w:hAnsi="Consolas" w:cs="Times New Roman"/>
+          <w:color w:val="569CD6"/>
+          <w:sz w:val="21"/>
+          <w:szCs w:val="21"/>
+          <w:lang w:eastAsia="pt-BR"/>
+        </w:rPr>
+        <w:t>public</w:t>
+      </w:r>
+      <w:proofErr w:type="spellEnd"/>
+      <w:r>
+        <w:rPr>
+          <w:rFonts w:ascii="Consolas" w:eastAsia="Times New Roman" w:hAnsi="Consolas" w:cs="Times New Roman"/>
+          <w:color w:val="D4D4D4"/>
+          <w:sz w:val="21"/>
+          <w:szCs w:val="21"/>
+          <w:lang w:eastAsia="pt-BR"/>
+        </w:rPr>
+        <w:t> </w:t>
+      </w:r>
+      <w:proofErr w:type="spellStart"/>
+      <w:r>
+        <w:rPr>
+          <w:rFonts w:ascii="Consolas" w:eastAsia="Times New Roman" w:hAnsi="Consolas" w:cs="Times New Roman"/>
+          <w:color w:val="569CD6"/>
+          <w:sz w:val="21"/>
+          <w:szCs w:val="21"/>
+          <w:lang w:eastAsia="pt-BR"/>
+        </w:rPr>
+        <w:t>function</w:t>
+      </w:r>
+      <w:proofErr w:type="spellEnd"/>
+      <w:r>
+        <w:rPr>
+          <w:rFonts w:ascii="Consolas" w:eastAsia="Times New Roman" w:hAnsi="Consolas" w:cs="Times New Roman"/>
+          <w:color w:val="D4D4D4"/>
+          <w:sz w:val="21"/>
+          <w:szCs w:val="21"/>
+          <w:lang w:eastAsia="pt-BR"/>
+        </w:rPr>
+        <w:t> </w:t>
+      </w:r>
+      <w:proofErr w:type="spellStart"/>
+      <w:proofErr w:type="gramStart"/>
+      <w:r>
+        <w:rPr>
+          <w:rFonts w:ascii="Consolas" w:eastAsia="Times New Roman" w:hAnsi="Consolas" w:cs="Times New Roman"/>
+          <w:color w:val="DCDCAA"/>
+          <w:sz w:val="21"/>
+          <w:szCs w:val="21"/>
+          <w:lang w:eastAsia="pt-BR"/>
+        </w:rPr>
+        <w:t>testBasicTest</w:t>
+      </w:r>
+      <w:proofErr w:type="spellEnd"/>
+      <w:r>
+        <w:rPr>
+          <w:rFonts w:ascii="Consolas" w:eastAsia="Times New Roman" w:hAnsi="Consolas" w:cs="Times New Roman"/>
+          <w:color w:val="D4D4D4"/>
+          <w:sz w:val="21"/>
+          <w:szCs w:val="21"/>
+          <w:lang w:eastAsia="pt-BR"/>
+        </w:rPr>
+        <w:t>(</w:t>
+      </w:r>
+      <w:proofErr w:type="gramEnd"/>
+      <w:r>
+        <w:rPr>
+          <w:rFonts w:ascii="Consolas" w:eastAsia="Times New Roman" w:hAnsi="Consolas" w:cs="Times New Roman"/>
+          <w:color w:val="D4D4D4"/>
+          <w:sz w:val="21"/>
+          <w:szCs w:val="21"/>
+          <w:lang w:eastAsia="pt-BR"/>
+        </w:rPr>
+        <w:t>)</w:t>
+      </w:r>
+    </w:p>
+    <w:p>
+      <w:pPr>
+        <w:shd w:val="clear" w:color="auto" w:fill="1E1E1E"/>
+        <w:spacing w:after="0" w:line="285" w:lineRule="atLeast"/>
+        <w:rPr>
+          <w:rFonts w:ascii="Consolas" w:eastAsia="Times New Roman" w:hAnsi="Consolas" w:cs="Times New Roman"/>
+          <w:color w:val="D4D4D4"/>
+          <w:sz w:val="21"/>
+          <w:szCs w:val="21"/>
+          <w:lang w:eastAsia="pt-BR"/>
+        </w:rPr>
+      </w:pPr>
+      <w:r>
+        <w:rPr>
+          <w:rFonts w:ascii="Consolas" w:eastAsia="Times New Roman" w:hAnsi="Consolas" w:cs="Times New Roman"/>
+          <w:color w:val="D4D4D4"/>
+          <w:sz w:val="21"/>
+          <w:szCs w:val="21"/>
+          <w:lang w:eastAsia="pt-BR"/>
+        </w:rPr>
+        <w:t>    {</w:t>
+      </w:r>
+    </w:p>
+    <w:p>
+      <w:pPr>
+        <w:shd w:val="clear" w:color="auto" w:fill="1E1E1E"/>
+        <w:spacing w:after="0" w:line="285" w:lineRule="atLeast"/>
+        <w:rPr>
+          <w:rFonts w:ascii="Consolas" w:eastAsia="Times New Roman" w:hAnsi="Consolas" w:cs="Times New Roman"/>
+          <w:color w:val="D4D4D4"/>
+          <w:sz w:val="21"/>
+          <w:szCs w:val="21"/>
+          <w:lang w:eastAsia="pt-BR"/>
+        </w:rPr>
+      </w:pPr>
+      <w:r>
+        <w:rPr>
+          <w:rFonts w:ascii="Consolas" w:eastAsia="Times New Roman" w:hAnsi="Consolas" w:cs="Times New Roman"/>
+          <w:color w:val="D4D4D4"/>
+          <w:sz w:val="21"/>
+          <w:szCs w:val="21"/>
+          <w:lang w:eastAsia="pt-BR"/>
+        </w:rPr>
+        <w:t>        </w:t>
+      </w:r>
+      <w:r>
+        <w:rPr>
+          <w:rFonts w:ascii="Consolas" w:eastAsia="Times New Roman" w:hAnsi="Consolas" w:cs="Times New Roman"/>
+          <w:color w:val="9CDCFE"/>
+          <w:sz w:val="21"/>
+          <w:szCs w:val="21"/>
+          <w:lang w:eastAsia="pt-BR"/>
+        </w:rPr>
+        <w:t>$response</w:t>
+      </w:r>
+      <w:r>
+        <w:rPr>
+          <w:rFonts w:ascii="Consolas" w:eastAsia="Times New Roman" w:hAnsi="Consolas" w:cs="Times New Roman"/>
+          <w:color w:val="D4D4D4"/>
+          <w:sz w:val="21"/>
+          <w:szCs w:val="21"/>
+          <w:lang w:eastAsia="pt-BR"/>
+        </w:rPr>
+        <w:t> = </w:t>
+      </w:r>
+      <w:r>
+        <w:rPr>
+          <w:rFonts w:ascii="Consolas" w:eastAsia="Times New Roman" w:hAnsi="Consolas" w:cs="Times New Roman"/>
+          <w:color w:val="569CD6"/>
+          <w:sz w:val="21"/>
+          <w:szCs w:val="21"/>
+          <w:lang w:eastAsia="pt-BR"/>
+        </w:rPr>
+        <w:t>$</w:t>
+      </w:r>
+      <w:proofErr w:type="spellStart"/>
+      <w:r>
+        <w:rPr>
+          <w:rFonts w:ascii="Consolas" w:eastAsia="Times New Roman" w:hAnsi="Consolas" w:cs="Times New Roman"/>
+          <w:color w:val="569CD6"/>
+          <w:sz w:val="21"/>
+          <w:szCs w:val="21"/>
+          <w:lang w:eastAsia="pt-BR"/>
+        </w:rPr>
+        <w:t>this</w:t>
+      </w:r>
+      <w:proofErr w:type="spellEnd"/>
+      <w:r>
+        <w:rPr>
+          <w:rFonts w:ascii="Consolas" w:eastAsia="Times New Roman" w:hAnsi="Consolas" w:cs="Times New Roman"/>
+          <w:color w:val="D4D4D4"/>
+          <w:sz w:val="21"/>
+          <w:szCs w:val="21"/>
+          <w:lang w:eastAsia="pt-BR"/>
+        </w:rPr>
+        <w:t>-&gt;</w:t>
+      </w:r>
+      <w:proofErr w:type="spellStart"/>
+      <w:proofErr w:type="gramStart"/>
+      <w:r>
+        <w:rPr>
+          <w:rFonts w:ascii="Consolas" w:eastAsia="Times New Roman" w:hAnsi="Consolas" w:cs="Times New Roman"/>
+          <w:color w:val="DCDCAA"/>
+          <w:sz w:val="21"/>
+          <w:szCs w:val="21"/>
+          <w:lang w:eastAsia="pt-BR"/>
+        </w:rPr>
+        <w:t>get</w:t>
+      </w:r>
+      <w:proofErr w:type="spellEnd"/>
+      <w:r>
+        <w:rPr>
+          <w:rFonts w:ascii="Consolas" w:eastAsia="Times New Roman" w:hAnsi="Consolas" w:cs="Times New Roman"/>
+          <w:color w:val="D4D4D4"/>
+          <w:sz w:val="21"/>
+          <w:szCs w:val="21"/>
+          <w:lang w:eastAsia="pt-BR"/>
+        </w:rPr>
+        <w:t>(</w:t>
+      </w:r>
+      <w:proofErr w:type="gramEnd"/>
+      <w:r>
+        <w:rPr>
+          <w:rFonts w:ascii="Consolas" w:eastAsia="Times New Roman" w:hAnsi="Consolas" w:cs="Times New Roman"/>
+          <w:color w:val="CE9178"/>
+          <w:sz w:val="21"/>
+          <w:szCs w:val="21"/>
+          <w:lang w:eastAsia="pt-BR"/>
+        </w:rPr>
+        <w:t>'/'</w:t>
+      </w:r>
+      <w:r>
+        <w:rPr>
+          <w:rFonts w:ascii="Consolas" w:eastAsia="Times New Roman" w:hAnsi="Consolas" w:cs="Times New Roman"/>
+          <w:color w:val="D4D4D4"/>
+          <w:sz w:val="21"/>
+          <w:szCs w:val="21"/>
+          <w:lang w:eastAsia="pt-BR"/>
+        </w:rPr>
+        <w:t>);</w:t>
+      </w:r>
+    </w:p>
+    <w:p>
+      <w:pPr>
+        <w:shd w:val="clear" w:color="auto" w:fill="1E1E1E"/>
+        <w:spacing w:after="0" w:line="285" w:lineRule="atLeast"/>
+        <w:rPr>
+          <w:rFonts w:ascii="Consolas" w:eastAsia="Times New Roman" w:hAnsi="Consolas" w:cs="Times New Roman"/>
+          <w:color w:val="D4D4D4"/>
+          <w:sz w:val="21"/>
+          <w:szCs w:val="21"/>
+          <w:lang w:eastAsia="pt-BR"/>
+        </w:rPr>
+      </w:pPr>
+    </w:p>
+    <w:p>
+      <w:pPr>
+        <w:shd w:val="clear" w:color="auto" w:fill="1E1E1E"/>
+        <w:spacing w:after="0" w:line="285" w:lineRule="atLeast"/>
+        <w:rPr>
+          <w:rFonts w:ascii="Consolas" w:eastAsia="Times New Roman" w:hAnsi="Consolas" w:cs="Times New Roman"/>
+          <w:color w:val="D4D4D4"/>
+          <w:sz w:val="21"/>
+          <w:szCs w:val="21"/>
+          <w:lang w:eastAsia="pt-BR"/>
+        </w:rPr>
+      </w:pPr>
+      <w:r>
+        <w:rPr>
+          <w:rFonts w:ascii="Consolas" w:eastAsia="Times New Roman" w:hAnsi="Consolas" w:cs="Times New Roman"/>
+          <w:color w:val="D4D4D4"/>
+          <w:sz w:val="21"/>
+          <w:szCs w:val="21"/>
+          <w:lang w:eastAsia="pt-BR"/>
+        </w:rPr>
+        <w:t>        </w:t>
+      </w:r>
+      <w:r>
+        <w:rPr>
+          <w:rFonts w:ascii="Consolas" w:eastAsia="Times New Roman" w:hAnsi="Consolas" w:cs="Times New Roman"/>
+          <w:color w:val="9CDCFE"/>
+          <w:sz w:val="21"/>
+          <w:szCs w:val="21"/>
+          <w:lang w:eastAsia="pt-BR"/>
+        </w:rPr>
+        <w:t>$response</w:t>
+      </w:r>
+      <w:r>
+        <w:rPr>
+          <w:rFonts w:ascii="Consolas" w:eastAsia="Times New Roman" w:hAnsi="Consolas" w:cs="Times New Roman"/>
+          <w:color w:val="D4D4D4"/>
+          <w:sz w:val="21"/>
+          <w:szCs w:val="21"/>
+          <w:lang w:eastAsia="pt-BR"/>
+        </w:rPr>
+        <w:t>-&gt;</w:t>
+      </w:r>
+      <w:proofErr w:type="spellStart"/>
+      <w:proofErr w:type="gramStart"/>
+      <w:r>
+        <w:rPr>
+          <w:rFonts w:ascii="Consolas" w:eastAsia="Times New Roman" w:hAnsi="Consolas" w:cs="Times New Roman"/>
+          <w:color w:val="DCDCAA"/>
+          <w:sz w:val="21"/>
+          <w:szCs w:val="21"/>
+          <w:lang w:eastAsia="pt-BR"/>
+        </w:rPr>
+        <w:t>assertStatus</w:t>
+      </w:r>
+      <w:proofErr w:type="spellEnd"/>
+      <w:r>
+        <w:rPr>
+          <w:rFonts w:ascii="Consolas" w:eastAsia="Times New Roman" w:hAnsi="Consolas" w:cs="Times New Roman"/>
+          <w:color w:val="D4D4D4"/>
+          <w:sz w:val="21"/>
+          <w:szCs w:val="21"/>
+          <w:lang w:eastAsia="pt-BR"/>
+        </w:rPr>
+        <w:t>(</w:t>
+      </w:r>
+      <w:proofErr w:type="gramEnd"/>
+      <w:r>
+        <w:rPr>
+          <w:rFonts w:ascii="Consolas" w:eastAsia="Times New Roman" w:hAnsi="Consolas" w:cs="Times New Roman"/>
+          <w:color w:val="B5CEA8"/>
+          <w:sz w:val="21"/>
+          <w:szCs w:val="21"/>
+          <w:lang w:eastAsia="pt-BR"/>
+        </w:rPr>
+        <w:t>404</w:t>
+      </w:r>
+      <w:r>
+        <w:rPr>
+          <w:rFonts w:ascii="Consolas" w:eastAsia="Times New Roman" w:hAnsi="Consolas" w:cs="Times New Roman"/>
+          <w:color w:val="D4D4D4"/>
+          <w:sz w:val="21"/>
+          <w:szCs w:val="21"/>
+          <w:lang w:eastAsia="pt-BR"/>
+        </w:rPr>
+        <w:t>);</w:t>
+      </w:r>
+    </w:p>
+    <w:p>
+      <w:pPr>
+        <w:shd w:val="clear" w:color="auto" w:fill="1E1E1E"/>
+        <w:spacing w:after="0" w:line="285" w:lineRule="atLeast"/>
+        <w:rPr>
+          <w:rFonts w:ascii="Consolas" w:eastAsia="Times New Roman" w:hAnsi="Consolas" w:cs="Times New Roman"/>
+          <w:color w:val="D4D4D4"/>
+          <w:sz w:val="21"/>
+          <w:szCs w:val="21"/>
+          <w:lang w:eastAsia="pt-BR"/>
+        </w:rPr>
+      </w:pPr>
+      <w:r>
+        <w:rPr>
+          <w:rFonts w:ascii="Consolas" w:eastAsia="Times New Roman" w:hAnsi="Consolas" w:cs="Times New Roman"/>
+          <w:color w:val="D4D4D4"/>
+          <w:sz w:val="21"/>
+          <w:szCs w:val="21"/>
+          <w:lang w:eastAsia="pt-BR"/>
+        </w:rPr>
+        <w:t>    }</w:t>
+      </w:r>
+    </w:p>
+    <w:p>
+      <w:pPr>
+        <w:shd w:val="clear" w:color="auto" w:fill="1E1E1E"/>
+        <w:spacing w:after="0" w:line="285" w:lineRule="atLeast"/>
+        <w:rPr>
+          <w:rFonts w:ascii="Consolas" w:eastAsia="Times New Roman" w:hAnsi="Consolas" w:cs="Times New Roman"/>
+          <w:color w:val="D4D4D4"/>
+          <w:sz w:val="21"/>
+          <w:szCs w:val="21"/>
+          <w:lang w:eastAsia="pt-BR"/>
+        </w:rPr>
+      </w:pPr>
+      <w:r>
+        <w:rPr>
+          <w:rFonts w:ascii="Consolas" w:eastAsia="Times New Roman" w:hAnsi="Consolas" w:cs="Times New Roman"/>
+          <w:color w:val="D4D4D4"/>
+          <w:sz w:val="21"/>
+          <w:szCs w:val="21"/>
+          <w:lang w:eastAsia="pt-BR"/>
+        </w:rPr>
+        <w:t>}</w:t>
+      </w:r>
+    </w:p>
+    <w:p/>
+    <w:p/>
+    <w:p/>
+    <w:p/>
+    <w:p/>
+    <w:p>
+      <w:pPr>
+        <w:pStyle w:val="PargrafodaLista"/>
+        <w:numPr>
+          <w:ilvl w:val="0"/>
+          <w:numId w:val="5"/>
+        </w:numPr>
+      </w:pPr>
+      <w:r>
+        <w:t>Execute os testes novamente e veja o resultado. Agora um teste falhou e o outro passou.</w:t>
+      </w:r>
+    </w:p>
+    <w:p>
+      <w:pPr>
+        <w:pStyle w:val="PargrafodaLista"/>
+      </w:pPr>
+    </w:p>
+    <w:p>
+      <w:pPr>
+        <w:pStyle w:val="PargrafodaLista"/>
+      </w:pPr>
+      <w:r>
+        <w:rPr>
+          <w:noProof/>
+        </w:rPr>
+        <w:drawing>
+          <wp:inline distT="0" distB="0" distL="0" distR="0" wp14:anchorId="488F3421" wp14:editId="3254ADFB">
+            <wp:extent cx="5366285" cy="4772025"/>
+            <wp:effectExtent l="0" t="0" r="6350" b="0"/>
+            <wp:docPr id="5" name="Imagem 5"/>
+            <wp:cNvGraphicFramePr>
+              <a:graphicFrameLocks xmlns:a="http://schemas.openxmlformats.org/drawingml/2006/main" noChangeAspect="1"/>
+            </wp:cNvGraphicFramePr>
+            <a:graphic xmlns:a="http://schemas.openxmlformats.org/drawingml/2006/main">
+              <a:graphicData uri="http://schemas.openxmlformats.org/drawingml/2006/picture">
+                <pic:pic xmlns:pic="http://schemas.openxmlformats.org/drawingml/2006/picture">
+                  <pic:nvPicPr>
+                    <pic:cNvPr id="1" name=""/>
+                    <pic:cNvPicPr/>
+                  </pic:nvPicPr>
+                  <pic:blipFill>
+                    <a:blip r:embed="rId10"/>
+                    <a:stretch>
+                      <a:fillRect/>
+                    </a:stretch>
+                  </pic:blipFill>
+                  <pic:spPr>
+                    <a:xfrm>
+                      <a:off x="0" y="0"/>
                       <a:ext cx="5374297" cy="4779150"/>
+                    </a:xfrm>
+                    <a:prstGeom prst="rect">
+                      <a:avLst/>
+                    </a:prstGeom>
+                  </pic:spPr>
+                </pic:pic>
+              </a:graphicData>
+            </a:graphic>
+          </wp:inline>
+        </w:drawing>
+      </w:r>
+    </w:p>
+    <w:p>
+      <w:pPr>
+        <w:pStyle w:val="PargrafodaLista"/>
+      </w:pPr>
+    </w:p>
+    <w:p>
+      <w:pPr>
+        <w:pStyle w:val="PargrafodaLista"/>
+      </w:pPr>
+    </w:p>
+    <w:p>
+      <w:pPr>
+        <w:pStyle w:val="PargrafodaLista"/>
+        <w:numPr>
+          <w:ilvl w:val="0"/>
+          <w:numId w:val="5"/>
+        </w:numPr>
+      </w:pPr>
+      <w:r>
+        <w:t>Criando um teste de unidade:</w:t>
+      </w:r>
+    </w:p>
+    <w:p>
+      <w:pPr>
+        <w:pStyle w:val="PargrafodaLista"/>
+      </w:pPr>
+    </w:p>
+    <w:p>
+      <w:pPr>
+        <w:pStyle w:val="PargrafodaLista"/>
+        <w:ind w:left="0"/>
+        <w:jc w:val="center"/>
+        <w:rPr>
+          <w:b/>
+          <w:bCs/>
+        </w:rPr>
+      </w:pPr>
+      <w:proofErr w:type="spellStart"/>
+      <w:r>
+        <w:rPr>
+          <w:b/>
+          <w:bCs/>
+        </w:rPr>
+        <w:t>php</w:t>
+      </w:r>
+      <w:proofErr w:type="spellEnd"/>
+      <w:r>
+        <w:rPr>
+          <w:b/>
+          <w:bCs/>
+        </w:rPr>
+        <w:t xml:space="preserve"> </w:t>
+      </w:r>
+      <w:proofErr w:type="spellStart"/>
+      <w:r>
+        <w:rPr>
+          <w:b/>
+          <w:bCs/>
+        </w:rPr>
+        <w:t>artisan</w:t>
+      </w:r>
+      <w:proofErr w:type="spellEnd"/>
+      <w:r>
+        <w:rPr>
+          <w:b/>
+          <w:bCs/>
+        </w:rPr>
+        <w:t xml:space="preserve"> </w:t>
+      </w:r>
+      <w:proofErr w:type="spellStart"/>
+      <w:r>
+        <w:rPr>
+          <w:b/>
+          <w:bCs/>
+        </w:rPr>
+        <w:t>make:test</w:t>
+      </w:r>
+      <w:proofErr w:type="spellEnd"/>
+      <w:r>
+        <w:rPr>
+          <w:b/>
+          <w:bCs/>
+        </w:rPr>
+        <w:t xml:space="preserve"> </w:t>
+      </w:r>
+      <w:proofErr w:type="spellStart"/>
+      <w:r>
+        <w:rPr>
+          <w:b/>
+          <w:bCs/>
+        </w:rPr>
+        <w:t>UserTest</w:t>
+      </w:r>
+      <w:proofErr w:type="spellEnd"/>
+      <w:r>
+        <w:rPr>
+          <w:b/>
+          <w:bCs/>
+        </w:rPr>
+        <w:t xml:space="preserve"> --</w:t>
+      </w:r>
+      <w:proofErr w:type="spellStart"/>
+      <w:r>
+        <w:rPr>
+          <w:b/>
+          <w:bCs/>
+        </w:rPr>
+        <w:t>unit</w:t>
+      </w:r>
+      <w:proofErr w:type="spellEnd"/>
+    </w:p>
+    <w:p>
+      <w:pPr>
+        <w:pStyle w:val="PargrafodaLista"/>
+      </w:pPr>
+    </w:p>
+    <w:p>
+      <w:pPr>
+        <w:pStyle w:val="PargrafodaLista"/>
+        <w:numPr>
+          <w:ilvl w:val="0"/>
+          <w:numId w:val="5"/>
+        </w:numPr>
+      </w:pPr>
+      <w:r>
+        <w:t xml:space="preserve">Criando um teste de </w:t>
+      </w:r>
+      <w:proofErr w:type="spellStart"/>
+      <w:r>
+        <w:t>feature</w:t>
+      </w:r>
+      <w:proofErr w:type="spellEnd"/>
+      <w:r>
+        <w:t>:</w:t>
+      </w:r>
+    </w:p>
+    <w:p>
+      <w:pPr>
+        <w:pStyle w:val="PargrafodaLista"/>
+      </w:pPr>
+    </w:p>
+    <w:p>
+      <w:pPr>
+        <w:pStyle w:val="PargrafodaLista"/>
+        <w:ind w:left="0"/>
+        <w:jc w:val="center"/>
+        <w:rPr>
+          <w:b/>
+          <w:bCs/>
+        </w:rPr>
+      </w:pPr>
+      <w:proofErr w:type="spellStart"/>
+      <w:r>
+        <w:rPr>
+          <w:b/>
+          <w:bCs/>
+        </w:rPr>
+        <w:t>php</w:t>
+      </w:r>
+      <w:proofErr w:type="spellEnd"/>
+      <w:r>
+        <w:rPr>
+          <w:b/>
+          <w:bCs/>
+        </w:rPr>
+        <w:t xml:space="preserve"> </w:t>
+      </w:r>
+      <w:proofErr w:type="spellStart"/>
+      <w:r>
+        <w:rPr>
+          <w:b/>
+          <w:bCs/>
+        </w:rPr>
+        <w:t>artisan</w:t>
+      </w:r>
+      <w:proofErr w:type="spellEnd"/>
+      <w:r>
+        <w:rPr>
+          <w:b/>
+          <w:bCs/>
+        </w:rPr>
+        <w:t xml:space="preserve"> </w:t>
+      </w:r>
+      <w:proofErr w:type="spellStart"/>
+      <w:r>
+        <w:rPr>
+          <w:b/>
+          <w:bCs/>
+        </w:rPr>
+        <w:t>make:test</w:t>
+      </w:r>
+      <w:proofErr w:type="spellEnd"/>
+      <w:r>
+        <w:rPr>
+          <w:b/>
+          <w:bCs/>
+        </w:rPr>
+        <w:t xml:space="preserve"> </w:t>
+      </w:r>
+      <w:proofErr w:type="spellStart"/>
+      <w:r>
+        <w:rPr>
+          <w:b/>
+          <w:bCs/>
+        </w:rPr>
+        <w:t>UserTest</w:t>
+      </w:r>
+      <w:proofErr w:type="spellEnd"/>
+    </w:p>
+    <w:p>
+      <w:pPr>
+        <w:pStyle w:val="PargrafodaLista"/>
+        <w:jc w:val="center"/>
+        <w:rPr>
+          <w:b/>
+          <w:bCs/>
+        </w:rPr>
+      </w:pPr>
+    </w:p>
+    <w:p>
+      <w:pPr>
+        <w:pStyle w:val="PargrafodaLista"/>
+        <w:jc w:val="center"/>
+        <w:rPr>
+          <w:b/>
+          <w:bCs/>
+        </w:rPr>
+      </w:pPr>
+    </w:p>
+    <w:p>
+      <w:pPr>
+        <w:pStyle w:val="PargrafodaLista"/>
+        <w:jc w:val="center"/>
+        <w:rPr>
+          <w:b/>
+          <w:bCs/>
+        </w:rPr>
+      </w:pPr>
+    </w:p>
+    <w:p>
+      <w:pPr>
+        <w:pStyle w:val="PargrafodaLista"/>
+        <w:jc w:val="center"/>
+        <w:rPr>
+          <w:b/>
+          <w:bCs/>
+        </w:rPr>
+      </w:pPr>
+    </w:p>
+    <w:p>
+      <w:pPr>
+        <w:pStyle w:val="PargrafodaLista"/>
+        <w:jc w:val="center"/>
+        <w:rPr>
+          <w:b/>
+          <w:bCs/>
+        </w:rPr>
+      </w:pPr>
+    </w:p>
+    <w:p>
+      <w:pPr>
+        <w:pStyle w:val="PargrafodaLista"/>
+        <w:jc w:val="center"/>
+        <w:rPr>
+          <w:b/>
+          <w:bCs/>
+        </w:rPr>
+      </w:pPr>
+    </w:p>
+    <w:p>
+      <w:pPr>
+        <w:pStyle w:val="PargrafodaLista"/>
+        <w:jc w:val="center"/>
+        <w:rPr>
+          <w:b/>
+          <w:bCs/>
+        </w:rPr>
+      </w:pPr>
+    </w:p>
+    <w:p>
+      <w:pPr>
+        <w:pStyle w:val="PargrafodaLista"/>
+        <w:jc w:val="center"/>
+        <w:rPr>
+          <w:b/>
+          <w:bCs/>
+        </w:rPr>
+      </w:pPr>
+    </w:p>
+    <w:p>
+      <w:pPr>
+        <w:pStyle w:val="PargrafodaLista"/>
+        <w:jc w:val="center"/>
+        <w:rPr>
+          <w:b/>
+          <w:bCs/>
+        </w:rPr>
+      </w:pPr>
+    </w:p>
+    <w:p>
+      <w:pPr>
+        <w:pStyle w:val="PargrafodaLista"/>
+        <w:jc w:val="center"/>
+        <w:rPr>
+          <w:b/>
+          <w:bCs/>
+        </w:rPr>
+      </w:pPr>
+    </w:p>
+    <w:p>
+      <w:pPr>
+        <w:pStyle w:val="PargrafodaLista"/>
+        <w:jc w:val="center"/>
+        <w:rPr>
+          <w:b/>
+          <w:bCs/>
+        </w:rPr>
+      </w:pPr>
+    </w:p>
+    <w:p>
+      <w:pPr>
+        <w:pStyle w:val="PargrafodaLista"/>
+        <w:jc w:val="center"/>
+        <w:rPr>
+          <w:b/>
+          <w:bCs/>
+        </w:rPr>
+      </w:pPr>
+    </w:p>
+    <w:p>
+      <w:pPr>
+        <w:pStyle w:val="PargrafodaLista"/>
+        <w:jc w:val="center"/>
+        <w:rPr>
+          <w:b/>
+          <w:bCs/>
+        </w:rPr>
+      </w:pPr>
+    </w:p>
+    <w:p>
+      <w:pPr>
+        <w:pStyle w:val="PargrafodaLista"/>
+        <w:jc w:val="center"/>
+        <w:rPr>
+          <w:b/>
+          <w:bCs/>
+        </w:rPr>
+      </w:pPr>
+    </w:p>
+    <w:p>
+      <w:pPr>
+        <w:pStyle w:val="PargrafodaLista"/>
+        <w:numPr>
+          <w:ilvl w:val="0"/>
+          <w:numId w:val="5"/>
+        </w:numPr>
+      </w:pPr>
+      <w:r>
+        <w:t>Temos agora 4 testes. Execute os testes e veja os resultados:</w:t>
+      </w:r>
+    </w:p>
+    <w:p>
+      <w:pPr>
+        <w:pStyle w:val="PargrafodaLista"/>
+        <w:rPr>
+          <w:b/>
+          <w:bCs/>
+        </w:rPr>
+      </w:pPr>
+    </w:p>
+    <w:p>
+      <w:pPr>
+        <w:pStyle w:val="PargrafodaLista"/>
+        <w:ind w:left="0"/>
+        <w:jc w:val="center"/>
+        <w:rPr>
+          <w:b/>
+          <w:bCs/>
+        </w:rPr>
+      </w:pPr>
+      <w:proofErr w:type="spellStart"/>
+      <w:r>
+        <w:rPr>
+          <w:b/>
+          <w:bCs/>
+        </w:rPr>
+        <w:t>php</w:t>
+      </w:r>
+      <w:proofErr w:type="spellEnd"/>
+      <w:r>
+        <w:rPr>
+          <w:b/>
+          <w:bCs/>
+        </w:rPr>
+        <w:t xml:space="preserve"> </w:t>
+      </w:r>
+      <w:proofErr w:type="spellStart"/>
+      <w:r>
+        <w:rPr>
+          <w:b/>
+          <w:bCs/>
+        </w:rPr>
+        <w:t>artisan</w:t>
+      </w:r>
+      <w:proofErr w:type="spellEnd"/>
+      <w:r>
+        <w:rPr>
+          <w:b/>
+          <w:bCs/>
+        </w:rPr>
+        <w:t xml:space="preserve"> </w:t>
+      </w:r>
+      <w:proofErr w:type="spellStart"/>
+      <w:r>
+        <w:rPr>
+          <w:b/>
+          <w:bCs/>
+        </w:rPr>
+        <w:t>test</w:t>
+      </w:r>
+      <w:proofErr w:type="spellEnd"/>
+    </w:p>
+    <w:p>
+      <w:pPr>
+        <w:pStyle w:val="PargrafodaLista"/>
+      </w:pPr>
+    </w:p>
+    <w:p>
+      <w:pPr>
+        <w:pStyle w:val="PargrafodaLista"/>
+      </w:pPr>
+      <w:r>
+        <w:rPr>
+          <w:noProof/>
+        </w:rPr>
+        <w:drawing>
+          <wp:inline distT="0" distB="0" distL="0" distR="0" wp14:anchorId="445D0D7A" wp14:editId="35DAE206">
+            <wp:extent cx="5067367" cy="3171825"/>
+            <wp:effectExtent l="0" t="0" r="0" b="0"/>
+            <wp:docPr id="6" name="Imagem 6"/>
+            <wp:cNvGraphicFramePr>
+              <a:graphicFrameLocks xmlns:a="http://schemas.openxmlformats.org/drawingml/2006/main" noChangeAspect="1"/>
+            </wp:cNvGraphicFramePr>
+            <a:graphic xmlns:a="http://schemas.openxmlformats.org/drawingml/2006/main">
+              <a:graphicData uri="http://schemas.openxmlformats.org/drawingml/2006/picture">
+                <pic:pic xmlns:pic="http://schemas.openxmlformats.org/drawingml/2006/picture">
+                  <pic:nvPicPr>
+                    <pic:cNvPr id="1" name=""/>
+                    <pic:cNvPicPr/>
+                  </pic:nvPicPr>
+                  <pic:blipFill>
+                    <a:blip r:embed="rId11"/>
+                    <a:stretch>
+                      <a:fillRect/>
+                    </a:stretch>
+                  </pic:blipFill>
+                  <pic:spPr>
+                    <a:xfrm>
+                      <a:off x="0" y="0"/>
+                      <a:ext cx="5074670" cy="3176396"/>
                     </a:xfrm>
                     <a:prstGeom prst="rect">
                       <a:avLst/>
@@ -6628,6 +7115,74 @@
       <w:shd w:val="clear" w:color="auto" w:fill="E1DFDD"/>
     </w:rPr>
   </w:style>
+  <w:style w:type="paragraph" w:styleId="Pr-formataoHTML">
+    <w:name w:val="HTML Preformatted"/>
+    <w:basedOn w:val="Normal"/>
+    <w:link w:val="Pr-formataoHTMLChar"/>
+    <w:uiPriority w:val="99"/>
+    <w:semiHidden/>
+    <w:unhideWhenUsed/>
+    <w:rsid w:val="00A01D7B"/>
+    <w:pPr>
+      <w:tabs>
+        <w:tab w:val="left" w:pos="916"/>
+        <w:tab w:val="left" w:pos="1832"/>
+        <w:tab w:val="left" w:pos="2748"/>
+        <w:tab w:val="left" w:pos="3664"/>
+        <w:tab w:val="left" w:pos="4580"/>
+        <w:tab w:val="left" w:pos="5496"/>
+        <w:tab w:val="left" w:pos="6412"/>
+        <w:tab w:val="left" w:pos="7328"/>
+        <w:tab w:val="left" w:pos="8244"/>
+        <w:tab w:val="left" w:pos="9160"/>
+        <w:tab w:val="left" w:pos="10076"/>
+        <w:tab w:val="left" w:pos="10992"/>
+        <w:tab w:val="left" w:pos="11908"/>
+        <w:tab w:val="left" w:pos="12824"/>
+        <w:tab w:val="left" w:pos="13740"/>
+        <w:tab w:val="left" w:pos="14656"/>
+      </w:tabs>
+      <w:spacing w:after="0" w:line="240" w:lineRule="auto"/>
+    </w:pPr>
+    <w:rPr>
+      <w:rFonts w:ascii="Courier New" w:eastAsia="Times New Roman" w:hAnsi="Courier New" w:cs="Courier New"/>
+      <w:sz w:val="20"/>
+      <w:szCs w:val="20"/>
+      <w:lang w:eastAsia="pt-BR"/>
+    </w:rPr>
+  </w:style>
+  <w:style w:type="character" w:customStyle="1" w:styleId="Pr-formataoHTMLChar">
+    <w:name w:val="Pré-formatação HTML Char"/>
+    <w:basedOn w:val="Fontepargpadro"/>
+    <w:link w:val="Pr-formataoHTML"/>
+    <w:uiPriority w:val="99"/>
+    <w:semiHidden/>
+    <w:rsid w:val="00A01D7B"/>
+    <w:rPr>
+      <w:rFonts w:ascii="Courier New" w:eastAsia="Times New Roman" w:hAnsi="Courier New" w:cs="Courier New"/>
+      <w:sz w:val="20"/>
+      <w:szCs w:val="20"/>
+      <w:lang w:eastAsia="pt-BR"/>
+    </w:rPr>
+  </w:style>
+  <w:style w:type="character" w:styleId="CdigoHTML">
+    <w:name w:val="HTML Code"/>
+    <w:basedOn w:val="Fontepargpadro"/>
+    <w:uiPriority w:val="99"/>
+    <w:semiHidden/>
+    <w:unhideWhenUsed/>
+    <w:rsid w:val="00A01D7B"/>
+    <w:rPr>
+      <w:rFonts w:ascii="Courier New" w:eastAsia="Times New Roman" w:hAnsi="Courier New" w:cs="Courier New"/>
+      <w:sz w:val="20"/>
+      <w:szCs w:val="20"/>
+    </w:rPr>
+  </w:style>
+  <w:style w:type="character" w:customStyle="1" w:styleId="token">
+    <w:name w:val="token"/>
+    <w:basedOn w:val="Fontepargpadro"/>
+    <w:rsid w:val="00A01D7B"/>
+  </w:style>
 </w:styles>
 </file>
 

</xml_diff>

<commit_message>
Add changes to tutorial
</commit_message>
<xml_diff>
--- a/CursoPhpUnitLaravel.docx
+++ b/CursoPhpUnitLaravel.docx
@@ -54,16 +54,7 @@
         <w:pStyle w:val="Ttulo"/>
       </w:pPr>
       <w:r>
-        <w:t>Aula0</w:t>
-      </w:r>
-      <w:r>
-        <w:t>0</w:t>
-      </w:r>
-      <w:r>
-        <w:t xml:space="preserve"> – </w:t>
-      </w:r>
-      <w:r>
-        <w:t>Ambiente</w:t>
+        <w:t>Aula00 – Ambiente</w:t>
       </w:r>
     </w:p>
     <w:p/>
@@ -279,14 +270,7 @@
           <w:b/>
           <w:bCs/>
         </w:rPr>
-        <w:t>cr</w:t>
-      </w:r>
-      <w:r>
-        <w:rPr>
-          <w:b/>
-          <w:bCs/>
-        </w:rPr>
-        <w:t>eate-project</w:t>
+        <w:t>create-project</w:t>
       </w:r>
       <w:proofErr w:type="spellEnd"/>
       <w:r>
@@ -759,16 +743,7 @@
         <w:pStyle w:val="Ttulo"/>
       </w:pPr>
       <w:r>
-        <w:t>Aula0</w:t>
-      </w:r>
-      <w:r>
-        <w:t>2</w:t>
-      </w:r>
-      <w:r>
-        <w:t xml:space="preserve"> – </w:t>
-      </w:r>
-      <w:r>
-        <w:t>Analisando a estrutura do projeto</w:t>
+        <w:t>Aula02 – Analisando a estrutura do projeto</w:t>
       </w:r>
     </w:p>
     <w:p/>
@@ -6063,6 +6038,1307 @@
         </w:drawing>
       </w:r>
     </w:p>
+    <w:p>
+      <w:pPr>
+        <w:pStyle w:val="PargrafodaLista"/>
+      </w:pPr>
+    </w:p>
+    <w:p>
+      <w:pPr>
+        <w:pStyle w:val="PargrafodaLista"/>
+      </w:pPr>
+    </w:p>
+    <w:p>
+      <w:pPr>
+        <w:pStyle w:val="PargrafodaLista"/>
+      </w:pPr>
+    </w:p>
+    <w:p>
+      <w:r>
+        <w:t>3 Horas – 21/10/2020</w:t>
+      </w:r>
+    </w:p>
+    <w:p/>
+    <w:p>
+      <w:hyperlink r:id="rId12" w:history="1">
+        <w:r>
+          <w:rPr>
+            <w:rStyle w:val="Hyperlink"/>
+          </w:rPr>
+          <w:t>https://www.youtube.com/watch?v=f3tD-K796xo&amp;ab_channel=BeerandCode</w:t>
+        </w:r>
+      </w:hyperlink>
+    </w:p>
+    <w:p>
+      <w:pPr>
+        <w:rPr>
+          <w:u w:val="single"/>
+        </w:rPr>
+      </w:pPr>
+    </w:p>
+    <w:p/>
+    <w:p>
+      <w:pPr>
+        <w:pStyle w:val="PargrafodaLista"/>
+      </w:pPr>
+    </w:p>
+    <w:p>
+      <w:pPr>
+        <w:pStyle w:val="PargrafodaLista"/>
+        <w:numPr>
+          <w:ilvl w:val="0"/>
+          <w:numId w:val="8"/>
+        </w:numPr>
+      </w:pPr>
+      <w:r>
+        <w:t xml:space="preserve">Crie um projeto </w:t>
+      </w:r>
+      <w:proofErr w:type="spellStart"/>
+      <w:r>
+        <w:t>Lavarel</w:t>
+      </w:r>
+      <w:proofErr w:type="spellEnd"/>
+      <w:r>
+        <w:t xml:space="preserve"> chamada </w:t>
+      </w:r>
+      <w:proofErr w:type="spellStart"/>
+      <w:r>
+        <w:t>BlobDB</w:t>
+      </w:r>
+      <w:proofErr w:type="spellEnd"/>
+    </w:p>
+    <w:p>
+      <w:pPr>
+        <w:pStyle w:val="PargrafodaLista"/>
+        <w:numPr>
+          <w:ilvl w:val="0"/>
+          <w:numId w:val="8"/>
+        </w:numPr>
+      </w:pPr>
+      <w:r>
+        <w:t xml:space="preserve">Crie </w:t>
+      </w:r>
+      <w:proofErr w:type="gramStart"/>
+      <w:r>
+        <w:t>arquivo .</w:t>
+      </w:r>
+      <w:proofErr w:type="spellStart"/>
+      <w:r>
+        <w:t>env</w:t>
+      </w:r>
+      <w:proofErr w:type="spellEnd"/>
+      <w:proofErr w:type="gramEnd"/>
+    </w:p>
+    <w:p>
+      <w:pPr>
+        <w:pStyle w:val="PargrafodaLista"/>
+        <w:numPr>
+          <w:ilvl w:val="0"/>
+          <w:numId w:val="8"/>
+        </w:numPr>
+      </w:pPr>
+      <w:r>
+        <w:t>Crie e configure a base de dados.</w:t>
+      </w:r>
+    </w:p>
+    <w:p>
+      <w:pPr>
+        <w:pStyle w:val="PargrafodaLista"/>
+        <w:numPr>
+          <w:ilvl w:val="0"/>
+          <w:numId w:val="8"/>
+        </w:numPr>
+      </w:pPr>
+      <w:r>
+        <w:t xml:space="preserve">Execute o </w:t>
+      </w:r>
+      <w:proofErr w:type="spellStart"/>
+      <w:r>
+        <w:t>migration</w:t>
+      </w:r>
+      <w:proofErr w:type="spellEnd"/>
+    </w:p>
+    <w:p>
+      <w:pPr>
+        <w:pStyle w:val="PargrafodaLista"/>
+        <w:numPr>
+          <w:ilvl w:val="0"/>
+          <w:numId w:val="8"/>
+        </w:numPr>
+      </w:pPr>
+      <w:r>
+        <w:t>Adicione o front-</w:t>
+      </w:r>
+      <w:proofErr w:type="spellStart"/>
+      <w:r>
+        <w:t>end</w:t>
+      </w:r>
+      <w:proofErr w:type="spellEnd"/>
+      <w:r>
+        <w:t>:</w:t>
+      </w:r>
+    </w:p>
+    <w:p>
+      <w:pPr>
+        <w:pStyle w:val="PargrafodaLista"/>
+        <w:numPr>
+          <w:ilvl w:val="1"/>
+          <w:numId w:val="8"/>
+        </w:numPr>
+        <w:rPr>
+          <w:b/>
+          <w:bCs/>
+        </w:rPr>
+      </w:pPr>
+      <w:proofErr w:type="spellStart"/>
+      <w:r>
+        <w:rPr>
+          <w:b/>
+          <w:bCs/>
+        </w:rPr>
+        <w:t>composer</w:t>
+      </w:r>
+      <w:proofErr w:type="spellEnd"/>
+      <w:r>
+        <w:rPr>
+          <w:b/>
+          <w:bCs/>
+        </w:rPr>
+        <w:t xml:space="preserve"> </w:t>
+      </w:r>
+      <w:proofErr w:type="spellStart"/>
+      <w:r>
+        <w:rPr>
+          <w:b/>
+          <w:bCs/>
+        </w:rPr>
+        <w:t>require</w:t>
+      </w:r>
+      <w:proofErr w:type="spellEnd"/>
+      <w:r>
+        <w:rPr>
+          <w:b/>
+          <w:bCs/>
+        </w:rPr>
+        <w:t xml:space="preserve"> </w:t>
+      </w:r>
+      <w:proofErr w:type="spellStart"/>
+      <w:r>
+        <w:rPr>
+          <w:b/>
+          <w:bCs/>
+        </w:rPr>
+        <w:t>laravel</w:t>
+      </w:r>
+      <w:proofErr w:type="spellEnd"/>
+      <w:r>
+        <w:rPr>
+          <w:b/>
+          <w:bCs/>
+        </w:rPr>
+        <w:t xml:space="preserve">/ui </w:t>
+      </w:r>
+    </w:p>
+    <w:p>
+      <w:pPr>
+        <w:pStyle w:val="PargrafodaLista"/>
+        <w:numPr>
+          <w:ilvl w:val="1"/>
+          <w:numId w:val="8"/>
+        </w:numPr>
+        <w:rPr>
+          <w:b/>
+          <w:bCs/>
+        </w:rPr>
+      </w:pPr>
+      <w:proofErr w:type="spellStart"/>
+      <w:r>
+        <w:rPr>
+          <w:b/>
+          <w:bCs/>
+        </w:rPr>
+        <w:t>php</w:t>
+      </w:r>
+      <w:proofErr w:type="spellEnd"/>
+      <w:r>
+        <w:rPr>
+          <w:b/>
+          <w:bCs/>
+        </w:rPr>
+        <w:t xml:space="preserve"> </w:t>
+      </w:r>
+      <w:proofErr w:type="spellStart"/>
+      <w:r>
+        <w:rPr>
+          <w:b/>
+          <w:bCs/>
+        </w:rPr>
+        <w:t>artisan</w:t>
+      </w:r>
+      <w:proofErr w:type="spellEnd"/>
+      <w:r>
+        <w:rPr>
+          <w:b/>
+          <w:bCs/>
+        </w:rPr>
+        <w:t xml:space="preserve"> ui </w:t>
+      </w:r>
+      <w:proofErr w:type="spellStart"/>
+      <w:proofErr w:type="gramStart"/>
+      <w:r>
+        <w:rPr>
+          <w:b/>
+          <w:bCs/>
+        </w:rPr>
+        <w:t>bootstrap</w:t>
+      </w:r>
+      <w:proofErr w:type="spellEnd"/>
+      <w:r>
+        <w:rPr>
+          <w:b/>
+          <w:bCs/>
+        </w:rPr>
+        <w:t xml:space="preserve"> </w:t>
+      </w:r>
+      <w:r>
+        <w:rPr>
+          <w:b/>
+          <w:bCs/>
+        </w:rPr>
+        <w:t xml:space="preserve"> --</w:t>
+      </w:r>
+      <w:proofErr w:type="spellStart"/>
+      <w:proofErr w:type="gramEnd"/>
+      <w:r>
+        <w:rPr>
+          <w:b/>
+          <w:bCs/>
+        </w:rPr>
+        <w:t>auth</w:t>
+      </w:r>
+      <w:proofErr w:type="spellEnd"/>
+    </w:p>
+    <w:p>
+      <w:pPr>
+        <w:pStyle w:val="PargrafodaLista"/>
+        <w:numPr>
+          <w:ilvl w:val="1"/>
+          <w:numId w:val="8"/>
+        </w:numPr>
+        <w:rPr>
+          <w:b/>
+          <w:bCs/>
+        </w:rPr>
+      </w:pPr>
+      <w:proofErr w:type="spellStart"/>
+      <w:r>
+        <w:rPr>
+          <w:b/>
+          <w:bCs/>
+        </w:rPr>
+        <w:t>npm</w:t>
+      </w:r>
+      <w:proofErr w:type="spellEnd"/>
+      <w:r>
+        <w:rPr>
+          <w:b/>
+          <w:bCs/>
+        </w:rPr>
+        <w:t xml:space="preserve"> </w:t>
+      </w:r>
+      <w:proofErr w:type="spellStart"/>
+      <w:r>
+        <w:rPr>
+          <w:b/>
+          <w:bCs/>
+        </w:rPr>
+        <w:t>install</w:t>
+      </w:r>
+      <w:proofErr w:type="spellEnd"/>
+      <w:r>
+        <w:rPr>
+          <w:b/>
+          <w:bCs/>
+        </w:rPr>
+        <w:t xml:space="preserve"> &amp;&amp; </w:t>
+      </w:r>
+      <w:proofErr w:type="spellStart"/>
+      <w:r>
+        <w:rPr>
+          <w:b/>
+          <w:bCs/>
+        </w:rPr>
+        <w:t>npm</w:t>
+      </w:r>
+      <w:proofErr w:type="spellEnd"/>
+      <w:r>
+        <w:rPr>
+          <w:b/>
+          <w:bCs/>
+        </w:rPr>
+        <w:t xml:space="preserve"> </w:t>
+      </w:r>
+      <w:proofErr w:type="spellStart"/>
+      <w:r>
+        <w:rPr>
+          <w:b/>
+          <w:bCs/>
+        </w:rPr>
+        <w:t>run</w:t>
+      </w:r>
+      <w:proofErr w:type="spellEnd"/>
+      <w:r>
+        <w:rPr>
+          <w:b/>
+          <w:bCs/>
+        </w:rPr>
+        <w:t xml:space="preserve"> </w:t>
+      </w:r>
+      <w:proofErr w:type="spellStart"/>
+      <w:r>
+        <w:rPr>
+          <w:b/>
+          <w:bCs/>
+        </w:rPr>
+        <w:t>dev</w:t>
+      </w:r>
+      <w:proofErr w:type="spellEnd"/>
+    </w:p>
+    <w:p>
+      <w:pPr>
+        <w:pStyle w:val="PargrafodaLista"/>
+        <w:numPr>
+          <w:ilvl w:val="0"/>
+          <w:numId w:val="8"/>
+        </w:numPr>
+      </w:pPr>
+      <w:r>
+        <w:t xml:space="preserve">Adicione o </w:t>
+      </w:r>
+      <w:proofErr w:type="spellStart"/>
+      <w:r>
+        <w:t>forms</w:t>
+      </w:r>
+      <w:proofErr w:type="spellEnd"/>
+      <w:r>
+        <w:t>:</w:t>
+      </w:r>
+    </w:p>
+    <w:p>
+      <w:pPr>
+        <w:pStyle w:val="PargrafodaLista"/>
+        <w:numPr>
+          <w:ilvl w:val="1"/>
+          <w:numId w:val="8"/>
+        </w:numPr>
+        <w:rPr>
+          <w:b/>
+          <w:bCs/>
+        </w:rPr>
+      </w:pPr>
+      <w:proofErr w:type="spellStart"/>
+      <w:r>
+        <w:rPr>
+          <w:b/>
+          <w:bCs/>
+        </w:rPr>
+        <w:t>composer</w:t>
+      </w:r>
+      <w:proofErr w:type="spellEnd"/>
+      <w:r>
+        <w:rPr>
+          <w:b/>
+          <w:bCs/>
+        </w:rPr>
+        <w:t xml:space="preserve"> </w:t>
+      </w:r>
+      <w:proofErr w:type="spellStart"/>
+      <w:r>
+        <w:rPr>
+          <w:b/>
+          <w:bCs/>
+        </w:rPr>
+        <w:t>require</w:t>
+      </w:r>
+      <w:proofErr w:type="spellEnd"/>
+      <w:r>
+        <w:rPr>
+          <w:b/>
+          <w:bCs/>
+        </w:rPr>
+        <w:t xml:space="preserve"> </w:t>
+      </w:r>
+      <w:proofErr w:type="spellStart"/>
+      <w:r>
+        <w:rPr>
+          <w:b/>
+          <w:bCs/>
+        </w:rPr>
+        <w:t>laravelcollective</w:t>
+      </w:r>
+      <w:proofErr w:type="spellEnd"/>
+      <w:r>
+        <w:rPr>
+          <w:b/>
+          <w:bCs/>
+        </w:rPr>
+        <w:t>/</w:t>
+      </w:r>
+      <w:proofErr w:type="spellStart"/>
+      <w:r>
+        <w:rPr>
+          <w:b/>
+          <w:bCs/>
+        </w:rPr>
+        <w:t>html</w:t>
+      </w:r>
+      <w:proofErr w:type="spellEnd"/>
+    </w:p>
+    <w:p>
+      <w:pPr>
+        <w:pStyle w:val="PargrafodaLista"/>
+        <w:ind w:left="1440"/>
+        <w:rPr>
+          <w:b/>
+          <w:bCs/>
+        </w:rPr>
+      </w:pPr>
+    </w:p>
+    <w:p>
+      <w:pPr>
+        <w:pStyle w:val="PargrafodaLista"/>
+        <w:numPr>
+          <w:ilvl w:val="0"/>
+          <w:numId w:val="8"/>
+        </w:numPr>
+      </w:pPr>
+      <w:r>
+        <w:t xml:space="preserve">Adicione a tradução em português do </w:t>
+      </w:r>
+      <w:proofErr w:type="spellStart"/>
+      <w:r>
+        <w:t>laravel</w:t>
+      </w:r>
+      <w:proofErr w:type="spellEnd"/>
+    </w:p>
+    <w:p>
+      <w:pPr>
+        <w:pStyle w:val="PargrafodaLista"/>
+        <w:numPr>
+          <w:ilvl w:val="0"/>
+          <w:numId w:val="8"/>
+        </w:numPr>
+      </w:pPr>
+    </w:p>
+    <w:p>
+      <w:pPr>
+        <w:pStyle w:val="PargrafodaLista"/>
+        <w:numPr>
+          <w:ilvl w:val="0"/>
+          <w:numId w:val="8"/>
+        </w:numPr>
+      </w:pPr>
+      <w:r>
+        <w:t xml:space="preserve">Instale o </w:t>
+      </w:r>
+      <w:proofErr w:type="spellStart"/>
+      <w:r>
+        <w:t>dusk</w:t>
+      </w:r>
+      <w:proofErr w:type="spellEnd"/>
+      <w:r>
+        <w:t xml:space="preserve"> para realizar teste de browser</w:t>
+      </w:r>
+    </w:p>
+    <w:p>
+      <w:pPr>
+        <w:pStyle w:val="PargrafodaLista"/>
+        <w:numPr>
+          <w:ilvl w:val="1"/>
+          <w:numId w:val="8"/>
+        </w:numPr>
+        <w:rPr>
+          <w:b/>
+          <w:bCs/>
+        </w:rPr>
+      </w:pPr>
+      <w:proofErr w:type="spellStart"/>
+      <w:r>
+        <w:rPr>
+          <w:b/>
+          <w:bCs/>
+        </w:rPr>
+        <w:lastRenderedPageBreak/>
+        <w:t>composer</w:t>
+      </w:r>
+      <w:proofErr w:type="spellEnd"/>
+      <w:r>
+        <w:rPr>
+          <w:b/>
+          <w:bCs/>
+        </w:rPr>
+        <w:t xml:space="preserve"> </w:t>
+      </w:r>
+      <w:proofErr w:type="spellStart"/>
+      <w:r>
+        <w:rPr>
+          <w:b/>
+          <w:bCs/>
+        </w:rPr>
+        <w:t>require</w:t>
+      </w:r>
+      <w:proofErr w:type="spellEnd"/>
+      <w:r>
+        <w:rPr>
+          <w:b/>
+          <w:bCs/>
+        </w:rPr>
+        <w:t xml:space="preserve"> --</w:t>
+      </w:r>
+      <w:proofErr w:type="spellStart"/>
+      <w:r>
+        <w:rPr>
+          <w:b/>
+          <w:bCs/>
+        </w:rPr>
+        <w:t>dev</w:t>
+      </w:r>
+      <w:proofErr w:type="spellEnd"/>
+      <w:r>
+        <w:rPr>
+          <w:b/>
+          <w:bCs/>
+        </w:rPr>
+        <w:t xml:space="preserve"> </w:t>
+      </w:r>
+      <w:proofErr w:type="spellStart"/>
+      <w:r>
+        <w:rPr>
+          <w:b/>
+          <w:bCs/>
+        </w:rPr>
+        <w:t>laravel</w:t>
+      </w:r>
+      <w:proofErr w:type="spellEnd"/>
+      <w:r>
+        <w:rPr>
+          <w:b/>
+          <w:bCs/>
+        </w:rPr>
+        <w:t>/</w:t>
+      </w:r>
+      <w:proofErr w:type="spellStart"/>
+      <w:r>
+        <w:rPr>
+          <w:b/>
+          <w:bCs/>
+        </w:rPr>
+        <w:t>dusk</w:t>
+      </w:r>
+      <w:proofErr w:type="spellEnd"/>
+    </w:p>
+    <w:p>
+      <w:pPr>
+        <w:pStyle w:val="PargrafodaLista"/>
+        <w:numPr>
+          <w:ilvl w:val="1"/>
+          <w:numId w:val="8"/>
+        </w:numPr>
+        <w:rPr>
+          <w:b/>
+          <w:bCs/>
+        </w:rPr>
+      </w:pPr>
+      <w:proofErr w:type="spellStart"/>
+      <w:r>
+        <w:rPr>
+          <w:b/>
+          <w:bCs/>
+        </w:rPr>
+        <w:t>php</w:t>
+      </w:r>
+      <w:proofErr w:type="spellEnd"/>
+      <w:r>
+        <w:rPr>
+          <w:b/>
+          <w:bCs/>
+        </w:rPr>
+        <w:t xml:space="preserve"> </w:t>
+      </w:r>
+      <w:proofErr w:type="spellStart"/>
+      <w:r>
+        <w:rPr>
+          <w:b/>
+          <w:bCs/>
+        </w:rPr>
+        <w:t>artisan</w:t>
+      </w:r>
+      <w:proofErr w:type="spellEnd"/>
+      <w:r>
+        <w:rPr>
+          <w:b/>
+          <w:bCs/>
+        </w:rPr>
+        <w:t xml:space="preserve"> </w:t>
+      </w:r>
+      <w:proofErr w:type="spellStart"/>
+      <w:r>
+        <w:rPr>
+          <w:b/>
+          <w:bCs/>
+        </w:rPr>
+        <w:t>dusk:install</w:t>
+      </w:r>
+      <w:proofErr w:type="spellEnd"/>
+    </w:p>
+    <w:p>
+      <w:pPr>
+        <w:pStyle w:val="PargrafodaLista"/>
+        <w:numPr>
+          <w:ilvl w:val="1"/>
+          <w:numId w:val="8"/>
+        </w:numPr>
+        <w:rPr>
+          <w:b/>
+          <w:bCs/>
+        </w:rPr>
+      </w:pPr>
+      <w:r>
+        <w:rPr>
+          <w:b/>
+          <w:bCs/>
+        </w:rPr>
+        <w:t>APP_URL=http://localhost:8000</w:t>
+      </w:r>
+      <w:r>
+        <w:rPr>
+          <w:b/>
+          <w:bCs/>
+        </w:rPr>
+        <w:t xml:space="preserve"> no </w:t>
+      </w:r>
+      <w:proofErr w:type="spellStart"/>
+      <w:r>
+        <w:rPr>
+          <w:b/>
+          <w:bCs/>
+        </w:rPr>
+        <w:t>env</w:t>
+      </w:r>
+      <w:proofErr w:type="spellEnd"/>
+      <w:r>
+        <w:rPr>
+          <w:b/>
+          <w:bCs/>
+        </w:rPr>
+        <w:t>.</w:t>
+      </w:r>
+      <w:r>
+        <w:rPr>
+          <w:b/>
+          <w:bCs/>
+        </w:rPr>
+        <w:tab/>
+      </w:r>
+      <w:r>
+        <w:rPr>
+          <w:b/>
+          <w:bCs/>
+        </w:rPr>
+        <w:tab/>
+      </w:r>
+    </w:p>
+    <w:p>
+      <w:pPr>
+        <w:pStyle w:val="PargrafodaLista"/>
+        <w:ind w:left="1440"/>
+        <w:rPr>
+          <w:b/>
+          <w:bCs/>
+        </w:rPr>
+      </w:pPr>
+    </w:p>
+    <w:p/>
+    <w:p/>
+    <w:p>
+      <w:pPr>
+        <w:pStyle w:val="PargrafodaLista"/>
+        <w:numPr>
+          <w:ilvl w:val="0"/>
+          <w:numId w:val="7"/>
+        </w:numPr>
+      </w:pPr>
+      <w:r>
+        <w:t>Habilitando o banco de dados de teste no phpunit.xml</w:t>
+      </w:r>
+    </w:p>
+    <w:p>
+      <w:pPr>
+        <w:shd w:val="clear" w:color="auto" w:fill="1E1E1E"/>
+        <w:spacing w:after="0" w:line="285" w:lineRule="atLeast"/>
+        <w:rPr>
+          <w:rFonts w:ascii="Consolas" w:eastAsia="Times New Roman" w:hAnsi="Consolas" w:cs="Times New Roman"/>
+          <w:color w:val="D4D4D4"/>
+          <w:sz w:val="21"/>
+          <w:szCs w:val="21"/>
+          <w:lang w:eastAsia="pt-BR"/>
+        </w:rPr>
+      </w:pPr>
+      <w:r>
+        <w:rPr>
+          <w:rFonts w:ascii="Consolas" w:eastAsia="Times New Roman" w:hAnsi="Consolas" w:cs="Times New Roman"/>
+          <w:color w:val="808080"/>
+          <w:sz w:val="21"/>
+          <w:szCs w:val="21"/>
+          <w:lang w:eastAsia="pt-BR"/>
+        </w:rPr>
+        <w:t>&lt;</w:t>
+      </w:r>
+      <w:r>
+        <w:rPr>
+          <w:rFonts w:ascii="Consolas" w:eastAsia="Times New Roman" w:hAnsi="Consolas" w:cs="Times New Roman"/>
+          <w:color w:val="569CD6"/>
+          <w:sz w:val="21"/>
+          <w:szCs w:val="21"/>
+          <w:lang w:eastAsia="pt-BR"/>
+        </w:rPr>
+        <w:t>server</w:t>
+      </w:r>
+      <w:r>
+        <w:rPr>
+          <w:rFonts w:ascii="Consolas" w:eastAsia="Times New Roman" w:hAnsi="Consolas" w:cs="Times New Roman"/>
+          <w:color w:val="D4D4D4"/>
+          <w:sz w:val="21"/>
+          <w:szCs w:val="21"/>
+          <w:lang w:eastAsia="pt-BR"/>
+        </w:rPr>
+        <w:t> </w:t>
+      </w:r>
+      <w:proofErr w:type="spellStart"/>
+      <w:r>
+        <w:rPr>
+          <w:rFonts w:ascii="Consolas" w:eastAsia="Times New Roman" w:hAnsi="Consolas" w:cs="Times New Roman"/>
+          <w:color w:val="9CDCFE"/>
+          <w:sz w:val="21"/>
+          <w:szCs w:val="21"/>
+          <w:lang w:eastAsia="pt-BR"/>
+        </w:rPr>
+        <w:t>name</w:t>
+      </w:r>
+      <w:proofErr w:type="spellEnd"/>
+      <w:r>
+        <w:rPr>
+          <w:rFonts w:ascii="Consolas" w:eastAsia="Times New Roman" w:hAnsi="Consolas" w:cs="Times New Roman"/>
+          <w:color w:val="D4D4D4"/>
+          <w:sz w:val="21"/>
+          <w:szCs w:val="21"/>
+          <w:lang w:eastAsia="pt-BR"/>
+        </w:rPr>
+        <w:t>=</w:t>
+      </w:r>
+      <w:r>
+        <w:rPr>
+          <w:rFonts w:ascii="Consolas" w:eastAsia="Times New Roman" w:hAnsi="Consolas" w:cs="Times New Roman"/>
+          <w:color w:val="CE9178"/>
+          <w:sz w:val="21"/>
+          <w:szCs w:val="21"/>
+          <w:lang w:eastAsia="pt-BR"/>
+        </w:rPr>
+        <w:t>"DB_CONNECTION"</w:t>
+      </w:r>
+      <w:r>
+        <w:rPr>
+          <w:rFonts w:ascii="Consolas" w:eastAsia="Times New Roman" w:hAnsi="Consolas" w:cs="Times New Roman"/>
+          <w:color w:val="D4D4D4"/>
+          <w:sz w:val="21"/>
+          <w:szCs w:val="21"/>
+          <w:lang w:eastAsia="pt-BR"/>
+        </w:rPr>
+        <w:t> </w:t>
+      </w:r>
+      <w:proofErr w:type="spellStart"/>
+      <w:r>
+        <w:rPr>
+          <w:rFonts w:ascii="Consolas" w:eastAsia="Times New Roman" w:hAnsi="Consolas" w:cs="Times New Roman"/>
+          <w:color w:val="9CDCFE"/>
+          <w:sz w:val="21"/>
+          <w:szCs w:val="21"/>
+          <w:lang w:eastAsia="pt-BR"/>
+        </w:rPr>
+        <w:t>value</w:t>
+      </w:r>
+      <w:proofErr w:type="spellEnd"/>
+      <w:r>
+        <w:rPr>
+          <w:rFonts w:ascii="Consolas" w:eastAsia="Times New Roman" w:hAnsi="Consolas" w:cs="Times New Roman"/>
+          <w:color w:val="D4D4D4"/>
+          <w:sz w:val="21"/>
+          <w:szCs w:val="21"/>
+          <w:lang w:eastAsia="pt-BR"/>
+        </w:rPr>
+        <w:t>=</w:t>
+      </w:r>
+      <w:r>
+        <w:rPr>
+          <w:rFonts w:ascii="Consolas" w:eastAsia="Times New Roman" w:hAnsi="Consolas" w:cs="Times New Roman"/>
+          <w:color w:val="CE9178"/>
+          <w:sz w:val="21"/>
+          <w:szCs w:val="21"/>
+          <w:lang w:eastAsia="pt-BR"/>
+        </w:rPr>
+        <w:t>"</w:t>
+      </w:r>
+      <w:proofErr w:type="spellStart"/>
+      <w:r>
+        <w:rPr>
+          <w:rFonts w:ascii="Consolas" w:eastAsia="Times New Roman" w:hAnsi="Consolas" w:cs="Times New Roman"/>
+          <w:color w:val="CE9178"/>
+          <w:sz w:val="21"/>
+          <w:szCs w:val="21"/>
+          <w:lang w:eastAsia="pt-BR"/>
+        </w:rPr>
+        <w:t>sqlite</w:t>
+      </w:r>
+      <w:proofErr w:type="spellEnd"/>
+      <w:r>
+        <w:rPr>
+          <w:rFonts w:ascii="Consolas" w:eastAsia="Times New Roman" w:hAnsi="Consolas" w:cs="Times New Roman"/>
+          <w:color w:val="CE9178"/>
+          <w:sz w:val="21"/>
+          <w:szCs w:val="21"/>
+          <w:lang w:eastAsia="pt-BR"/>
+        </w:rPr>
+        <w:t>"</w:t>
+      </w:r>
+      <w:r>
+        <w:rPr>
+          <w:rFonts w:ascii="Consolas" w:eastAsia="Times New Roman" w:hAnsi="Consolas" w:cs="Times New Roman"/>
+          <w:color w:val="808080"/>
+          <w:sz w:val="21"/>
+          <w:szCs w:val="21"/>
+          <w:lang w:eastAsia="pt-BR"/>
+        </w:rPr>
+        <w:t>/&gt;</w:t>
+      </w:r>
+      <w:r>
+        <w:rPr>
+          <w:rFonts w:ascii="Consolas" w:eastAsia="Times New Roman" w:hAnsi="Consolas" w:cs="Times New Roman"/>
+          <w:color w:val="D4D4D4"/>
+          <w:sz w:val="21"/>
+          <w:szCs w:val="21"/>
+          <w:lang w:eastAsia="pt-BR"/>
+        </w:rPr>
+        <w:t> </w:t>
+      </w:r>
+    </w:p>
+    <w:p>
+      <w:pPr>
+        <w:shd w:val="clear" w:color="auto" w:fill="1E1E1E"/>
+        <w:spacing w:after="0" w:line="285" w:lineRule="atLeast"/>
+        <w:rPr>
+          <w:rFonts w:ascii="Consolas" w:eastAsia="Times New Roman" w:hAnsi="Consolas" w:cs="Times New Roman"/>
+          <w:color w:val="D4D4D4"/>
+          <w:sz w:val="21"/>
+          <w:szCs w:val="21"/>
+          <w:lang w:eastAsia="pt-BR"/>
+        </w:rPr>
+      </w:pPr>
+      <w:r>
+        <w:rPr>
+          <w:rFonts w:ascii="Consolas" w:eastAsia="Times New Roman" w:hAnsi="Consolas" w:cs="Times New Roman"/>
+          <w:color w:val="808080"/>
+          <w:sz w:val="21"/>
+          <w:szCs w:val="21"/>
+          <w:lang w:eastAsia="pt-BR"/>
+        </w:rPr>
+        <w:t>&lt;</w:t>
+      </w:r>
+      <w:r>
+        <w:rPr>
+          <w:rFonts w:ascii="Consolas" w:eastAsia="Times New Roman" w:hAnsi="Consolas" w:cs="Times New Roman"/>
+          <w:color w:val="569CD6"/>
+          <w:sz w:val="21"/>
+          <w:szCs w:val="21"/>
+          <w:lang w:eastAsia="pt-BR"/>
+        </w:rPr>
+        <w:t>server</w:t>
+      </w:r>
+      <w:r>
+        <w:rPr>
+          <w:rFonts w:ascii="Consolas" w:eastAsia="Times New Roman" w:hAnsi="Consolas" w:cs="Times New Roman"/>
+          <w:color w:val="D4D4D4"/>
+          <w:sz w:val="21"/>
+          <w:szCs w:val="21"/>
+          <w:lang w:eastAsia="pt-BR"/>
+        </w:rPr>
+        <w:t> </w:t>
+      </w:r>
+      <w:proofErr w:type="spellStart"/>
+      <w:r>
+        <w:rPr>
+          <w:rFonts w:ascii="Consolas" w:eastAsia="Times New Roman" w:hAnsi="Consolas" w:cs="Times New Roman"/>
+          <w:color w:val="9CDCFE"/>
+          <w:sz w:val="21"/>
+          <w:szCs w:val="21"/>
+          <w:lang w:eastAsia="pt-BR"/>
+        </w:rPr>
+        <w:t>name</w:t>
+      </w:r>
+      <w:proofErr w:type="spellEnd"/>
+      <w:r>
+        <w:rPr>
+          <w:rFonts w:ascii="Consolas" w:eastAsia="Times New Roman" w:hAnsi="Consolas" w:cs="Times New Roman"/>
+          <w:color w:val="D4D4D4"/>
+          <w:sz w:val="21"/>
+          <w:szCs w:val="21"/>
+          <w:lang w:eastAsia="pt-BR"/>
+        </w:rPr>
+        <w:t>=</w:t>
+      </w:r>
+      <w:r>
+        <w:rPr>
+          <w:rFonts w:ascii="Consolas" w:eastAsia="Times New Roman" w:hAnsi="Consolas" w:cs="Times New Roman"/>
+          <w:color w:val="CE9178"/>
+          <w:sz w:val="21"/>
+          <w:szCs w:val="21"/>
+          <w:lang w:eastAsia="pt-BR"/>
+        </w:rPr>
+        <w:t>"DB_DATABASE"</w:t>
+      </w:r>
+      <w:r>
+        <w:rPr>
+          <w:rFonts w:ascii="Consolas" w:eastAsia="Times New Roman" w:hAnsi="Consolas" w:cs="Times New Roman"/>
+          <w:color w:val="D4D4D4"/>
+          <w:sz w:val="21"/>
+          <w:szCs w:val="21"/>
+          <w:lang w:eastAsia="pt-BR"/>
+        </w:rPr>
+        <w:t> </w:t>
+      </w:r>
+      <w:proofErr w:type="spellStart"/>
+      <w:r>
+        <w:rPr>
+          <w:rFonts w:ascii="Consolas" w:eastAsia="Times New Roman" w:hAnsi="Consolas" w:cs="Times New Roman"/>
+          <w:color w:val="9CDCFE"/>
+          <w:sz w:val="21"/>
+          <w:szCs w:val="21"/>
+          <w:lang w:eastAsia="pt-BR"/>
+        </w:rPr>
+        <w:t>value</w:t>
+      </w:r>
+      <w:proofErr w:type="spellEnd"/>
+      <w:r>
+        <w:rPr>
+          <w:rFonts w:ascii="Consolas" w:eastAsia="Times New Roman" w:hAnsi="Consolas" w:cs="Times New Roman"/>
+          <w:color w:val="D4D4D4"/>
+          <w:sz w:val="21"/>
+          <w:szCs w:val="21"/>
+          <w:lang w:eastAsia="pt-BR"/>
+        </w:rPr>
+        <w:t>=</w:t>
+      </w:r>
+      <w:r>
+        <w:rPr>
+          <w:rFonts w:ascii="Consolas" w:eastAsia="Times New Roman" w:hAnsi="Consolas" w:cs="Times New Roman"/>
+          <w:color w:val="CE9178"/>
+          <w:sz w:val="21"/>
+          <w:szCs w:val="21"/>
+          <w:lang w:eastAsia="pt-BR"/>
+        </w:rPr>
+        <w:t>":</w:t>
+      </w:r>
+      <w:proofErr w:type="spellStart"/>
+      <w:r>
+        <w:rPr>
+          <w:rFonts w:ascii="Consolas" w:eastAsia="Times New Roman" w:hAnsi="Consolas" w:cs="Times New Roman"/>
+          <w:color w:val="CE9178"/>
+          <w:sz w:val="21"/>
+          <w:szCs w:val="21"/>
+          <w:lang w:eastAsia="pt-BR"/>
+        </w:rPr>
+        <w:t>memory</w:t>
+      </w:r>
+      <w:proofErr w:type="spellEnd"/>
+      <w:r>
+        <w:rPr>
+          <w:rFonts w:ascii="Consolas" w:eastAsia="Times New Roman" w:hAnsi="Consolas" w:cs="Times New Roman"/>
+          <w:color w:val="CE9178"/>
+          <w:sz w:val="21"/>
+          <w:szCs w:val="21"/>
+          <w:lang w:eastAsia="pt-BR"/>
+        </w:rPr>
+        <w:t>:"</w:t>
+      </w:r>
+      <w:r>
+        <w:rPr>
+          <w:rFonts w:ascii="Consolas" w:eastAsia="Times New Roman" w:hAnsi="Consolas" w:cs="Times New Roman"/>
+          <w:color w:val="808080"/>
+          <w:sz w:val="21"/>
+          <w:szCs w:val="21"/>
+          <w:lang w:eastAsia="pt-BR"/>
+        </w:rPr>
+        <w:t>/&gt;</w:t>
+      </w:r>
+      <w:r>
+        <w:rPr>
+          <w:rFonts w:ascii="Consolas" w:eastAsia="Times New Roman" w:hAnsi="Consolas" w:cs="Times New Roman"/>
+          <w:color w:val="D4D4D4"/>
+          <w:sz w:val="21"/>
+          <w:szCs w:val="21"/>
+          <w:lang w:eastAsia="pt-BR"/>
+        </w:rPr>
+        <w:t> </w:t>
+      </w:r>
+    </w:p>
+    <w:p/>
+    <w:p>
+      <w:pPr>
+        <w:pStyle w:val="PargrafodaLista"/>
+        <w:numPr>
+          <w:ilvl w:val="0"/>
+          <w:numId w:val="7"/>
+        </w:numPr>
+      </w:pPr>
+      <w:r>
+        <w:t>Para executar pela linha de comando:</w:t>
+      </w:r>
+    </w:p>
+    <w:p>
+      <w:pPr>
+        <w:ind w:left="708"/>
+      </w:pPr>
+      <w:proofErr w:type="spellStart"/>
+      <w:r>
+        <w:rPr>
+          <w:b/>
+          <w:bCs/>
+        </w:rPr>
+        <w:t>vendor</w:t>
+      </w:r>
+      <w:proofErr w:type="spellEnd"/>
+      <w:r>
+        <w:rPr>
+          <w:b/>
+          <w:bCs/>
+        </w:rPr>
+        <w:t>\bin\</w:t>
+      </w:r>
+      <w:proofErr w:type="spellStart"/>
+      <w:r>
+        <w:rPr>
+          <w:b/>
+          <w:bCs/>
+        </w:rPr>
+        <w:t>phpunit</w:t>
+      </w:r>
+      <w:proofErr w:type="spellEnd"/>
+      <w:r>
+        <w:t xml:space="preserve"> ou </w:t>
+      </w:r>
+      <w:proofErr w:type="spellStart"/>
+      <w:r>
+        <w:rPr>
+          <w:b/>
+          <w:bCs/>
+        </w:rPr>
+        <w:t>php</w:t>
+      </w:r>
+      <w:proofErr w:type="spellEnd"/>
+      <w:r>
+        <w:rPr>
+          <w:b/>
+          <w:bCs/>
+        </w:rPr>
+        <w:t xml:space="preserve"> </w:t>
+      </w:r>
+      <w:proofErr w:type="spellStart"/>
+      <w:r>
+        <w:rPr>
+          <w:b/>
+          <w:bCs/>
+        </w:rPr>
+        <w:t>artisan</w:t>
+      </w:r>
+      <w:proofErr w:type="spellEnd"/>
+      <w:r>
+        <w:rPr>
+          <w:b/>
+          <w:bCs/>
+        </w:rPr>
+        <w:t xml:space="preserve"> </w:t>
+      </w:r>
+      <w:proofErr w:type="spellStart"/>
+      <w:r>
+        <w:rPr>
+          <w:b/>
+          <w:bCs/>
+        </w:rPr>
+        <w:t>test</w:t>
+      </w:r>
+      <w:proofErr w:type="spellEnd"/>
+    </w:p>
+    <w:p>
+      <w:pPr>
+        <w:pStyle w:val="PargrafodaLista"/>
+        <w:numPr>
+          <w:ilvl w:val="0"/>
+          <w:numId w:val="7"/>
+        </w:numPr>
+      </w:pPr>
+      <w:r>
+        <w:t>Limite de 100 caracteres para cada método de teste</w:t>
+      </w:r>
+    </w:p>
+    <w:p/>
+    <w:p>
+      <w:pPr>
+        <w:ind w:left="360"/>
+      </w:pPr>
+      <w:r>
+        <w:t>Nome dos testes:</w:t>
+      </w:r>
+    </w:p>
+    <w:p>
+      <w:pPr>
+        <w:ind w:left="360"/>
+      </w:pPr>
+      <w:proofErr w:type="spellStart"/>
+      <w:r>
+        <w:t>ActionVerb+WhoOrWhatToDO+ExpectedBehavior</w:t>
+      </w:r>
+      <w:proofErr w:type="spellEnd"/>
+    </w:p>
+    <w:p>
+      <w:pPr>
+        <w:ind w:left="360"/>
+      </w:pPr>
+      <w:r>
+        <w:tab/>
+      </w:r>
+    </w:p>
+    <w:p>
+      <w:pPr>
+        <w:pStyle w:val="PargrafodaLista"/>
+        <w:numPr>
+          <w:ilvl w:val="0"/>
+          <w:numId w:val="9"/>
+        </w:numPr>
+      </w:pPr>
+      <w:r>
+        <w:t>Testando as rotas globais</w:t>
+      </w:r>
+    </w:p>
+    <w:p>
+      <w:pPr>
+        <w:pStyle w:val="PargrafodaLista"/>
+        <w:numPr>
+          <w:ilvl w:val="0"/>
+          <w:numId w:val="9"/>
+        </w:numPr>
+      </w:pPr>
+      <w:r>
+        <w:t xml:space="preserve">Testando o </w:t>
+      </w:r>
+      <w:proofErr w:type="spellStart"/>
+      <w:r>
+        <w:t>redirect</w:t>
+      </w:r>
+      <w:proofErr w:type="spellEnd"/>
+      <w:r>
+        <w:t xml:space="preserve"> para o home usuários não logados.</w:t>
+      </w:r>
+    </w:p>
+    <w:p>
+      <w:pPr>
+        <w:pStyle w:val="PargrafodaLista"/>
+        <w:numPr>
+          <w:ilvl w:val="0"/>
+          <w:numId w:val="9"/>
+        </w:numPr>
+      </w:pPr>
+      <w:r>
+        <w:t>Testando navegação</w:t>
+      </w:r>
+    </w:p>
+    <w:p>
+      <w:pPr>
+        <w:pStyle w:val="PargrafodaLista"/>
+        <w:numPr>
+          <w:ilvl w:val="1"/>
+          <w:numId w:val="9"/>
+        </w:numPr>
+        <w:rPr>
+          <w:b/>
+          <w:bCs/>
+        </w:rPr>
+      </w:pPr>
+      <w:proofErr w:type="spellStart"/>
+      <w:r>
+        <w:rPr>
+          <w:b/>
+          <w:bCs/>
+        </w:rPr>
+        <w:t>php</w:t>
+      </w:r>
+      <w:proofErr w:type="spellEnd"/>
+      <w:r>
+        <w:rPr>
+          <w:b/>
+          <w:bCs/>
+        </w:rPr>
+        <w:t xml:space="preserve"> </w:t>
+      </w:r>
+      <w:proofErr w:type="spellStart"/>
+      <w:r>
+        <w:rPr>
+          <w:b/>
+          <w:bCs/>
+        </w:rPr>
+        <w:t>artisan</w:t>
+      </w:r>
+      <w:proofErr w:type="spellEnd"/>
+      <w:r>
+        <w:rPr>
+          <w:b/>
+          <w:bCs/>
+        </w:rPr>
+        <w:t xml:space="preserve"> </w:t>
+      </w:r>
+      <w:proofErr w:type="spellStart"/>
+      <w:r>
+        <w:rPr>
+          <w:b/>
+          <w:bCs/>
+        </w:rPr>
+        <w:t>dusk:make</w:t>
+      </w:r>
+      <w:proofErr w:type="spellEnd"/>
+      <w:r>
+        <w:rPr>
+          <w:b/>
+          <w:bCs/>
+        </w:rPr>
+        <w:t xml:space="preserve"> </w:t>
+      </w:r>
+      <w:proofErr w:type="spellStart"/>
+      <w:r>
+        <w:rPr>
+          <w:b/>
+          <w:bCs/>
+        </w:rPr>
+        <w:t>RegisterUserTest</w:t>
+      </w:r>
+      <w:proofErr w:type="spellEnd"/>
+    </w:p>
+    <w:p/>
+    <w:p/>
+    <w:p/>
+    <w:p/>
+    <w:p>
+      <w:pPr>
+        <w:pStyle w:val="PargrafodaLista"/>
+      </w:pPr>
+    </w:p>
     <w:sectPr>
       <w:pgSz w:w="11906" w:h="16838"/>
       <w:pgMar w:top="720" w:right="720" w:bottom="720" w:left="720" w:header="708" w:footer="708" w:gutter="0"/>
@@ -6165,9 +7441,9 @@
     </w:lvl>
   </w:abstractNum>
   <w:abstractNum w:abstractNumId="1" w15:restartNumberingAfterBreak="0">
-    <w:nsid w:val="432520A1"/>
+    <w:nsid w:val="38F3107A"/>
     <w:multiLevelType w:val="hybridMultilevel"/>
-    <w:tmpl w:val="64904A5A"/>
+    <w:tmpl w:val="4AE473C0"/>
     <w:lvl w:ilvl="0" w:tplc="0416000F">
       <w:start w:val="1"/>
       <w:numFmt w:val="decimal"/>
@@ -6254,9 +7530,9 @@
     </w:lvl>
   </w:abstractNum>
   <w:abstractNum w:abstractNumId="2" w15:restartNumberingAfterBreak="0">
-    <w:nsid w:val="476829F8"/>
+    <w:nsid w:val="432520A1"/>
     <w:multiLevelType w:val="hybridMultilevel"/>
-    <w:tmpl w:val="DE9CA688"/>
+    <w:tmpl w:val="64904A5A"/>
     <w:lvl w:ilvl="0" w:tplc="0416000F">
       <w:start w:val="1"/>
       <w:numFmt w:val="decimal"/>
@@ -6343,6 +7619,95 @@
     </w:lvl>
   </w:abstractNum>
   <w:abstractNum w:abstractNumId="3" w15:restartNumberingAfterBreak="0">
+    <w:nsid w:val="476829F8"/>
+    <w:multiLevelType w:val="hybridMultilevel"/>
+    <w:tmpl w:val="DE9CA688"/>
+    <w:lvl w:ilvl="0" w:tplc="0416000F">
+      <w:start w:val="1"/>
+      <w:numFmt w:val="decimal"/>
+      <w:lvlText w:val="%1."/>
+      <w:lvlJc w:val="left"/>
+      <w:pPr>
+        <w:ind w:left="720" w:hanging="360"/>
+      </w:pPr>
+      <w:rPr>
+        <w:rFonts w:hint="default"/>
+      </w:rPr>
+    </w:lvl>
+    <w:lvl w:ilvl="1" w:tplc="04160019" w:tentative="1">
+      <w:start w:val="1"/>
+      <w:numFmt w:val="lowerLetter"/>
+      <w:lvlText w:val="%2."/>
+      <w:lvlJc w:val="left"/>
+      <w:pPr>
+        <w:ind w:left="1440" w:hanging="360"/>
+      </w:pPr>
+    </w:lvl>
+    <w:lvl w:ilvl="2" w:tplc="0416001B" w:tentative="1">
+      <w:start w:val="1"/>
+      <w:numFmt w:val="lowerRoman"/>
+      <w:lvlText w:val="%3."/>
+      <w:lvlJc w:val="right"/>
+      <w:pPr>
+        <w:ind w:left="2160" w:hanging="180"/>
+      </w:pPr>
+    </w:lvl>
+    <w:lvl w:ilvl="3" w:tplc="0416000F" w:tentative="1">
+      <w:start w:val="1"/>
+      <w:numFmt w:val="decimal"/>
+      <w:lvlText w:val="%4."/>
+      <w:lvlJc w:val="left"/>
+      <w:pPr>
+        <w:ind w:left="2880" w:hanging="360"/>
+      </w:pPr>
+    </w:lvl>
+    <w:lvl w:ilvl="4" w:tplc="04160019" w:tentative="1">
+      <w:start w:val="1"/>
+      <w:numFmt w:val="lowerLetter"/>
+      <w:lvlText w:val="%5."/>
+      <w:lvlJc w:val="left"/>
+      <w:pPr>
+        <w:ind w:left="3600" w:hanging="360"/>
+      </w:pPr>
+    </w:lvl>
+    <w:lvl w:ilvl="5" w:tplc="0416001B" w:tentative="1">
+      <w:start w:val="1"/>
+      <w:numFmt w:val="lowerRoman"/>
+      <w:lvlText w:val="%6."/>
+      <w:lvlJc w:val="right"/>
+      <w:pPr>
+        <w:ind w:left="4320" w:hanging="180"/>
+      </w:pPr>
+    </w:lvl>
+    <w:lvl w:ilvl="6" w:tplc="0416000F" w:tentative="1">
+      <w:start w:val="1"/>
+      <w:numFmt w:val="decimal"/>
+      <w:lvlText w:val="%7."/>
+      <w:lvlJc w:val="left"/>
+      <w:pPr>
+        <w:ind w:left="5040" w:hanging="360"/>
+      </w:pPr>
+    </w:lvl>
+    <w:lvl w:ilvl="7" w:tplc="04160019" w:tentative="1">
+      <w:start w:val="1"/>
+      <w:numFmt w:val="lowerLetter"/>
+      <w:lvlText w:val="%8."/>
+      <w:lvlJc w:val="left"/>
+      <w:pPr>
+        <w:ind w:left="5760" w:hanging="360"/>
+      </w:pPr>
+    </w:lvl>
+    <w:lvl w:ilvl="8" w:tplc="0416001B" w:tentative="1">
+      <w:start w:val="1"/>
+      <w:numFmt w:val="lowerRoman"/>
+      <w:lvlText w:val="%9."/>
+      <w:lvlJc w:val="right"/>
+      <w:pPr>
+        <w:ind w:left="6480" w:hanging="180"/>
+      </w:pPr>
+    </w:lvl>
+  </w:abstractNum>
+  <w:abstractNum w:abstractNumId="4" w15:restartNumberingAfterBreak="0">
     <w:nsid w:val="4B0B26A2"/>
     <w:multiLevelType w:val="hybridMultilevel"/>
     <w:tmpl w:val="ACDAD9CA"/>
@@ -6428,7 +7793,7 @@
       </w:pPr>
     </w:lvl>
   </w:abstractNum>
-  <w:abstractNum w:abstractNumId="4" w15:restartNumberingAfterBreak="0">
+  <w:abstractNum w:abstractNumId="5" w15:restartNumberingAfterBreak="0">
     <w:nsid w:val="536F15A1"/>
     <w:multiLevelType w:val="hybridMultilevel"/>
     <w:tmpl w:val="03065002"/>
@@ -6514,7 +7879,185 @@
       </w:pPr>
     </w:lvl>
   </w:abstractNum>
-  <w:abstractNum w:abstractNumId="5" w15:restartNumberingAfterBreak="0">
+  <w:abstractNum w:abstractNumId="6" w15:restartNumberingAfterBreak="0">
+    <w:nsid w:val="605451A2"/>
+    <w:multiLevelType w:val="hybridMultilevel"/>
+    <w:tmpl w:val="F536D458"/>
+    <w:lvl w:ilvl="0" w:tplc="0416000F">
+      <w:start w:val="1"/>
+      <w:numFmt w:val="decimal"/>
+      <w:lvlText w:val="%1."/>
+      <w:lvlJc w:val="left"/>
+      <w:pPr>
+        <w:ind w:left="720" w:hanging="360"/>
+      </w:pPr>
+      <w:rPr>
+        <w:rFonts w:hint="default"/>
+      </w:rPr>
+    </w:lvl>
+    <w:lvl w:ilvl="1" w:tplc="04160019">
+      <w:start w:val="1"/>
+      <w:numFmt w:val="lowerLetter"/>
+      <w:lvlText w:val="%2."/>
+      <w:lvlJc w:val="left"/>
+      <w:pPr>
+        <w:ind w:left="1440" w:hanging="360"/>
+      </w:pPr>
+    </w:lvl>
+    <w:lvl w:ilvl="2" w:tplc="0416001B" w:tentative="1">
+      <w:start w:val="1"/>
+      <w:numFmt w:val="lowerRoman"/>
+      <w:lvlText w:val="%3."/>
+      <w:lvlJc w:val="right"/>
+      <w:pPr>
+        <w:ind w:left="2160" w:hanging="180"/>
+      </w:pPr>
+    </w:lvl>
+    <w:lvl w:ilvl="3" w:tplc="0416000F" w:tentative="1">
+      <w:start w:val="1"/>
+      <w:numFmt w:val="decimal"/>
+      <w:lvlText w:val="%4."/>
+      <w:lvlJc w:val="left"/>
+      <w:pPr>
+        <w:ind w:left="2880" w:hanging="360"/>
+      </w:pPr>
+    </w:lvl>
+    <w:lvl w:ilvl="4" w:tplc="04160019" w:tentative="1">
+      <w:start w:val="1"/>
+      <w:numFmt w:val="lowerLetter"/>
+      <w:lvlText w:val="%5."/>
+      <w:lvlJc w:val="left"/>
+      <w:pPr>
+        <w:ind w:left="3600" w:hanging="360"/>
+      </w:pPr>
+    </w:lvl>
+    <w:lvl w:ilvl="5" w:tplc="0416001B" w:tentative="1">
+      <w:start w:val="1"/>
+      <w:numFmt w:val="lowerRoman"/>
+      <w:lvlText w:val="%6."/>
+      <w:lvlJc w:val="right"/>
+      <w:pPr>
+        <w:ind w:left="4320" w:hanging="180"/>
+      </w:pPr>
+    </w:lvl>
+    <w:lvl w:ilvl="6" w:tplc="0416000F" w:tentative="1">
+      <w:start w:val="1"/>
+      <w:numFmt w:val="decimal"/>
+      <w:lvlText w:val="%7."/>
+      <w:lvlJc w:val="left"/>
+      <w:pPr>
+        <w:ind w:left="5040" w:hanging="360"/>
+      </w:pPr>
+    </w:lvl>
+    <w:lvl w:ilvl="7" w:tplc="04160019" w:tentative="1">
+      <w:start w:val="1"/>
+      <w:numFmt w:val="lowerLetter"/>
+      <w:lvlText w:val="%8."/>
+      <w:lvlJc w:val="left"/>
+      <w:pPr>
+        <w:ind w:left="5760" w:hanging="360"/>
+      </w:pPr>
+    </w:lvl>
+    <w:lvl w:ilvl="8" w:tplc="0416001B" w:tentative="1">
+      <w:start w:val="1"/>
+      <w:numFmt w:val="lowerRoman"/>
+      <w:lvlText w:val="%9."/>
+      <w:lvlJc w:val="right"/>
+      <w:pPr>
+        <w:ind w:left="6480" w:hanging="180"/>
+      </w:pPr>
+    </w:lvl>
+  </w:abstractNum>
+  <w:abstractNum w:abstractNumId="7" w15:restartNumberingAfterBreak="0">
+    <w:nsid w:val="6A2258D2"/>
+    <w:multiLevelType w:val="hybridMultilevel"/>
+    <w:tmpl w:val="85546DEA"/>
+    <w:lvl w:ilvl="0" w:tplc="0416000F">
+      <w:start w:val="1"/>
+      <w:numFmt w:val="decimal"/>
+      <w:lvlText w:val="%1."/>
+      <w:lvlJc w:val="left"/>
+      <w:pPr>
+        <w:ind w:left="720" w:hanging="360"/>
+      </w:pPr>
+      <w:rPr>
+        <w:rFonts w:hint="default"/>
+      </w:rPr>
+    </w:lvl>
+    <w:lvl w:ilvl="1" w:tplc="04160019">
+      <w:start w:val="1"/>
+      <w:numFmt w:val="lowerLetter"/>
+      <w:lvlText w:val="%2."/>
+      <w:lvlJc w:val="left"/>
+      <w:pPr>
+        <w:ind w:left="1440" w:hanging="360"/>
+      </w:pPr>
+    </w:lvl>
+    <w:lvl w:ilvl="2" w:tplc="0416001B">
+      <w:start w:val="1"/>
+      <w:numFmt w:val="lowerRoman"/>
+      <w:lvlText w:val="%3."/>
+      <w:lvlJc w:val="right"/>
+      <w:pPr>
+        <w:ind w:left="2160" w:hanging="180"/>
+      </w:pPr>
+    </w:lvl>
+    <w:lvl w:ilvl="3" w:tplc="0416000F" w:tentative="1">
+      <w:start w:val="1"/>
+      <w:numFmt w:val="decimal"/>
+      <w:lvlText w:val="%4."/>
+      <w:lvlJc w:val="left"/>
+      <w:pPr>
+        <w:ind w:left="2880" w:hanging="360"/>
+      </w:pPr>
+    </w:lvl>
+    <w:lvl w:ilvl="4" w:tplc="04160019" w:tentative="1">
+      <w:start w:val="1"/>
+      <w:numFmt w:val="lowerLetter"/>
+      <w:lvlText w:val="%5."/>
+      <w:lvlJc w:val="left"/>
+      <w:pPr>
+        <w:ind w:left="3600" w:hanging="360"/>
+      </w:pPr>
+    </w:lvl>
+    <w:lvl w:ilvl="5" w:tplc="0416001B" w:tentative="1">
+      <w:start w:val="1"/>
+      <w:numFmt w:val="lowerRoman"/>
+      <w:lvlText w:val="%6."/>
+      <w:lvlJc w:val="right"/>
+      <w:pPr>
+        <w:ind w:left="4320" w:hanging="180"/>
+      </w:pPr>
+    </w:lvl>
+    <w:lvl w:ilvl="6" w:tplc="0416000F" w:tentative="1">
+      <w:start w:val="1"/>
+      <w:numFmt w:val="decimal"/>
+      <w:lvlText w:val="%7."/>
+      <w:lvlJc w:val="left"/>
+      <w:pPr>
+        <w:ind w:left="5040" w:hanging="360"/>
+      </w:pPr>
+    </w:lvl>
+    <w:lvl w:ilvl="7" w:tplc="04160019" w:tentative="1">
+      <w:start w:val="1"/>
+      <w:numFmt w:val="lowerLetter"/>
+      <w:lvlText w:val="%8."/>
+      <w:lvlJc w:val="left"/>
+      <w:pPr>
+        <w:ind w:left="5760" w:hanging="360"/>
+      </w:pPr>
+    </w:lvl>
+    <w:lvl w:ilvl="8" w:tplc="0416001B" w:tentative="1">
+      <w:start w:val="1"/>
+      <w:numFmt w:val="lowerRoman"/>
+      <w:lvlText w:val="%9."/>
+      <w:lvlJc w:val="right"/>
+      <w:pPr>
+        <w:ind w:left="6480" w:hanging="180"/>
+      </w:pPr>
+    </w:lvl>
+  </w:abstractNum>
+  <w:abstractNum w:abstractNumId="8" w15:restartNumberingAfterBreak="0">
     <w:nsid w:val="6F2C3E9D"/>
     <w:multiLevelType w:val="hybridMultilevel"/>
     <w:tmpl w:val="8376D0F8"/>
@@ -6601,22 +8144,31 @@
     </w:lvl>
   </w:abstractNum>
   <w:num w:numId="1">
-    <w:abstractNumId w:val="2"/>
+    <w:abstractNumId w:val="3"/>
   </w:num>
   <w:num w:numId="2">
-    <w:abstractNumId w:val="3"/>
+    <w:abstractNumId w:val="4"/>
   </w:num>
   <w:num w:numId="3">
-    <w:abstractNumId w:val="4"/>
+    <w:abstractNumId w:val="5"/>
   </w:num>
   <w:num w:numId="4">
-    <w:abstractNumId w:val="5"/>
+    <w:abstractNumId w:val="8"/>
   </w:num>
   <w:num w:numId="5">
     <w:abstractNumId w:val="0"/>
   </w:num>
   <w:num w:numId="6">
+    <w:abstractNumId w:val="2"/>
+  </w:num>
+  <w:num w:numId="7">
     <w:abstractNumId w:val="1"/>
+  </w:num>
+  <w:num w:numId="8">
+    <w:abstractNumId w:val="7"/>
+  </w:num>
+  <w:num w:numId="9">
+    <w:abstractNumId w:val="6"/>
   </w:num>
 </w:numbering>
 </file>

</xml_diff>

<commit_message>
Capítulos 3 e 4. Dusk e Comandos Artisan
</commit_message>
<xml_diff>
--- a/CursoPhpUnitLaravel.docx
+++ b/CursoPhpUnitLaravel.docx
@@ -4215,14 +4215,37 @@
     </w:p>
     <w:p>
       <w:pPr>
-        <w:pStyle w:val="PargrafodaLista"/>
-        <w:ind w:left="0"/>
+        <w:ind w:left="708"/>
         <w:jc w:val="center"/>
-        <w:rPr>
-          <w:b/>
-          <w:bCs/>
-        </w:rPr>
-      </w:pPr>
+      </w:pPr>
+      <w:proofErr w:type="spellStart"/>
+      <w:r>
+        <w:rPr>
+          <w:b/>
+          <w:bCs/>
+        </w:rPr>
+        <w:t>vendor</w:t>
+      </w:r>
+      <w:proofErr w:type="spellEnd"/>
+      <w:r>
+        <w:rPr>
+          <w:b/>
+          <w:bCs/>
+        </w:rPr>
+        <w:t>\bin\</w:t>
+      </w:r>
+      <w:proofErr w:type="spellStart"/>
+      <w:r>
+        <w:rPr>
+          <w:b/>
+          <w:bCs/>
+        </w:rPr>
+        <w:t>phpunit</w:t>
+      </w:r>
+      <w:proofErr w:type="spellEnd"/>
+      <w:r>
+        <w:t xml:space="preserve"> ou </w:t>
+      </w:r>
       <w:proofErr w:type="spellStart"/>
       <w:r>
         <w:rPr>
@@ -5501,9 +5524,6 @@
     </w:p>
     <w:p/>
     <w:p/>
-    <w:p/>
-    <w:p/>
-    <w:p/>
     <w:p>
       <w:pPr>
         <w:pStyle w:val="PargrafodaLista"/>
@@ -6054,29 +6074,41 @@
       </w:pPr>
     </w:p>
     <w:p>
-      <w:r>
-        <w:t>3 Horas – 21/10/2020</w:t>
+      <w:pPr>
+        <w:rPr>
+          <w:rFonts w:asciiTheme="majorHAnsi" w:eastAsiaTheme="majorEastAsia" w:hAnsiTheme="majorHAnsi" w:cstheme="majorBidi"/>
+          <w:spacing w:val="-10"/>
+          <w:kern w:val="28"/>
+          <w:sz w:val="56"/>
+          <w:szCs w:val="56"/>
+        </w:rPr>
+      </w:pPr>
+      <w:r>
+        <w:br w:type="page"/>
+      </w:r>
+    </w:p>
+    <w:p>
+      <w:pPr>
+        <w:pStyle w:val="Ttulo"/>
+      </w:pPr>
+      <w:r>
+        <w:lastRenderedPageBreak/>
+        <w:t>Aula 03 – Introdução a testes de unidade, testes de integração e testes de navegação.</w:t>
       </w:r>
     </w:p>
     <w:p/>
     <w:p>
-      <w:hyperlink r:id="rId12" w:history="1">
-        <w:r>
-          <w:rPr>
-            <w:rStyle w:val="Hyperlink"/>
-          </w:rPr>
-          <w:t>https://www.youtube.com/watch?v=f3tD-K796xo&amp;ab_channel=BeerandCode</w:t>
-        </w:r>
-      </w:hyperlink>
-    </w:p>
-    <w:p>
-      <w:pPr>
-        <w:rPr>
-          <w:u w:val="single"/>
-        </w:rPr>
-      </w:pPr>
-    </w:p>
-    <w:p/>
+      <w:pPr>
+        <w:pStyle w:val="PargrafodaLista"/>
+        <w:numPr>
+          <w:ilvl w:val="0"/>
+          <w:numId w:val="10"/>
+        </w:numPr>
+      </w:pPr>
+      <w:r>
+        <w:t>Vamos configurar o projeto com as demais dependências:</w:t>
+      </w:r>
+    </w:p>
     <w:p>
       <w:pPr>
         <w:pStyle w:val="PargrafodaLista"/>
@@ -6089,23 +6121,29 @@
           <w:ilvl w:val="0"/>
           <w:numId w:val="8"/>
         </w:numPr>
-      </w:pPr>
-      <w:r>
-        <w:t xml:space="preserve">Crie um projeto </w:t>
-      </w:r>
-      <w:proofErr w:type="spellStart"/>
-      <w:r>
-        <w:t>Lavarel</w:t>
-      </w:r>
-      <w:proofErr w:type="spellEnd"/>
-      <w:r>
-        <w:t xml:space="preserve"> chamada </w:t>
-      </w:r>
-      <w:proofErr w:type="spellStart"/>
-      <w:r>
-        <w:t>BlobDB</w:t>
-      </w:r>
-      <w:proofErr w:type="spellEnd"/>
+        <w:ind w:left="1068"/>
+      </w:pPr>
+      <w:r>
+        <w:t xml:space="preserve">Crie a base de dados no MySQL </w:t>
+      </w:r>
+      <w:proofErr w:type="spellStart"/>
+      <w:r>
+        <w:t>blogdb</w:t>
+      </w:r>
+      <w:proofErr w:type="spellEnd"/>
+      <w:r>
+        <w:t xml:space="preserve">. Configure a base de dados </w:t>
+      </w:r>
+      <w:proofErr w:type="gramStart"/>
+      <w:r>
+        <w:t>no .</w:t>
+      </w:r>
+      <w:proofErr w:type="spellStart"/>
+      <w:r>
+        <w:t>env</w:t>
+      </w:r>
+      <w:proofErr w:type="spellEnd"/>
+      <w:proofErr w:type="gramEnd"/>
     </w:p>
     <w:p>
       <w:pPr>
@@ -6114,20 +6152,19 @@
           <w:ilvl w:val="0"/>
           <w:numId w:val="8"/>
         </w:numPr>
-      </w:pPr>
-      <w:r>
-        <w:t xml:space="preserve">Crie </w:t>
-      </w:r>
-      <w:proofErr w:type="gramStart"/>
-      <w:r>
-        <w:t>arquivo .</w:t>
-      </w:r>
-      <w:proofErr w:type="spellStart"/>
-      <w:r>
-        <w:t>env</w:t>
-      </w:r>
-      <w:proofErr w:type="spellEnd"/>
-      <w:proofErr w:type="gramEnd"/>
+        <w:ind w:left="1068"/>
+      </w:pPr>
+      <w:r>
+        <w:t xml:space="preserve">Execute o </w:t>
+      </w:r>
+      <w:proofErr w:type="spellStart"/>
+      <w:r>
+        <w:t>migration</w:t>
+      </w:r>
+      <w:proofErr w:type="spellEnd"/>
+      <w:r>
+        <w:t xml:space="preserve"> para criar as tabelas.</w:t>
+      </w:r>
     </w:p>
     <w:p>
       <w:pPr>
@@ -6136,10 +6173,266 @@
           <w:ilvl w:val="0"/>
           <w:numId w:val="8"/>
         </w:numPr>
-      </w:pPr>
-      <w:r>
-        <w:t>Crie e configure a base de dados.</w:t>
-      </w:r>
+        <w:ind w:left="1068"/>
+      </w:pPr>
+      <w:r>
+        <w:t>Adicione o front-</w:t>
+      </w:r>
+      <w:proofErr w:type="spellStart"/>
+      <w:r>
+        <w:t>end</w:t>
+      </w:r>
+      <w:proofErr w:type="spellEnd"/>
+      <w:r>
+        <w:t xml:space="preserve"> com </w:t>
+      </w:r>
+      <w:proofErr w:type="spellStart"/>
+      <w:r>
+        <w:t>bootstrap</w:t>
+      </w:r>
+      <w:proofErr w:type="spellEnd"/>
+      <w:r>
+        <w:t xml:space="preserve"> e a opção de autenticação:</w:t>
+      </w:r>
+    </w:p>
+    <w:p>
+      <w:pPr>
+        <w:pStyle w:val="PargrafodaLista"/>
+        <w:numPr>
+          <w:ilvl w:val="1"/>
+          <w:numId w:val="8"/>
+        </w:numPr>
+        <w:ind w:left="1788"/>
+        <w:rPr>
+          <w:b/>
+          <w:bCs/>
+        </w:rPr>
+      </w:pPr>
+      <w:proofErr w:type="spellStart"/>
+      <w:r>
+        <w:rPr>
+          <w:b/>
+          <w:bCs/>
+        </w:rPr>
+        <w:t>composer</w:t>
+      </w:r>
+      <w:proofErr w:type="spellEnd"/>
+      <w:r>
+        <w:rPr>
+          <w:b/>
+          <w:bCs/>
+        </w:rPr>
+        <w:t xml:space="preserve"> </w:t>
+      </w:r>
+      <w:proofErr w:type="spellStart"/>
+      <w:r>
+        <w:rPr>
+          <w:b/>
+          <w:bCs/>
+        </w:rPr>
+        <w:t>require</w:t>
+      </w:r>
+      <w:proofErr w:type="spellEnd"/>
+      <w:r>
+        <w:rPr>
+          <w:b/>
+          <w:bCs/>
+        </w:rPr>
+        <w:t xml:space="preserve"> </w:t>
+      </w:r>
+      <w:proofErr w:type="spellStart"/>
+      <w:r>
+        <w:rPr>
+          <w:b/>
+          <w:bCs/>
+        </w:rPr>
+        <w:t>laravel</w:t>
+      </w:r>
+      <w:proofErr w:type="spellEnd"/>
+      <w:r>
+        <w:rPr>
+          <w:b/>
+          <w:bCs/>
+        </w:rPr>
+        <w:t xml:space="preserve">/ui </w:t>
+      </w:r>
+    </w:p>
+    <w:p>
+      <w:pPr>
+        <w:pStyle w:val="PargrafodaLista"/>
+        <w:numPr>
+          <w:ilvl w:val="1"/>
+          <w:numId w:val="8"/>
+        </w:numPr>
+        <w:ind w:left="1788"/>
+        <w:rPr>
+          <w:b/>
+          <w:bCs/>
+        </w:rPr>
+      </w:pPr>
+      <w:proofErr w:type="spellStart"/>
+      <w:r>
+        <w:rPr>
+          <w:b/>
+          <w:bCs/>
+        </w:rPr>
+        <w:t>php</w:t>
+      </w:r>
+      <w:proofErr w:type="spellEnd"/>
+      <w:r>
+        <w:rPr>
+          <w:b/>
+          <w:bCs/>
+        </w:rPr>
+        <w:t xml:space="preserve"> </w:t>
+      </w:r>
+      <w:proofErr w:type="spellStart"/>
+      <w:r>
+        <w:rPr>
+          <w:b/>
+          <w:bCs/>
+        </w:rPr>
+        <w:t>artisan</w:t>
+      </w:r>
+      <w:proofErr w:type="spellEnd"/>
+      <w:r>
+        <w:rPr>
+          <w:b/>
+          <w:bCs/>
+        </w:rPr>
+        <w:t xml:space="preserve"> ui </w:t>
+      </w:r>
+      <w:proofErr w:type="spellStart"/>
+      <w:proofErr w:type="gramStart"/>
+      <w:r>
+        <w:rPr>
+          <w:b/>
+          <w:bCs/>
+        </w:rPr>
+        <w:t>bootstrap</w:t>
+      </w:r>
+      <w:proofErr w:type="spellEnd"/>
+      <w:r>
+        <w:rPr>
+          <w:b/>
+          <w:bCs/>
+        </w:rPr>
+        <w:t xml:space="preserve"> </w:t>
+      </w:r>
+      <w:r>
+        <w:rPr>
+          <w:b/>
+          <w:bCs/>
+        </w:rPr>
+        <w:t xml:space="preserve"> --</w:t>
+      </w:r>
+      <w:proofErr w:type="spellStart"/>
+      <w:proofErr w:type="gramEnd"/>
+      <w:r>
+        <w:rPr>
+          <w:b/>
+          <w:bCs/>
+        </w:rPr>
+        <w:t>auth</w:t>
+      </w:r>
+      <w:proofErr w:type="spellEnd"/>
+    </w:p>
+    <w:p>
+      <w:pPr>
+        <w:pStyle w:val="PargrafodaLista"/>
+        <w:numPr>
+          <w:ilvl w:val="1"/>
+          <w:numId w:val="8"/>
+        </w:numPr>
+        <w:ind w:left="1788"/>
+        <w:rPr>
+          <w:b/>
+          <w:bCs/>
+        </w:rPr>
+      </w:pPr>
+      <w:proofErr w:type="spellStart"/>
+      <w:r>
+        <w:rPr>
+          <w:b/>
+          <w:bCs/>
+        </w:rPr>
+        <w:t>npm</w:t>
+      </w:r>
+      <w:proofErr w:type="spellEnd"/>
+      <w:r>
+        <w:rPr>
+          <w:b/>
+          <w:bCs/>
+        </w:rPr>
+        <w:t xml:space="preserve"> </w:t>
+      </w:r>
+      <w:proofErr w:type="spellStart"/>
+      <w:r>
+        <w:rPr>
+          <w:b/>
+          <w:bCs/>
+        </w:rPr>
+        <w:t>install</w:t>
+      </w:r>
+      <w:proofErr w:type="spellEnd"/>
+      <w:r>
+        <w:rPr>
+          <w:b/>
+          <w:bCs/>
+        </w:rPr>
+        <w:t xml:space="preserve"> &amp;&amp; </w:t>
+      </w:r>
+      <w:proofErr w:type="spellStart"/>
+      <w:r>
+        <w:rPr>
+          <w:b/>
+          <w:bCs/>
+        </w:rPr>
+        <w:t>npm</w:t>
+      </w:r>
+      <w:proofErr w:type="spellEnd"/>
+      <w:r>
+        <w:rPr>
+          <w:b/>
+          <w:bCs/>
+        </w:rPr>
+        <w:t xml:space="preserve"> </w:t>
+      </w:r>
+      <w:proofErr w:type="spellStart"/>
+      <w:r>
+        <w:rPr>
+          <w:b/>
+          <w:bCs/>
+        </w:rPr>
+        <w:t>run</w:t>
+      </w:r>
+      <w:proofErr w:type="spellEnd"/>
+      <w:r>
+        <w:rPr>
+          <w:b/>
+          <w:bCs/>
+        </w:rPr>
+        <w:t xml:space="preserve"> </w:t>
+      </w:r>
+      <w:proofErr w:type="spellStart"/>
+      <w:r>
+        <w:rPr>
+          <w:b/>
+          <w:bCs/>
+        </w:rPr>
+        <w:t>dev</w:t>
+      </w:r>
+      <w:proofErr w:type="spellEnd"/>
+    </w:p>
+    <w:p>
+      <w:pPr>
+        <w:pStyle w:val="PargrafodaLista"/>
+        <w:ind w:left="1788"/>
+        <w:rPr>
+          <w:b/>
+          <w:bCs/>
+        </w:rPr>
+      </w:pPr>
     </w:p>
     <w:p>
       <w:pPr>
@@ -6148,15 +6441,100 @@
           <w:ilvl w:val="0"/>
           <w:numId w:val="8"/>
         </w:numPr>
-      </w:pPr>
-      <w:r>
-        <w:t xml:space="preserve">Execute o </w:t>
-      </w:r>
-      <w:proofErr w:type="spellStart"/>
-      <w:r>
-        <w:t>migration</w:t>
-      </w:r>
-      <w:proofErr w:type="spellEnd"/>
+        <w:ind w:left="1068"/>
+      </w:pPr>
+      <w:r>
+        <w:t xml:space="preserve">Adicione o </w:t>
+      </w:r>
+      <w:proofErr w:type="spellStart"/>
+      <w:r>
+        <w:t>forms</w:t>
+      </w:r>
+      <w:proofErr w:type="spellEnd"/>
+      <w:r>
+        <w:t>:</w:t>
+      </w:r>
+    </w:p>
+    <w:p>
+      <w:pPr>
+        <w:pStyle w:val="PargrafodaLista"/>
+        <w:numPr>
+          <w:ilvl w:val="1"/>
+          <w:numId w:val="8"/>
+        </w:numPr>
+        <w:ind w:left="1788"/>
+        <w:rPr>
+          <w:b/>
+          <w:bCs/>
+        </w:rPr>
+      </w:pPr>
+      <w:proofErr w:type="spellStart"/>
+      <w:r>
+        <w:rPr>
+          <w:b/>
+          <w:bCs/>
+        </w:rPr>
+        <w:t>composer</w:t>
+      </w:r>
+      <w:proofErr w:type="spellEnd"/>
+      <w:r>
+        <w:rPr>
+          <w:b/>
+          <w:bCs/>
+        </w:rPr>
+        <w:t xml:space="preserve"> </w:t>
+      </w:r>
+      <w:proofErr w:type="spellStart"/>
+      <w:r>
+        <w:rPr>
+          <w:b/>
+          <w:bCs/>
+        </w:rPr>
+        <w:t>require</w:t>
+      </w:r>
+      <w:proofErr w:type="spellEnd"/>
+      <w:r>
+        <w:rPr>
+          <w:b/>
+          <w:bCs/>
+        </w:rPr>
+        <w:t xml:space="preserve"> </w:t>
+      </w:r>
+      <w:proofErr w:type="spellStart"/>
+      <w:r>
+        <w:rPr>
+          <w:b/>
+          <w:bCs/>
+        </w:rPr>
+        <w:t>laravelcollective</w:t>
+      </w:r>
+      <w:proofErr w:type="spellEnd"/>
+      <w:r>
+        <w:rPr>
+          <w:b/>
+          <w:bCs/>
+        </w:rPr>
+        <w:t>/</w:t>
+      </w:r>
+      <w:proofErr w:type="spellStart"/>
+      <w:r>
+        <w:rPr>
+          <w:b/>
+          <w:bCs/>
+        </w:rPr>
+        <w:t>html</w:t>
+      </w:r>
+      <w:proofErr w:type="spellEnd"/>
+    </w:p>
+    <w:p>
+      <w:pPr>
+        <w:pStyle w:val="PargrafodaLista"/>
+        <w:ind w:left="1788"/>
+        <w:rPr>
+          <w:b/>
+          <w:bCs/>
+        </w:rPr>
+      </w:pPr>
     </w:p>
     <w:p>
       <w:pPr>
@@ -6165,17 +6543,36 @@
           <w:ilvl w:val="0"/>
           <w:numId w:val="8"/>
         </w:numPr>
-      </w:pPr>
-      <w:r>
-        <w:t>Adicione o front-</w:t>
-      </w:r>
-      <w:proofErr w:type="spellStart"/>
-      <w:r>
-        <w:t>end</w:t>
-      </w:r>
-      <w:proofErr w:type="spellEnd"/>
-      <w:r>
-        <w:t>:</w:t>
+        <w:ind w:left="1068"/>
+      </w:pPr>
+      <w:r>
+        <w:t xml:space="preserve">Adicione a tradução em português do </w:t>
+      </w:r>
+      <w:proofErr w:type="spellStart"/>
+      <w:r>
+        <w:t>laravel</w:t>
+      </w:r>
+      <w:proofErr w:type="spellEnd"/>
+    </w:p>
+    <w:p>
+      <w:pPr>
+        <w:pStyle w:val="PargrafodaLista"/>
+        <w:numPr>
+          <w:ilvl w:val="0"/>
+          <w:numId w:val="8"/>
+        </w:numPr>
+        <w:ind w:left="1068"/>
+      </w:pPr>
+      <w:r>
+        <w:t xml:space="preserve">Instale o </w:t>
+      </w:r>
+      <w:proofErr w:type="spellStart"/>
+      <w:r>
+        <w:t>dusk</w:t>
+      </w:r>
+      <w:proofErr w:type="spellEnd"/>
+      <w:r>
+        <w:t xml:space="preserve"> para realizar teste de browser</w:t>
       </w:r>
     </w:p>
     <w:p>
@@ -6185,6 +6582,7 @@
           <w:ilvl w:val="1"/>
           <w:numId w:val="8"/>
         </w:numPr>
+        <w:ind w:left="1788"/>
         <w:rPr>
           <w:b/>
           <w:bCs/>
@@ -6220,6 +6618,22 @@
           <w:b/>
           <w:bCs/>
         </w:rPr>
+        <w:t xml:space="preserve"> --</w:t>
+      </w:r>
+      <w:proofErr w:type="spellStart"/>
+      <w:r>
+        <w:rPr>
+          <w:b/>
+          <w:bCs/>
+        </w:rPr>
+        <w:t>dev</w:t>
+      </w:r>
+      <w:proofErr w:type="spellEnd"/>
+      <w:r>
+        <w:rPr>
+          <w:b/>
+          <w:bCs/>
+        </w:rPr>
         <w:t xml:space="preserve"> </w:t>
       </w:r>
       <w:proofErr w:type="spellStart"/>
@@ -6236,8 +6650,17 @@
           <w:b/>
           <w:bCs/>
         </w:rPr>
-        <w:t xml:space="preserve">/ui </w:t>
-      </w:r>
+        <w:t>/</w:t>
+      </w:r>
+      <w:proofErr w:type="spellStart"/>
+      <w:r>
+        <w:rPr>
+          <w:b/>
+          <w:bCs/>
+        </w:rPr>
+        <w:t>dusk</w:t>
+      </w:r>
+      <w:proofErr w:type="spellEnd"/>
     </w:p>
     <w:p>
       <w:pPr>
@@ -6246,6 +6669,7 @@
           <w:ilvl w:val="1"/>
           <w:numId w:val="8"/>
         </w:numPr>
+        <w:ind w:left="1788"/>
         <w:rPr>
           <w:b/>
           <w:bCs/>
@@ -6281,128 +6705,27 @@
           <w:b/>
           <w:bCs/>
         </w:rPr>
-        <w:t xml:space="preserve"> ui </w:t>
-      </w:r>
-      <w:proofErr w:type="spellStart"/>
-      <w:proofErr w:type="gramStart"/>
-      <w:r>
-        <w:rPr>
-          <w:b/>
-          <w:bCs/>
-        </w:rPr>
-        <w:t>bootstrap</w:t>
-      </w:r>
-      <w:proofErr w:type="spellEnd"/>
-      <w:r>
-        <w:rPr>
-          <w:b/>
-          <w:bCs/>
-        </w:rPr>
         <w:t xml:space="preserve"> </w:t>
       </w:r>
-      <w:r>
-        <w:rPr>
-          <w:b/>
-          <w:bCs/>
-        </w:rPr>
-        <w:t xml:space="preserve"> --</w:t>
-      </w:r>
-      <w:proofErr w:type="spellStart"/>
-      <w:proofErr w:type="gramEnd"/>
-      <w:r>
-        <w:rPr>
-          <w:b/>
-          <w:bCs/>
-        </w:rPr>
-        <w:t>auth</w:t>
-      </w:r>
-      <w:proofErr w:type="spellEnd"/>
-    </w:p>
-    <w:p>
-      <w:pPr>
-        <w:pStyle w:val="PargrafodaLista"/>
-        <w:numPr>
-          <w:ilvl w:val="1"/>
-          <w:numId w:val="8"/>
-        </w:numPr>
-        <w:rPr>
-          <w:b/>
-          <w:bCs/>
-        </w:rPr>
-      </w:pPr>
-      <w:proofErr w:type="spellStart"/>
-      <w:r>
-        <w:rPr>
-          <w:b/>
-          <w:bCs/>
-        </w:rPr>
-        <w:t>npm</w:t>
-      </w:r>
-      <w:proofErr w:type="spellEnd"/>
-      <w:r>
-        <w:rPr>
-          <w:b/>
-          <w:bCs/>
-        </w:rPr>
-        <w:t xml:space="preserve"> </w:t>
-      </w:r>
-      <w:proofErr w:type="spellStart"/>
-      <w:r>
-        <w:rPr>
-          <w:b/>
-          <w:bCs/>
-        </w:rPr>
-        <w:t>install</w:t>
-      </w:r>
-      <w:proofErr w:type="spellEnd"/>
-      <w:r>
-        <w:rPr>
-          <w:b/>
-          <w:bCs/>
-        </w:rPr>
-        <w:t xml:space="preserve"> &amp;&amp; </w:t>
-      </w:r>
-      <w:proofErr w:type="spellStart"/>
-      <w:r>
-        <w:rPr>
-          <w:b/>
-          <w:bCs/>
-        </w:rPr>
-        <w:t>npm</w:t>
-      </w:r>
-      <w:proofErr w:type="spellEnd"/>
-      <w:r>
-        <w:rPr>
-          <w:b/>
-          <w:bCs/>
-        </w:rPr>
-        <w:t xml:space="preserve"> </w:t>
-      </w:r>
-      <w:proofErr w:type="spellStart"/>
-      <w:r>
-        <w:rPr>
-          <w:b/>
-          <w:bCs/>
-        </w:rPr>
-        <w:t>run</w:t>
-      </w:r>
-      <w:proofErr w:type="spellEnd"/>
-      <w:r>
-        <w:rPr>
-          <w:b/>
-          <w:bCs/>
-        </w:rPr>
-        <w:t xml:space="preserve"> </w:t>
-      </w:r>
-      <w:proofErr w:type="spellStart"/>
-      <w:r>
-        <w:rPr>
-          <w:b/>
-          <w:bCs/>
-        </w:rPr>
-        <w:t>dev</w:t>
-      </w:r>
-      <w:proofErr w:type="spellEnd"/>
+      <w:proofErr w:type="spellStart"/>
+      <w:r>
+        <w:rPr>
+          <w:b/>
+          <w:bCs/>
+        </w:rPr>
+        <w:t>dusk:install</w:t>
+      </w:r>
+      <w:proofErr w:type="spellEnd"/>
+    </w:p>
+    <w:p>
+      <w:pPr>
+        <w:pStyle w:val="PargrafodaLista"/>
+        <w:ind w:left="1788"/>
+        <w:rPr>
+          <w:b/>
+          <w:bCs/>
+        </w:rPr>
+      </w:pPr>
     </w:p>
     <w:p>
       <w:pPr>
@@ -6411,135 +6734,23 @@
           <w:ilvl w:val="0"/>
           <w:numId w:val="8"/>
         </w:numPr>
-      </w:pPr>
-      <w:r>
-        <w:t xml:space="preserve">Adicione o </w:t>
-      </w:r>
-      <w:proofErr w:type="spellStart"/>
-      <w:r>
-        <w:t>forms</w:t>
-      </w:r>
-      <w:proofErr w:type="spellEnd"/>
-      <w:r>
-        <w:t>:</w:t>
-      </w:r>
-    </w:p>
-    <w:p>
-      <w:pPr>
-        <w:pStyle w:val="PargrafodaLista"/>
-        <w:numPr>
-          <w:ilvl w:val="1"/>
-          <w:numId w:val="8"/>
-        </w:numPr>
-        <w:rPr>
-          <w:b/>
-          <w:bCs/>
-        </w:rPr>
-      </w:pPr>
-      <w:proofErr w:type="spellStart"/>
-      <w:r>
-        <w:rPr>
-          <w:b/>
-          <w:bCs/>
-        </w:rPr>
-        <w:t>composer</w:t>
-      </w:r>
-      <w:proofErr w:type="spellEnd"/>
-      <w:r>
-        <w:rPr>
-          <w:b/>
-          <w:bCs/>
-        </w:rPr>
-        <w:t xml:space="preserve"> </w:t>
-      </w:r>
-      <w:proofErr w:type="spellStart"/>
-      <w:r>
-        <w:rPr>
-          <w:b/>
-          <w:bCs/>
-        </w:rPr>
-        <w:t>require</w:t>
-      </w:r>
-      <w:proofErr w:type="spellEnd"/>
-      <w:r>
-        <w:rPr>
-          <w:b/>
-          <w:bCs/>
-        </w:rPr>
-        <w:t xml:space="preserve"> </w:t>
-      </w:r>
-      <w:proofErr w:type="spellStart"/>
-      <w:r>
-        <w:rPr>
-          <w:b/>
-          <w:bCs/>
-        </w:rPr>
-        <w:t>laravelcollective</w:t>
-      </w:r>
-      <w:proofErr w:type="spellEnd"/>
-      <w:r>
-        <w:rPr>
-          <w:b/>
-          <w:bCs/>
-        </w:rPr>
-        <w:t>/</w:t>
-      </w:r>
-      <w:proofErr w:type="spellStart"/>
-      <w:r>
-        <w:rPr>
-          <w:b/>
-          <w:bCs/>
-        </w:rPr>
-        <w:t>html</w:t>
-      </w:r>
-      <w:proofErr w:type="spellEnd"/>
-    </w:p>
-    <w:p>
-      <w:pPr>
-        <w:pStyle w:val="PargrafodaLista"/>
-        <w:ind w:left="1440"/>
-        <w:rPr>
-          <w:b/>
-          <w:bCs/>
-        </w:rPr>
-      </w:pPr>
-    </w:p>
-    <w:p>
-      <w:pPr>
-        <w:pStyle w:val="PargrafodaLista"/>
-        <w:numPr>
-          <w:ilvl w:val="0"/>
-          <w:numId w:val="8"/>
-        </w:numPr>
-      </w:pPr>
-      <w:r>
-        <w:t xml:space="preserve">Adicione a tradução em português do </w:t>
-      </w:r>
-      <w:proofErr w:type="spellStart"/>
-      <w:r>
-        <w:t>laravel</w:t>
-      </w:r>
-      <w:proofErr w:type="spellEnd"/>
-    </w:p>
-    <w:p>
-      <w:pPr>
-        <w:pStyle w:val="PargrafodaLista"/>
-        <w:numPr>
-          <w:ilvl w:val="0"/>
-          <w:numId w:val="8"/>
-        </w:numPr>
-      </w:pPr>
-    </w:p>
-    <w:p>
-      <w:pPr>
-        <w:pStyle w:val="PargrafodaLista"/>
-        <w:numPr>
-          <w:ilvl w:val="0"/>
-          <w:numId w:val="8"/>
-        </w:numPr>
-      </w:pPr>
-      <w:r>
-        <w:t xml:space="preserve">Instale o </w:t>
+        <w:ind w:left="1068"/>
+      </w:pPr>
+      <w:r>
+        <w:t xml:space="preserve">Configure </w:t>
+      </w:r>
+      <w:proofErr w:type="gramStart"/>
+      <w:r>
+        <w:t>o .</w:t>
+      </w:r>
+      <w:proofErr w:type="spellStart"/>
+      <w:r>
+        <w:t>env</w:t>
+      </w:r>
+      <w:proofErr w:type="spellEnd"/>
+      <w:proofErr w:type="gramEnd"/>
+      <w:r>
+        <w:t xml:space="preserve"> para que o </w:t>
       </w:r>
       <w:proofErr w:type="spellStart"/>
       <w:r>
@@ -6547,157 +6758,12 @@
       </w:r>
       <w:proofErr w:type="spellEnd"/>
       <w:r>
-        <w:t xml:space="preserve"> para realizar teste de browser</w:t>
-      </w:r>
-    </w:p>
-    <w:p>
-      <w:pPr>
-        <w:pStyle w:val="PargrafodaLista"/>
-        <w:numPr>
-          <w:ilvl w:val="1"/>
-          <w:numId w:val="8"/>
-        </w:numPr>
-        <w:rPr>
-          <w:b/>
-          <w:bCs/>
-        </w:rPr>
-      </w:pPr>
-      <w:proofErr w:type="spellStart"/>
-      <w:r>
-        <w:rPr>
-          <w:b/>
-          <w:bCs/>
-        </w:rPr>
-        <w:lastRenderedPageBreak/>
-        <w:t>composer</w:t>
-      </w:r>
-      <w:proofErr w:type="spellEnd"/>
-      <w:r>
-        <w:rPr>
-          <w:b/>
-          <w:bCs/>
-        </w:rPr>
-        <w:t xml:space="preserve"> </w:t>
-      </w:r>
-      <w:proofErr w:type="spellStart"/>
-      <w:r>
-        <w:rPr>
-          <w:b/>
-          <w:bCs/>
-        </w:rPr>
-        <w:t>require</w:t>
-      </w:r>
-      <w:proofErr w:type="spellEnd"/>
-      <w:r>
-        <w:rPr>
-          <w:b/>
-          <w:bCs/>
-        </w:rPr>
-        <w:t xml:space="preserve"> --</w:t>
-      </w:r>
-      <w:proofErr w:type="spellStart"/>
-      <w:r>
-        <w:rPr>
-          <w:b/>
-          <w:bCs/>
-        </w:rPr>
-        <w:t>dev</w:t>
-      </w:r>
-      <w:proofErr w:type="spellEnd"/>
-      <w:r>
-        <w:rPr>
-          <w:b/>
-          <w:bCs/>
-        </w:rPr>
-        <w:t xml:space="preserve"> </w:t>
-      </w:r>
-      <w:proofErr w:type="spellStart"/>
-      <w:r>
-        <w:rPr>
-          <w:b/>
-          <w:bCs/>
-        </w:rPr>
-        <w:t>laravel</w:t>
-      </w:r>
-      <w:proofErr w:type="spellEnd"/>
-      <w:r>
-        <w:rPr>
-          <w:b/>
-          <w:bCs/>
-        </w:rPr>
-        <w:t>/</w:t>
-      </w:r>
-      <w:proofErr w:type="spellStart"/>
-      <w:r>
-        <w:rPr>
-          <w:b/>
-          <w:bCs/>
-        </w:rPr>
-        <w:t>dusk</w:t>
-      </w:r>
-      <w:proofErr w:type="spellEnd"/>
-    </w:p>
-    <w:p>
-      <w:pPr>
-        <w:pStyle w:val="PargrafodaLista"/>
-        <w:numPr>
-          <w:ilvl w:val="1"/>
-          <w:numId w:val="8"/>
-        </w:numPr>
-        <w:rPr>
-          <w:b/>
-          <w:bCs/>
-        </w:rPr>
-      </w:pPr>
-      <w:proofErr w:type="spellStart"/>
-      <w:r>
-        <w:rPr>
-          <w:b/>
-          <w:bCs/>
-        </w:rPr>
-        <w:t>php</w:t>
-      </w:r>
-      <w:proofErr w:type="spellEnd"/>
-      <w:r>
-        <w:rPr>
-          <w:b/>
-          <w:bCs/>
-        </w:rPr>
-        <w:t xml:space="preserve"> </w:t>
-      </w:r>
-      <w:proofErr w:type="spellStart"/>
-      <w:r>
-        <w:rPr>
-          <w:b/>
-          <w:bCs/>
-        </w:rPr>
-        <w:t>artisan</w:t>
-      </w:r>
-      <w:proofErr w:type="spellEnd"/>
-      <w:r>
-        <w:rPr>
-          <w:b/>
-          <w:bCs/>
-        </w:rPr>
-        <w:t xml:space="preserve"> </w:t>
-      </w:r>
-      <w:proofErr w:type="spellStart"/>
-      <w:r>
-        <w:rPr>
-          <w:b/>
-          <w:bCs/>
-        </w:rPr>
-        <w:t>dusk:install</w:t>
-      </w:r>
-      <w:proofErr w:type="spellEnd"/>
-    </w:p>
-    <w:p>
-      <w:pPr>
-        <w:pStyle w:val="PargrafodaLista"/>
-        <w:numPr>
-          <w:ilvl w:val="1"/>
-          <w:numId w:val="8"/>
-        </w:numPr>
+        <w:t xml:space="preserve"> funcione corretamente.</w:t>
+      </w:r>
+    </w:p>
+    <w:p>
+      <w:pPr>
+        <w:pStyle w:val="PargrafodaLista"/>
         <w:rPr>
           <w:b/>
           <w:bCs/>
@@ -6715,51 +6781,14 @@
           <w:b/>
           <w:bCs/>
         </w:rPr>
-        <w:t xml:space="preserve"> no </w:t>
-      </w:r>
-      <w:proofErr w:type="spellStart"/>
-      <w:r>
-        <w:rPr>
-          <w:b/>
-          <w:bCs/>
-        </w:rPr>
-        <w:t>env</w:t>
-      </w:r>
-      <w:proofErr w:type="spellEnd"/>
-      <w:r>
-        <w:rPr>
-          <w:b/>
-          <w:bCs/>
-        </w:rPr>
-        <w:t>.</w:t>
-      </w:r>
-      <w:r>
-        <w:rPr>
-          <w:b/>
-          <w:bCs/>
-        </w:rPr>
         <w:tab/>
       </w:r>
-      <w:r>
-        <w:rPr>
-          <w:b/>
-          <w:bCs/>
-        </w:rPr>
-        <w:tab/>
-      </w:r>
-    </w:p>
-    <w:p>
-      <w:pPr>
-        <w:pStyle w:val="PargrafodaLista"/>
-        <w:ind w:left="1440"/>
-        <w:rPr>
-          <w:b/>
-          <w:bCs/>
-        </w:rPr>
-      </w:pPr>
-    </w:p>
-    <w:p/>
-    <w:p/>
+    </w:p>
+    <w:p>
+      <w:pPr>
+        <w:pStyle w:val="PargrafodaLista"/>
+      </w:pPr>
+    </w:p>
     <w:p>
       <w:pPr>
         <w:pStyle w:val="PargrafodaLista"/>
@@ -7091,6 +7120,8 @@
       </w:r>
     </w:p>
     <w:p/>
+    <w:p/>
+    <w:p/>
     <w:p>
       <w:pPr>
         <w:pStyle w:val="PargrafodaLista"/>
@@ -7105,80 +7136,6 @@
     </w:p>
     <w:p>
       <w:pPr>
-        <w:ind w:left="708"/>
-      </w:pPr>
-      <w:proofErr w:type="spellStart"/>
-      <w:r>
-        <w:rPr>
-          <w:b/>
-          <w:bCs/>
-        </w:rPr>
-        <w:t>vendor</w:t>
-      </w:r>
-      <w:proofErr w:type="spellEnd"/>
-      <w:r>
-        <w:rPr>
-          <w:b/>
-          <w:bCs/>
-        </w:rPr>
-        <w:t>\bin\</w:t>
-      </w:r>
-      <w:proofErr w:type="spellStart"/>
-      <w:r>
-        <w:rPr>
-          <w:b/>
-          <w:bCs/>
-        </w:rPr>
-        <w:t>phpunit</w:t>
-      </w:r>
-      <w:proofErr w:type="spellEnd"/>
-      <w:r>
-        <w:t xml:space="preserve"> ou </w:t>
-      </w:r>
-      <w:proofErr w:type="spellStart"/>
-      <w:r>
-        <w:rPr>
-          <w:b/>
-          <w:bCs/>
-        </w:rPr>
-        <w:t>php</w:t>
-      </w:r>
-      <w:proofErr w:type="spellEnd"/>
-      <w:r>
-        <w:rPr>
-          <w:b/>
-          <w:bCs/>
-        </w:rPr>
-        <w:t xml:space="preserve"> </w:t>
-      </w:r>
-      <w:proofErr w:type="spellStart"/>
-      <w:r>
-        <w:rPr>
-          <w:b/>
-          <w:bCs/>
-        </w:rPr>
-        <w:t>artisan</w:t>
-      </w:r>
-      <w:proofErr w:type="spellEnd"/>
-      <w:r>
-        <w:rPr>
-          <w:b/>
-          <w:bCs/>
-        </w:rPr>
-        <w:t xml:space="preserve"> </w:t>
-      </w:r>
-      <w:proofErr w:type="spellStart"/>
-      <w:r>
-        <w:rPr>
-          <w:b/>
-          <w:bCs/>
-        </w:rPr>
-        <w:t>test</w:t>
-      </w:r>
-      <w:proofErr w:type="spellEnd"/>
-    </w:p>
-    <w:p>
-      <w:pPr>
         <w:pStyle w:val="PargrafodaLista"/>
         <w:numPr>
           <w:ilvl w:val="0"/>
@@ -7334,6 +7291,1321 @@
     <w:p/>
     <w:p/>
     <w:p/>
+    <w:p>
+      <w:pPr>
+        <w:pStyle w:val="Ttulo"/>
+      </w:pPr>
+      <w:r>
+        <w:t xml:space="preserve">Aula 04 – Criando </w:t>
+      </w:r>
+      <w:r>
+        <w:t xml:space="preserve">um </w:t>
+      </w:r>
+      <w:r>
+        <w:t xml:space="preserve">comando no </w:t>
+      </w:r>
+      <w:proofErr w:type="spellStart"/>
+      <w:r>
+        <w:t>Artisan</w:t>
+      </w:r>
+      <w:proofErr w:type="spellEnd"/>
+    </w:p>
+    <w:p/>
+    <w:p>
+      <w:pPr>
+        <w:pStyle w:val="PargrafodaLista"/>
+        <w:numPr>
+          <w:ilvl w:val="0"/>
+          <w:numId w:val="11"/>
+        </w:numPr>
+      </w:pPr>
+      <w:r>
+        <w:t>Na linha de comando execute:</w:t>
+      </w:r>
+    </w:p>
+    <w:p>
+      <w:pPr>
+        <w:jc w:val="center"/>
+        <w:rPr>
+          <w:b/>
+          <w:bCs/>
+        </w:rPr>
+      </w:pPr>
+      <w:proofErr w:type="spellStart"/>
+      <w:r>
+        <w:rPr>
+          <w:b/>
+          <w:bCs/>
+        </w:rPr>
+        <w:t>php</w:t>
+      </w:r>
+      <w:proofErr w:type="spellEnd"/>
+      <w:r>
+        <w:rPr>
+          <w:b/>
+          <w:bCs/>
+        </w:rPr>
+        <w:t xml:space="preserve"> </w:t>
+      </w:r>
+      <w:proofErr w:type="spellStart"/>
+      <w:r>
+        <w:rPr>
+          <w:b/>
+          <w:bCs/>
+        </w:rPr>
+        <w:t>artisan</w:t>
+      </w:r>
+      <w:proofErr w:type="spellEnd"/>
+      <w:r>
+        <w:rPr>
+          <w:b/>
+          <w:bCs/>
+        </w:rPr>
+        <w:t xml:space="preserve"> </w:t>
+      </w:r>
+      <w:proofErr w:type="spellStart"/>
+      <w:r>
+        <w:rPr>
+          <w:b/>
+          <w:bCs/>
+        </w:rPr>
+        <w:t>make:command</w:t>
+      </w:r>
+      <w:proofErr w:type="spellEnd"/>
+      <w:r>
+        <w:rPr>
+          <w:b/>
+          <w:bCs/>
+        </w:rPr>
+        <w:t xml:space="preserve"> </w:t>
+      </w:r>
+      <w:proofErr w:type="spellStart"/>
+      <w:r>
+        <w:rPr>
+          <w:b/>
+          <w:bCs/>
+        </w:rPr>
+        <w:t>RunTestsCommand</w:t>
+      </w:r>
+      <w:proofErr w:type="spellEnd"/>
+    </w:p>
+    <w:p>
+      <w:pPr>
+        <w:jc w:val="center"/>
+        <w:rPr>
+          <w:b/>
+          <w:bCs/>
+        </w:rPr>
+      </w:pPr>
+    </w:p>
+    <w:p>
+      <w:pPr>
+        <w:pStyle w:val="PargrafodaLista"/>
+        <w:numPr>
+          <w:ilvl w:val="0"/>
+          <w:numId w:val="11"/>
+        </w:numPr>
+      </w:pPr>
+      <w:r>
+        <w:t>No projeto em “</w:t>
+      </w:r>
+      <w:r>
+        <w:rPr>
+          <w:b/>
+          <w:bCs/>
+        </w:rPr>
+        <w:t>app/Console/</w:t>
+      </w:r>
+      <w:proofErr w:type="spellStart"/>
+      <w:r>
+        <w:rPr>
+          <w:b/>
+          <w:bCs/>
+        </w:rPr>
+        <w:t>Commands</w:t>
+      </w:r>
+      <w:proofErr w:type="spellEnd"/>
+      <w:r>
+        <w:t xml:space="preserve">” foi criado o arquivo </w:t>
+      </w:r>
+      <w:proofErr w:type="spellStart"/>
+      <w:r>
+        <w:rPr>
+          <w:b/>
+          <w:bCs/>
+        </w:rPr>
+        <w:t>RunTestsCommand</w:t>
+      </w:r>
+      <w:proofErr w:type="spellEnd"/>
+    </w:p>
+    <w:p/>
+    <w:p>
+      <w:pPr>
+        <w:pStyle w:val="PargrafodaLista"/>
+        <w:numPr>
+          <w:ilvl w:val="0"/>
+          <w:numId w:val="11"/>
+        </w:numPr>
+      </w:pPr>
+      <w:r>
+        <w:t xml:space="preserve">Abra o arquivo </w:t>
+      </w:r>
+      <w:proofErr w:type="spellStart"/>
+      <w:r>
+        <w:rPr>
+          <w:b/>
+          <w:bCs/>
+        </w:rPr>
+        <w:t>RunTestsCommand</w:t>
+      </w:r>
+      <w:proofErr w:type="spellEnd"/>
+      <w:r>
+        <w:t xml:space="preserve"> e d</w:t>
+      </w:r>
+      <w:r>
+        <w:t>efina o nome do comando:</w:t>
+      </w:r>
+    </w:p>
+    <w:p>
+      <w:pPr>
+        <w:pStyle w:val="PargrafodaLista"/>
+        <w:rPr>
+          <w:u w:val="single"/>
+        </w:rPr>
+      </w:pPr>
+    </w:p>
+    <w:p>
+      <w:pPr>
+        <w:shd w:val="clear" w:color="auto" w:fill="1E1E1E"/>
+        <w:spacing w:after="0" w:line="285" w:lineRule="atLeast"/>
+        <w:rPr>
+          <w:rFonts w:ascii="Consolas" w:eastAsia="Times New Roman" w:hAnsi="Consolas" w:cs="Times New Roman"/>
+          <w:color w:val="D4D4D4"/>
+          <w:sz w:val="21"/>
+          <w:szCs w:val="21"/>
+          <w:lang w:eastAsia="pt-BR"/>
+        </w:rPr>
+      </w:pPr>
+      <w:r>
+        <w:rPr>
+          <w:rFonts w:ascii="Consolas" w:eastAsia="Times New Roman" w:hAnsi="Consolas" w:cs="Times New Roman"/>
+          <w:color w:val="D4D4D4"/>
+          <w:sz w:val="21"/>
+          <w:szCs w:val="21"/>
+          <w:lang w:eastAsia="pt-BR"/>
+        </w:rPr>
+        <w:t>  </w:t>
+      </w:r>
+      <w:proofErr w:type="spellStart"/>
+      <w:r>
+        <w:rPr>
+          <w:rFonts w:ascii="Consolas" w:eastAsia="Times New Roman" w:hAnsi="Consolas" w:cs="Times New Roman"/>
+          <w:color w:val="569CD6"/>
+          <w:sz w:val="21"/>
+          <w:szCs w:val="21"/>
+          <w:lang w:eastAsia="pt-BR"/>
+        </w:rPr>
+        <w:t>protected</w:t>
+      </w:r>
+      <w:proofErr w:type="spellEnd"/>
+      <w:r>
+        <w:rPr>
+          <w:rFonts w:ascii="Consolas" w:eastAsia="Times New Roman" w:hAnsi="Consolas" w:cs="Times New Roman"/>
+          <w:color w:val="D4D4D4"/>
+          <w:sz w:val="21"/>
+          <w:szCs w:val="21"/>
+          <w:lang w:eastAsia="pt-BR"/>
+        </w:rPr>
+        <w:t> </w:t>
+      </w:r>
+      <w:r>
+        <w:rPr>
+          <w:rFonts w:ascii="Consolas" w:eastAsia="Times New Roman" w:hAnsi="Consolas" w:cs="Times New Roman"/>
+          <w:color w:val="9CDCFE"/>
+          <w:sz w:val="21"/>
+          <w:szCs w:val="21"/>
+          <w:lang w:eastAsia="pt-BR"/>
+        </w:rPr>
+        <w:t>$</w:t>
+      </w:r>
+      <w:proofErr w:type="spellStart"/>
+      <w:r>
+        <w:rPr>
+          <w:rFonts w:ascii="Consolas" w:eastAsia="Times New Roman" w:hAnsi="Consolas" w:cs="Times New Roman"/>
+          <w:color w:val="9CDCFE"/>
+          <w:sz w:val="21"/>
+          <w:szCs w:val="21"/>
+          <w:lang w:eastAsia="pt-BR"/>
+        </w:rPr>
+        <w:t>signature</w:t>
+      </w:r>
+      <w:proofErr w:type="spellEnd"/>
+      <w:r>
+        <w:rPr>
+          <w:rFonts w:ascii="Consolas" w:eastAsia="Times New Roman" w:hAnsi="Consolas" w:cs="Times New Roman"/>
+          <w:color w:val="D4D4D4"/>
+          <w:sz w:val="21"/>
+          <w:szCs w:val="21"/>
+          <w:lang w:eastAsia="pt-BR"/>
+        </w:rPr>
+        <w:t> = </w:t>
+      </w:r>
+      <w:r>
+        <w:rPr>
+          <w:rFonts w:ascii="Consolas" w:eastAsia="Times New Roman" w:hAnsi="Consolas" w:cs="Times New Roman"/>
+          <w:color w:val="CE9178"/>
+          <w:sz w:val="21"/>
+          <w:szCs w:val="21"/>
+          <w:lang w:eastAsia="pt-BR"/>
+        </w:rPr>
+        <w:t>'</w:t>
+      </w:r>
+      <w:proofErr w:type="spellStart"/>
+      <w:r>
+        <w:rPr>
+          <w:rFonts w:ascii="Consolas" w:eastAsia="Times New Roman" w:hAnsi="Consolas" w:cs="Times New Roman"/>
+          <w:color w:val="CE9178"/>
+          <w:sz w:val="21"/>
+          <w:szCs w:val="21"/>
+          <w:lang w:eastAsia="pt-BR"/>
+        </w:rPr>
+        <w:t>tests</w:t>
+      </w:r>
+      <w:proofErr w:type="spellEnd"/>
+      <w:r>
+        <w:rPr>
+          <w:rFonts w:ascii="Consolas" w:eastAsia="Times New Roman" w:hAnsi="Consolas" w:cs="Times New Roman"/>
+          <w:color w:val="CE9178"/>
+          <w:sz w:val="21"/>
+          <w:szCs w:val="21"/>
+          <w:lang w:eastAsia="pt-BR"/>
+        </w:rPr>
+        <w:t>'</w:t>
+      </w:r>
+      <w:r>
+        <w:rPr>
+          <w:rFonts w:ascii="Consolas" w:eastAsia="Times New Roman" w:hAnsi="Consolas" w:cs="Times New Roman"/>
+          <w:color w:val="D4D4D4"/>
+          <w:sz w:val="21"/>
+          <w:szCs w:val="21"/>
+          <w:lang w:eastAsia="pt-BR"/>
+        </w:rPr>
+        <w:t>;</w:t>
+      </w:r>
+    </w:p>
+    <w:p>
+      <w:pPr>
+        <w:pStyle w:val="PargrafodaLista"/>
+      </w:pPr>
+    </w:p>
+    <w:p>
+      <w:pPr>
+        <w:pStyle w:val="PargrafodaLista"/>
+        <w:numPr>
+          <w:ilvl w:val="0"/>
+          <w:numId w:val="11"/>
+        </w:numPr>
+      </w:pPr>
+      <w:r>
+        <w:t>Defina a descrição do comando:</w:t>
+      </w:r>
+    </w:p>
+    <w:p>
+      <w:pPr>
+        <w:pStyle w:val="PargrafodaLista"/>
+      </w:pPr>
+    </w:p>
+    <w:p>
+      <w:pPr>
+        <w:shd w:val="clear" w:color="auto" w:fill="1E1E1E"/>
+        <w:spacing w:after="0" w:line="285" w:lineRule="atLeast"/>
+        <w:rPr>
+          <w:rFonts w:ascii="Consolas" w:eastAsia="Times New Roman" w:hAnsi="Consolas" w:cs="Times New Roman"/>
+          <w:color w:val="D4D4D4"/>
+          <w:sz w:val="21"/>
+          <w:szCs w:val="21"/>
+          <w:lang w:eastAsia="pt-BR"/>
+        </w:rPr>
+      </w:pPr>
+      <w:r>
+        <w:rPr>
+          <w:rFonts w:ascii="Consolas" w:eastAsia="Times New Roman" w:hAnsi="Consolas" w:cs="Times New Roman"/>
+          <w:color w:val="D4D4D4"/>
+          <w:sz w:val="21"/>
+          <w:szCs w:val="21"/>
+          <w:lang w:eastAsia="pt-BR"/>
+        </w:rPr>
+        <w:t> </w:t>
+      </w:r>
+      <w:proofErr w:type="spellStart"/>
+      <w:r>
+        <w:rPr>
+          <w:rFonts w:ascii="Consolas" w:eastAsia="Times New Roman" w:hAnsi="Consolas" w:cs="Times New Roman"/>
+          <w:color w:val="569CD6"/>
+          <w:sz w:val="21"/>
+          <w:szCs w:val="21"/>
+          <w:lang w:eastAsia="pt-BR"/>
+        </w:rPr>
+        <w:t>protected</w:t>
+      </w:r>
+      <w:proofErr w:type="spellEnd"/>
+      <w:r>
+        <w:rPr>
+          <w:rFonts w:ascii="Consolas" w:eastAsia="Times New Roman" w:hAnsi="Consolas" w:cs="Times New Roman"/>
+          <w:color w:val="D4D4D4"/>
+          <w:sz w:val="21"/>
+          <w:szCs w:val="21"/>
+          <w:lang w:eastAsia="pt-BR"/>
+        </w:rPr>
+        <w:t> </w:t>
+      </w:r>
+      <w:r>
+        <w:rPr>
+          <w:rFonts w:ascii="Consolas" w:eastAsia="Times New Roman" w:hAnsi="Consolas" w:cs="Times New Roman"/>
+          <w:color w:val="9CDCFE"/>
+          <w:sz w:val="21"/>
+          <w:szCs w:val="21"/>
+          <w:lang w:eastAsia="pt-BR"/>
+        </w:rPr>
+        <w:t>$</w:t>
+      </w:r>
+      <w:proofErr w:type="spellStart"/>
+      <w:r>
+        <w:rPr>
+          <w:rFonts w:ascii="Consolas" w:eastAsia="Times New Roman" w:hAnsi="Consolas" w:cs="Times New Roman"/>
+          <w:color w:val="9CDCFE"/>
+          <w:sz w:val="21"/>
+          <w:szCs w:val="21"/>
+          <w:lang w:eastAsia="pt-BR"/>
+        </w:rPr>
+        <w:t>description</w:t>
+      </w:r>
+      <w:proofErr w:type="spellEnd"/>
+      <w:r>
+        <w:rPr>
+          <w:rFonts w:ascii="Consolas" w:eastAsia="Times New Roman" w:hAnsi="Consolas" w:cs="Times New Roman"/>
+          <w:color w:val="D4D4D4"/>
+          <w:sz w:val="21"/>
+          <w:szCs w:val="21"/>
+          <w:lang w:eastAsia="pt-BR"/>
+        </w:rPr>
+        <w:t> = </w:t>
+      </w:r>
+      <w:r>
+        <w:rPr>
+          <w:rFonts w:ascii="Consolas" w:eastAsia="Times New Roman" w:hAnsi="Consolas" w:cs="Times New Roman"/>
+          <w:color w:val="CE9178"/>
+          <w:sz w:val="21"/>
+          <w:szCs w:val="21"/>
+          <w:lang w:eastAsia="pt-BR"/>
+        </w:rPr>
+        <w:t>'Execute </w:t>
+      </w:r>
+      <w:proofErr w:type="spellStart"/>
+      <w:r>
+        <w:rPr>
+          <w:rFonts w:ascii="Consolas" w:eastAsia="Times New Roman" w:hAnsi="Consolas" w:cs="Times New Roman"/>
+          <w:color w:val="CE9178"/>
+          <w:sz w:val="21"/>
+          <w:szCs w:val="21"/>
+          <w:lang w:eastAsia="pt-BR"/>
+        </w:rPr>
+        <w:t>all</w:t>
+      </w:r>
+      <w:proofErr w:type="spellEnd"/>
+      <w:r>
+        <w:rPr>
+          <w:rFonts w:ascii="Consolas" w:eastAsia="Times New Roman" w:hAnsi="Consolas" w:cs="Times New Roman"/>
+          <w:color w:val="CE9178"/>
+          <w:sz w:val="21"/>
+          <w:szCs w:val="21"/>
+          <w:lang w:eastAsia="pt-BR"/>
+        </w:rPr>
+        <w:t> </w:t>
+      </w:r>
+      <w:proofErr w:type="spellStart"/>
+      <w:r>
+        <w:rPr>
+          <w:rFonts w:ascii="Consolas" w:eastAsia="Times New Roman" w:hAnsi="Consolas" w:cs="Times New Roman"/>
+          <w:color w:val="CE9178"/>
+          <w:sz w:val="21"/>
+          <w:szCs w:val="21"/>
+          <w:lang w:eastAsia="pt-BR"/>
+        </w:rPr>
+        <w:t>tests</w:t>
+      </w:r>
+      <w:proofErr w:type="spellEnd"/>
+      <w:r>
+        <w:rPr>
+          <w:rFonts w:ascii="Consolas" w:eastAsia="Times New Roman" w:hAnsi="Consolas" w:cs="Times New Roman"/>
+          <w:color w:val="CE9178"/>
+          <w:sz w:val="21"/>
+          <w:szCs w:val="21"/>
+          <w:lang w:eastAsia="pt-BR"/>
+        </w:rPr>
+        <w:t>'</w:t>
+      </w:r>
+      <w:r>
+        <w:rPr>
+          <w:rFonts w:ascii="Consolas" w:eastAsia="Times New Roman" w:hAnsi="Consolas" w:cs="Times New Roman"/>
+          <w:color w:val="D4D4D4"/>
+          <w:sz w:val="21"/>
+          <w:szCs w:val="21"/>
+          <w:lang w:eastAsia="pt-BR"/>
+        </w:rPr>
+        <w:t>;</w:t>
+      </w:r>
+    </w:p>
+    <w:p>
+      <w:pPr>
+        <w:pStyle w:val="PargrafodaLista"/>
+      </w:pPr>
+    </w:p>
+    <w:p>
+      <w:pPr>
+        <w:pStyle w:val="PargrafodaLista"/>
+        <w:numPr>
+          <w:ilvl w:val="0"/>
+          <w:numId w:val="11"/>
+        </w:numPr>
+      </w:pPr>
+      <w:r>
+        <w:t>Defina o que será executado:</w:t>
+      </w:r>
+    </w:p>
+    <w:p>
+      <w:pPr>
+        <w:pStyle w:val="PargrafodaLista"/>
+      </w:pPr>
+    </w:p>
+    <w:p>
+      <w:pPr>
+        <w:shd w:val="clear" w:color="auto" w:fill="1E1E1E"/>
+        <w:spacing w:after="0" w:line="285" w:lineRule="atLeast"/>
+        <w:rPr>
+          <w:rFonts w:ascii="Consolas" w:eastAsia="Times New Roman" w:hAnsi="Consolas" w:cs="Times New Roman"/>
+          <w:color w:val="D4D4D4"/>
+          <w:sz w:val="21"/>
+          <w:szCs w:val="21"/>
+          <w:lang w:eastAsia="pt-BR"/>
+        </w:rPr>
+      </w:pPr>
+      <w:proofErr w:type="spellStart"/>
+      <w:r>
+        <w:rPr>
+          <w:rFonts w:ascii="Consolas" w:eastAsia="Times New Roman" w:hAnsi="Consolas" w:cs="Times New Roman"/>
+          <w:color w:val="569CD6"/>
+          <w:sz w:val="21"/>
+          <w:szCs w:val="21"/>
+          <w:lang w:eastAsia="pt-BR"/>
+        </w:rPr>
+        <w:t>public</w:t>
+      </w:r>
+      <w:proofErr w:type="spellEnd"/>
+      <w:r>
+        <w:rPr>
+          <w:rFonts w:ascii="Consolas" w:eastAsia="Times New Roman" w:hAnsi="Consolas" w:cs="Times New Roman"/>
+          <w:color w:val="D4D4D4"/>
+          <w:sz w:val="21"/>
+          <w:szCs w:val="21"/>
+          <w:lang w:eastAsia="pt-BR"/>
+        </w:rPr>
+        <w:t> </w:t>
+      </w:r>
+      <w:proofErr w:type="spellStart"/>
+      <w:r>
+        <w:rPr>
+          <w:rFonts w:ascii="Consolas" w:eastAsia="Times New Roman" w:hAnsi="Consolas" w:cs="Times New Roman"/>
+          <w:color w:val="569CD6"/>
+          <w:sz w:val="21"/>
+          <w:szCs w:val="21"/>
+          <w:lang w:eastAsia="pt-BR"/>
+        </w:rPr>
+        <w:t>function</w:t>
+      </w:r>
+      <w:proofErr w:type="spellEnd"/>
+      <w:r>
+        <w:rPr>
+          <w:rFonts w:ascii="Consolas" w:eastAsia="Times New Roman" w:hAnsi="Consolas" w:cs="Times New Roman"/>
+          <w:color w:val="D4D4D4"/>
+          <w:sz w:val="21"/>
+          <w:szCs w:val="21"/>
+          <w:lang w:eastAsia="pt-BR"/>
+        </w:rPr>
+        <w:t> </w:t>
+      </w:r>
+      <w:proofErr w:type="spellStart"/>
+      <w:proofErr w:type="gramStart"/>
+      <w:r>
+        <w:rPr>
+          <w:rFonts w:ascii="Consolas" w:eastAsia="Times New Roman" w:hAnsi="Consolas" w:cs="Times New Roman"/>
+          <w:color w:val="DCDCAA"/>
+          <w:sz w:val="21"/>
+          <w:szCs w:val="21"/>
+          <w:lang w:eastAsia="pt-BR"/>
+        </w:rPr>
+        <w:t>handle</w:t>
+      </w:r>
+      <w:proofErr w:type="spellEnd"/>
+      <w:r>
+        <w:rPr>
+          <w:rFonts w:ascii="Consolas" w:eastAsia="Times New Roman" w:hAnsi="Consolas" w:cs="Times New Roman"/>
+          <w:color w:val="D4D4D4"/>
+          <w:sz w:val="21"/>
+          <w:szCs w:val="21"/>
+          <w:lang w:eastAsia="pt-BR"/>
+        </w:rPr>
+        <w:t>(</w:t>
+      </w:r>
+      <w:proofErr w:type="gramEnd"/>
+      <w:r>
+        <w:rPr>
+          <w:rFonts w:ascii="Consolas" w:eastAsia="Times New Roman" w:hAnsi="Consolas" w:cs="Times New Roman"/>
+          <w:color w:val="D4D4D4"/>
+          <w:sz w:val="21"/>
+          <w:szCs w:val="21"/>
+          <w:lang w:eastAsia="pt-BR"/>
+        </w:rPr>
+        <w:t>)</w:t>
+      </w:r>
+    </w:p>
+    <w:p>
+      <w:pPr>
+        <w:shd w:val="clear" w:color="auto" w:fill="1E1E1E"/>
+        <w:spacing w:after="0" w:line="285" w:lineRule="atLeast"/>
+        <w:rPr>
+          <w:rFonts w:ascii="Consolas" w:eastAsia="Times New Roman" w:hAnsi="Consolas" w:cs="Times New Roman"/>
+          <w:color w:val="D4D4D4"/>
+          <w:sz w:val="21"/>
+          <w:szCs w:val="21"/>
+          <w:lang w:eastAsia="pt-BR"/>
+        </w:rPr>
+      </w:pPr>
+      <w:r>
+        <w:rPr>
+          <w:rFonts w:ascii="Consolas" w:eastAsia="Times New Roman" w:hAnsi="Consolas" w:cs="Times New Roman"/>
+          <w:color w:val="D4D4D4"/>
+          <w:sz w:val="21"/>
+          <w:szCs w:val="21"/>
+          <w:lang w:eastAsia="pt-BR"/>
+        </w:rPr>
+        <w:t>    {</w:t>
+      </w:r>
+    </w:p>
+    <w:p>
+      <w:pPr>
+        <w:shd w:val="clear" w:color="auto" w:fill="1E1E1E"/>
+        <w:spacing w:after="0" w:line="285" w:lineRule="atLeast"/>
+        <w:rPr>
+          <w:rFonts w:ascii="Consolas" w:eastAsia="Times New Roman" w:hAnsi="Consolas" w:cs="Times New Roman"/>
+          <w:color w:val="D4D4D4"/>
+          <w:sz w:val="21"/>
+          <w:szCs w:val="21"/>
+          <w:lang w:eastAsia="pt-BR"/>
+        </w:rPr>
+      </w:pPr>
+      <w:r>
+        <w:rPr>
+          <w:rFonts w:ascii="Consolas" w:eastAsia="Times New Roman" w:hAnsi="Consolas" w:cs="Times New Roman"/>
+          <w:color w:val="D4D4D4"/>
+          <w:sz w:val="21"/>
+          <w:szCs w:val="21"/>
+          <w:lang w:eastAsia="pt-BR"/>
+        </w:rPr>
+        <w:t>        </w:t>
+      </w:r>
+      <w:proofErr w:type="spellStart"/>
+      <w:proofErr w:type="gramStart"/>
+      <w:r>
+        <w:rPr>
+          <w:rFonts w:ascii="Consolas" w:eastAsia="Times New Roman" w:hAnsi="Consolas" w:cs="Times New Roman"/>
+          <w:color w:val="4EC9B0"/>
+          <w:sz w:val="21"/>
+          <w:szCs w:val="21"/>
+          <w:lang w:eastAsia="pt-BR"/>
+        </w:rPr>
+        <w:t>Artisan</w:t>
+      </w:r>
+      <w:proofErr w:type="spellEnd"/>
+      <w:r>
+        <w:rPr>
+          <w:rFonts w:ascii="Consolas" w:eastAsia="Times New Roman" w:hAnsi="Consolas" w:cs="Times New Roman"/>
+          <w:color w:val="D4D4D4"/>
+          <w:sz w:val="21"/>
+          <w:szCs w:val="21"/>
+          <w:lang w:eastAsia="pt-BR"/>
+        </w:rPr>
+        <w:t>::</w:t>
+      </w:r>
+      <w:proofErr w:type="spellStart"/>
+      <w:proofErr w:type="gramEnd"/>
+      <w:r>
+        <w:rPr>
+          <w:rFonts w:ascii="Consolas" w:eastAsia="Times New Roman" w:hAnsi="Consolas" w:cs="Times New Roman"/>
+          <w:color w:val="DCDCAA"/>
+          <w:sz w:val="21"/>
+          <w:szCs w:val="21"/>
+          <w:lang w:eastAsia="pt-BR"/>
+        </w:rPr>
+        <w:t>call</w:t>
+      </w:r>
+      <w:proofErr w:type="spellEnd"/>
+      <w:r>
+        <w:rPr>
+          <w:rFonts w:ascii="Consolas" w:eastAsia="Times New Roman" w:hAnsi="Consolas" w:cs="Times New Roman"/>
+          <w:color w:val="D4D4D4"/>
+          <w:sz w:val="21"/>
+          <w:szCs w:val="21"/>
+          <w:lang w:eastAsia="pt-BR"/>
+        </w:rPr>
+        <w:t>(</w:t>
+      </w:r>
+      <w:r>
+        <w:rPr>
+          <w:rFonts w:ascii="Consolas" w:eastAsia="Times New Roman" w:hAnsi="Consolas" w:cs="Times New Roman"/>
+          <w:color w:val="CE9178"/>
+          <w:sz w:val="21"/>
+          <w:szCs w:val="21"/>
+          <w:lang w:eastAsia="pt-BR"/>
+        </w:rPr>
+        <w:t>'</w:t>
+      </w:r>
+      <w:proofErr w:type="spellStart"/>
+      <w:r>
+        <w:rPr>
+          <w:rFonts w:ascii="Consolas" w:eastAsia="Times New Roman" w:hAnsi="Consolas" w:cs="Times New Roman"/>
+          <w:color w:val="CE9178"/>
+          <w:sz w:val="21"/>
+          <w:szCs w:val="21"/>
+          <w:lang w:eastAsia="pt-BR"/>
+        </w:rPr>
+        <w:t>test</w:t>
+      </w:r>
+      <w:proofErr w:type="spellEnd"/>
+      <w:r>
+        <w:rPr>
+          <w:rFonts w:ascii="Consolas" w:eastAsia="Times New Roman" w:hAnsi="Consolas" w:cs="Times New Roman"/>
+          <w:color w:val="CE9178"/>
+          <w:sz w:val="21"/>
+          <w:szCs w:val="21"/>
+          <w:lang w:eastAsia="pt-BR"/>
+        </w:rPr>
+        <w:t>'</w:t>
+      </w:r>
+      <w:r>
+        <w:rPr>
+          <w:rFonts w:ascii="Consolas" w:eastAsia="Times New Roman" w:hAnsi="Consolas" w:cs="Times New Roman"/>
+          <w:color w:val="D4D4D4"/>
+          <w:sz w:val="21"/>
+          <w:szCs w:val="21"/>
+          <w:lang w:eastAsia="pt-BR"/>
+        </w:rPr>
+        <w:t>);</w:t>
+      </w:r>
+    </w:p>
+    <w:p>
+      <w:pPr>
+        <w:shd w:val="clear" w:color="auto" w:fill="1E1E1E"/>
+        <w:spacing w:after="0" w:line="285" w:lineRule="atLeast"/>
+        <w:rPr>
+          <w:rFonts w:ascii="Consolas" w:eastAsia="Times New Roman" w:hAnsi="Consolas" w:cs="Times New Roman"/>
+          <w:color w:val="D4D4D4"/>
+          <w:sz w:val="21"/>
+          <w:szCs w:val="21"/>
+          <w:lang w:eastAsia="pt-BR"/>
+        </w:rPr>
+      </w:pPr>
+      <w:r>
+        <w:rPr>
+          <w:rFonts w:ascii="Consolas" w:eastAsia="Times New Roman" w:hAnsi="Consolas" w:cs="Times New Roman"/>
+          <w:color w:val="D4D4D4"/>
+          <w:sz w:val="21"/>
+          <w:szCs w:val="21"/>
+          <w:lang w:eastAsia="pt-BR"/>
+        </w:rPr>
+        <w:t>        </w:t>
+      </w:r>
+      <w:r>
+        <w:rPr>
+          <w:rFonts w:ascii="Consolas" w:eastAsia="Times New Roman" w:hAnsi="Consolas" w:cs="Times New Roman"/>
+          <w:color w:val="569CD6"/>
+          <w:sz w:val="21"/>
+          <w:szCs w:val="21"/>
+          <w:lang w:eastAsia="pt-BR"/>
+        </w:rPr>
+        <w:t>$</w:t>
+      </w:r>
+      <w:proofErr w:type="spellStart"/>
+      <w:r>
+        <w:rPr>
+          <w:rFonts w:ascii="Consolas" w:eastAsia="Times New Roman" w:hAnsi="Consolas" w:cs="Times New Roman"/>
+          <w:color w:val="569CD6"/>
+          <w:sz w:val="21"/>
+          <w:szCs w:val="21"/>
+          <w:lang w:eastAsia="pt-BR"/>
+        </w:rPr>
+        <w:t>this</w:t>
+      </w:r>
+      <w:proofErr w:type="spellEnd"/>
+      <w:r>
+        <w:rPr>
+          <w:rFonts w:ascii="Consolas" w:eastAsia="Times New Roman" w:hAnsi="Consolas" w:cs="Times New Roman"/>
+          <w:color w:val="D4D4D4"/>
+          <w:sz w:val="21"/>
+          <w:szCs w:val="21"/>
+          <w:lang w:eastAsia="pt-BR"/>
+        </w:rPr>
+        <w:t>-&gt;</w:t>
+      </w:r>
+      <w:proofErr w:type="spellStart"/>
+      <w:proofErr w:type="gramStart"/>
+      <w:r>
+        <w:rPr>
+          <w:rFonts w:ascii="Consolas" w:eastAsia="Times New Roman" w:hAnsi="Consolas" w:cs="Times New Roman"/>
+          <w:color w:val="DCDCAA"/>
+          <w:sz w:val="21"/>
+          <w:szCs w:val="21"/>
+          <w:lang w:eastAsia="pt-BR"/>
+        </w:rPr>
+        <w:t>info</w:t>
+      </w:r>
+      <w:proofErr w:type="spellEnd"/>
+      <w:r>
+        <w:rPr>
+          <w:rFonts w:ascii="Consolas" w:eastAsia="Times New Roman" w:hAnsi="Consolas" w:cs="Times New Roman"/>
+          <w:color w:val="D4D4D4"/>
+          <w:sz w:val="21"/>
+          <w:szCs w:val="21"/>
+          <w:lang w:eastAsia="pt-BR"/>
+        </w:rPr>
+        <w:t>(</w:t>
+      </w:r>
+      <w:proofErr w:type="spellStart"/>
+      <w:proofErr w:type="gramEnd"/>
+      <w:r>
+        <w:rPr>
+          <w:rFonts w:ascii="Consolas" w:eastAsia="Times New Roman" w:hAnsi="Consolas" w:cs="Times New Roman"/>
+          <w:color w:val="4EC9B0"/>
+          <w:sz w:val="21"/>
+          <w:szCs w:val="21"/>
+          <w:lang w:eastAsia="pt-BR"/>
+        </w:rPr>
+        <w:t>Artisan</w:t>
+      </w:r>
+      <w:proofErr w:type="spellEnd"/>
+      <w:r>
+        <w:rPr>
+          <w:rFonts w:ascii="Consolas" w:eastAsia="Times New Roman" w:hAnsi="Consolas" w:cs="Times New Roman"/>
+          <w:color w:val="D4D4D4"/>
+          <w:sz w:val="21"/>
+          <w:szCs w:val="21"/>
+          <w:lang w:eastAsia="pt-BR"/>
+        </w:rPr>
+        <w:t>::</w:t>
+      </w:r>
+      <w:r>
+        <w:rPr>
+          <w:rFonts w:ascii="Consolas" w:eastAsia="Times New Roman" w:hAnsi="Consolas" w:cs="Times New Roman"/>
+          <w:color w:val="DCDCAA"/>
+          <w:sz w:val="21"/>
+          <w:szCs w:val="21"/>
+          <w:lang w:eastAsia="pt-BR"/>
+        </w:rPr>
+        <w:t>output</w:t>
+      </w:r>
+      <w:r>
+        <w:rPr>
+          <w:rFonts w:ascii="Consolas" w:eastAsia="Times New Roman" w:hAnsi="Consolas" w:cs="Times New Roman"/>
+          <w:color w:val="D4D4D4"/>
+          <w:sz w:val="21"/>
+          <w:szCs w:val="21"/>
+          <w:lang w:eastAsia="pt-BR"/>
+        </w:rPr>
+        <w:t>());</w:t>
+      </w:r>
+    </w:p>
+    <w:p>
+      <w:pPr>
+        <w:shd w:val="clear" w:color="auto" w:fill="1E1E1E"/>
+        <w:spacing w:after="0" w:line="285" w:lineRule="atLeast"/>
+        <w:rPr>
+          <w:rFonts w:ascii="Consolas" w:eastAsia="Times New Roman" w:hAnsi="Consolas" w:cs="Times New Roman"/>
+          <w:color w:val="D4D4D4"/>
+          <w:sz w:val="21"/>
+          <w:szCs w:val="21"/>
+          <w:lang w:eastAsia="pt-BR"/>
+        </w:rPr>
+      </w:pPr>
+    </w:p>
+    <w:p>
+      <w:pPr>
+        <w:shd w:val="clear" w:color="auto" w:fill="1E1E1E"/>
+        <w:spacing w:after="0" w:line="285" w:lineRule="atLeast"/>
+        <w:rPr>
+          <w:rFonts w:ascii="Consolas" w:eastAsia="Times New Roman" w:hAnsi="Consolas" w:cs="Times New Roman"/>
+          <w:color w:val="D4D4D4"/>
+          <w:sz w:val="21"/>
+          <w:szCs w:val="21"/>
+          <w:lang w:eastAsia="pt-BR"/>
+        </w:rPr>
+      </w:pPr>
+      <w:r>
+        <w:rPr>
+          <w:rFonts w:ascii="Consolas" w:eastAsia="Times New Roman" w:hAnsi="Consolas" w:cs="Times New Roman"/>
+          <w:color w:val="D4D4D4"/>
+          <w:sz w:val="21"/>
+          <w:szCs w:val="21"/>
+          <w:lang w:eastAsia="pt-BR"/>
+        </w:rPr>
+        <w:t>        </w:t>
+      </w:r>
+      <w:proofErr w:type="spellStart"/>
+      <w:proofErr w:type="gramStart"/>
+      <w:r>
+        <w:rPr>
+          <w:rFonts w:ascii="Consolas" w:eastAsia="Times New Roman" w:hAnsi="Consolas" w:cs="Times New Roman"/>
+          <w:color w:val="4EC9B0"/>
+          <w:sz w:val="21"/>
+          <w:szCs w:val="21"/>
+          <w:lang w:eastAsia="pt-BR"/>
+        </w:rPr>
+        <w:t>Artisan</w:t>
+      </w:r>
+      <w:proofErr w:type="spellEnd"/>
+      <w:r>
+        <w:rPr>
+          <w:rFonts w:ascii="Consolas" w:eastAsia="Times New Roman" w:hAnsi="Consolas" w:cs="Times New Roman"/>
+          <w:color w:val="D4D4D4"/>
+          <w:sz w:val="21"/>
+          <w:szCs w:val="21"/>
+          <w:lang w:eastAsia="pt-BR"/>
+        </w:rPr>
+        <w:t>::</w:t>
+      </w:r>
+      <w:proofErr w:type="spellStart"/>
+      <w:proofErr w:type="gramEnd"/>
+      <w:r>
+        <w:rPr>
+          <w:rFonts w:ascii="Consolas" w:eastAsia="Times New Roman" w:hAnsi="Consolas" w:cs="Times New Roman"/>
+          <w:color w:val="DCDCAA"/>
+          <w:sz w:val="21"/>
+          <w:szCs w:val="21"/>
+          <w:lang w:eastAsia="pt-BR"/>
+        </w:rPr>
+        <w:t>call</w:t>
+      </w:r>
+      <w:proofErr w:type="spellEnd"/>
+      <w:r>
+        <w:rPr>
+          <w:rFonts w:ascii="Consolas" w:eastAsia="Times New Roman" w:hAnsi="Consolas" w:cs="Times New Roman"/>
+          <w:color w:val="D4D4D4"/>
+          <w:sz w:val="21"/>
+          <w:szCs w:val="21"/>
+          <w:lang w:eastAsia="pt-BR"/>
+        </w:rPr>
+        <w:t>(</w:t>
+      </w:r>
+      <w:r>
+        <w:rPr>
+          <w:rFonts w:ascii="Consolas" w:eastAsia="Times New Roman" w:hAnsi="Consolas" w:cs="Times New Roman"/>
+          <w:color w:val="CE9178"/>
+          <w:sz w:val="21"/>
+          <w:szCs w:val="21"/>
+          <w:lang w:eastAsia="pt-BR"/>
+        </w:rPr>
+        <w:t>'</w:t>
+      </w:r>
+      <w:proofErr w:type="spellStart"/>
+      <w:r>
+        <w:rPr>
+          <w:rFonts w:ascii="Consolas" w:eastAsia="Times New Roman" w:hAnsi="Consolas" w:cs="Times New Roman"/>
+          <w:color w:val="CE9178"/>
+          <w:sz w:val="21"/>
+          <w:szCs w:val="21"/>
+          <w:lang w:eastAsia="pt-BR"/>
+        </w:rPr>
+        <w:t>dusk</w:t>
+      </w:r>
+      <w:proofErr w:type="spellEnd"/>
+      <w:r>
+        <w:rPr>
+          <w:rFonts w:ascii="Consolas" w:eastAsia="Times New Roman" w:hAnsi="Consolas" w:cs="Times New Roman"/>
+          <w:color w:val="CE9178"/>
+          <w:sz w:val="21"/>
+          <w:szCs w:val="21"/>
+          <w:lang w:eastAsia="pt-BR"/>
+        </w:rPr>
+        <w:t>'</w:t>
+      </w:r>
+      <w:r>
+        <w:rPr>
+          <w:rFonts w:ascii="Consolas" w:eastAsia="Times New Roman" w:hAnsi="Consolas" w:cs="Times New Roman"/>
+          <w:color w:val="D4D4D4"/>
+          <w:sz w:val="21"/>
+          <w:szCs w:val="21"/>
+          <w:lang w:eastAsia="pt-BR"/>
+        </w:rPr>
+        <w:t>);</w:t>
+      </w:r>
+    </w:p>
+    <w:p>
+      <w:pPr>
+        <w:shd w:val="clear" w:color="auto" w:fill="1E1E1E"/>
+        <w:spacing w:after="0" w:line="285" w:lineRule="atLeast"/>
+        <w:rPr>
+          <w:rFonts w:ascii="Consolas" w:eastAsia="Times New Roman" w:hAnsi="Consolas" w:cs="Times New Roman"/>
+          <w:color w:val="D4D4D4"/>
+          <w:sz w:val="21"/>
+          <w:szCs w:val="21"/>
+          <w:lang w:eastAsia="pt-BR"/>
+        </w:rPr>
+      </w:pPr>
+      <w:r>
+        <w:rPr>
+          <w:rFonts w:ascii="Consolas" w:eastAsia="Times New Roman" w:hAnsi="Consolas" w:cs="Times New Roman"/>
+          <w:color w:val="D4D4D4"/>
+          <w:sz w:val="21"/>
+          <w:szCs w:val="21"/>
+          <w:lang w:eastAsia="pt-BR"/>
+        </w:rPr>
+        <w:t>        </w:t>
+      </w:r>
+      <w:r>
+        <w:rPr>
+          <w:rFonts w:ascii="Consolas" w:eastAsia="Times New Roman" w:hAnsi="Consolas" w:cs="Times New Roman"/>
+          <w:color w:val="569CD6"/>
+          <w:sz w:val="21"/>
+          <w:szCs w:val="21"/>
+          <w:lang w:eastAsia="pt-BR"/>
+        </w:rPr>
+        <w:t>$</w:t>
+      </w:r>
+      <w:proofErr w:type="spellStart"/>
+      <w:r>
+        <w:rPr>
+          <w:rFonts w:ascii="Consolas" w:eastAsia="Times New Roman" w:hAnsi="Consolas" w:cs="Times New Roman"/>
+          <w:color w:val="569CD6"/>
+          <w:sz w:val="21"/>
+          <w:szCs w:val="21"/>
+          <w:lang w:eastAsia="pt-BR"/>
+        </w:rPr>
+        <w:t>this</w:t>
+      </w:r>
+      <w:proofErr w:type="spellEnd"/>
+      <w:r>
+        <w:rPr>
+          <w:rFonts w:ascii="Consolas" w:eastAsia="Times New Roman" w:hAnsi="Consolas" w:cs="Times New Roman"/>
+          <w:color w:val="D4D4D4"/>
+          <w:sz w:val="21"/>
+          <w:szCs w:val="21"/>
+          <w:lang w:eastAsia="pt-BR"/>
+        </w:rPr>
+        <w:t>-&gt;</w:t>
+      </w:r>
+      <w:proofErr w:type="spellStart"/>
+      <w:proofErr w:type="gramStart"/>
+      <w:r>
+        <w:rPr>
+          <w:rFonts w:ascii="Consolas" w:eastAsia="Times New Roman" w:hAnsi="Consolas" w:cs="Times New Roman"/>
+          <w:color w:val="DCDCAA"/>
+          <w:sz w:val="21"/>
+          <w:szCs w:val="21"/>
+          <w:lang w:eastAsia="pt-BR"/>
+        </w:rPr>
+        <w:t>info</w:t>
+      </w:r>
+      <w:proofErr w:type="spellEnd"/>
+      <w:r>
+        <w:rPr>
+          <w:rFonts w:ascii="Consolas" w:eastAsia="Times New Roman" w:hAnsi="Consolas" w:cs="Times New Roman"/>
+          <w:color w:val="D4D4D4"/>
+          <w:sz w:val="21"/>
+          <w:szCs w:val="21"/>
+          <w:lang w:eastAsia="pt-BR"/>
+        </w:rPr>
+        <w:t>(</w:t>
+      </w:r>
+      <w:proofErr w:type="spellStart"/>
+      <w:proofErr w:type="gramEnd"/>
+      <w:r>
+        <w:rPr>
+          <w:rFonts w:ascii="Consolas" w:eastAsia="Times New Roman" w:hAnsi="Consolas" w:cs="Times New Roman"/>
+          <w:color w:val="4EC9B0"/>
+          <w:sz w:val="21"/>
+          <w:szCs w:val="21"/>
+          <w:lang w:eastAsia="pt-BR"/>
+        </w:rPr>
+        <w:t>Artisan</w:t>
+      </w:r>
+      <w:proofErr w:type="spellEnd"/>
+      <w:r>
+        <w:rPr>
+          <w:rFonts w:ascii="Consolas" w:eastAsia="Times New Roman" w:hAnsi="Consolas" w:cs="Times New Roman"/>
+          <w:color w:val="D4D4D4"/>
+          <w:sz w:val="21"/>
+          <w:szCs w:val="21"/>
+          <w:lang w:eastAsia="pt-BR"/>
+        </w:rPr>
+        <w:t>::</w:t>
+      </w:r>
+      <w:r>
+        <w:rPr>
+          <w:rFonts w:ascii="Consolas" w:eastAsia="Times New Roman" w:hAnsi="Consolas" w:cs="Times New Roman"/>
+          <w:color w:val="DCDCAA"/>
+          <w:sz w:val="21"/>
+          <w:szCs w:val="21"/>
+          <w:lang w:eastAsia="pt-BR"/>
+        </w:rPr>
+        <w:t>output</w:t>
+      </w:r>
+      <w:r>
+        <w:rPr>
+          <w:rFonts w:ascii="Consolas" w:eastAsia="Times New Roman" w:hAnsi="Consolas" w:cs="Times New Roman"/>
+          <w:color w:val="D4D4D4"/>
+          <w:sz w:val="21"/>
+          <w:szCs w:val="21"/>
+          <w:lang w:eastAsia="pt-BR"/>
+        </w:rPr>
+        <w:t>());</w:t>
+      </w:r>
+    </w:p>
+    <w:p>
+      <w:pPr>
+        <w:shd w:val="clear" w:color="auto" w:fill="1E1E1E"/>
+        <w:spacing w:after="0" w:line="285" w:lineRule="atLeast"/>
+        <w:rPr>
+          <w:rFonts w:ascii="Consolas" w:eastAsia="Times New Roman" w:hAnsi="Consolas" w:cs="Times New Roman"/>
+          <w:color w:val="D4D4D4"/>
+          <w:sz w:val="21"/>
+          <w:szCs w:val="21"/>
+          <w:lang w:eastAsia="pt-BR"/>
+        </w:rPr>
+      </w:pPr>
+    </w:p>
+    <w:p>
+      <w:pPr>
+        <w:shd w:val="clear" w:color="auto" w:fill="1E1E1E"/>
+        <w:spacing w:after="0" w:line="285" w:lineRule="atLeast"/>
+        <w:rPr>
+          <w:rFonts w:ascii="Consolas" w:eastAsia="Times New Roman" w:hAnsi="Consolas" w:cs="Times New Roman"/>
+          <w:color w:val="D4D4D4"/>
+          <w:sz w:val="21"/>
+          <w:szCs w:val="21"/>
+          <w:lang w:eastAsia="pt-BR"/>
+        </w:rPr>
+      </w:pPr>
+      <w:r>
+        <w:rPr>
+          <w:rFonts w:ascii="Consolas" w:eastAsia="Times New Roman" w:hAnsi="Consolas" w:cs="Times New Roman"/>
+          <w:color w:val="D4D4D4"/>
+          <w:sz w:val="21"/>
+          <w:szCs w:val="21"/>
+          <w:lang w:eastAsia="pt-BR"/>
+        </w:rPr>
+        <w:t>        </w:t>
+      </w:r>
+      <w:proofErr w:type="spellStart"/>
+      <w:r>
+        <w:rPr>
+          <w:rFonts w:ascii="Consolas" w:eastAsia="Times New Roman" w:hAnsi="Consolas" w:cs="Times New Roman"/>
+          <w:color w:val="C586C0"/>
+          <w:sz w:val="21"/>
+          <w:szCs w:val="21"/>
+          <w:lang w:eastAsia="pt-BR"/>
+        </w:rPr>
+        <w:t>return</w:t>
+      </w:r>
+      <w:proofErr w:type="spellEnd"/>
+      <w:r>
+        <w:rPr>
+          <w:rFonts w:ascii="Consolas" w:eastAsia="Times New Roman" w:hAnsi="Consolas" w:cs="Times New Roman"/>
+          <w:color w:val="D4D4D4"/>
+          <w:sz w:val="21"/>
+          <w:szCs w:val="21"/>
+          <w:lang w:eastAsia="pt-BR"/>
+        </w:rPr>
+        <w:t> </w:t>
+      </w:r>
+      <w:r>
+        <w:rPr>
+          <w:rFonts w:ascii="Consolas" w:eastAsia="Times New Roman" w:hAnsi="Consolas" w:cs="Times New Roman"/>
+          <w:color w:val="B5CEA8"/>
+          <w:sz w:val="21"/>
+          <w:szCs w:val="21"/>
+          <w:lang w:eastAsia="pt-BR"/>
+        </w:rPr>
+        <w:t>0</w:t>
+      </w:r>
+      <w:r>
+        <w:rPr>
+          <w:rFonts w:ascii="Consolas" w:eastAsia="Times New Roman" w:hAnsi="Consolas" w:cs="Times New Roman"/>
+          <w:color w:val="D4D4D4"/>
+          <w:sz w:val="21"/>
+          <w:szCs w:val="21"/>
+          <w:lang w:eastAsia="pt-BR"/>
+        </w:rPr>
+        <w:t>;</w:t>
+      </w:r>
+    </w:p>
+    <w:p>
+      <w:pPr>
+        <w:shd w:val="clear" w:color="auto" w:fill="1E1E1E"/>
+        <w:spacing w:after="0" w:line="285" w:lineRule="atLeast"/>
+        <w:rPr>
+          <w:rFonts w:ascii="Consolas" w:eastAsia="Times New Roman" w:hAnsi="Consolas" w:cs="Times New Roman"/>
+          <w:color w:val="D4D4D4"/>
+          <w:sz w:val="21"/>
+          <w:szCs w:val="21"/>
+          <w:lang w:eastAsia="pt-BR"/>
+        </w:rPr>
+      </w:pPr>
+      <w:r>
+        <w:rPr>
+          <w:rFonts w:ascii="Consolas" w:eastAsia="Times New Roman" w:hAnsi="Consolas" w:cs="Times New Roman"/>
+          <w:color w:val="D4D4D4"/>
+          <w:sz w:val="21"/>
+          <w:szCs w:val="21"/>
+          <w:lang w:eastAsia="pt-BR"/>
+        </w:rPr>
+        <w:t>    }</w:t>
+      </w:r>
+    </w:p>
+    <w:p>
+      <w:pPr>
+        <w:pStyle w:val="PargrafodaLista"/>
+      </w:pPr>
+    </w:p>
+    <w:p>
+      <w:pPr>
+        <w:pStyle w:val="PargrafodaLista"/>
+        <w:numPr>
+          <w:ilvl w:val="0"/>
+          <w:numId w:val="11"/>
+        </w:numPr>
+      </w:pPr>
+      <w:r>
+        <w:t>Veja agora todos os comandos</w:t>
+      </w:r>
+      <w:r>
+        <w:t>:</w:t>
+      </w:r>
+    </w:p>
+    <w:p>
+      <w:pPr>
+        <w:pStyle w:val="PargrafodaLista"/>
+      </w:pPr>
+    </w:p>
+    <w:p>
+      <w:pPr>
+        <w:pStyle w:val="PargrafodaLista"/>
+        <w:jc w:val="center"/>
+        <w:rPr>
+          <w:b/>
+          <w:bCs/>
+        </w:rPr>
+      </w:pPr>
+      <w:proofErr w:type="spellStart"/>
+      <w:r>
+        <w:rPr>
+          <w:b/>
+          <w:bCs/>
+        </w:rPr>
+        <w:t>php</w:t>
+      </w:r>
+      <w:proofErr w:type="spellEnd"/>
+      <w:r>
+        <w:rPr>
+          <w:b/>
+          <w:bCs/>
+        </w:rPr>
+        <w:t xml:space="preserve"> </w:t>
+      </w:r>
+      <w:proofErr w:type="spellStart"/>
+      <w:r>
+        <w:rPr>
+          <w:b/>
+          <w:bCs/>
+        </w:rPr>
+        <w:t>artisan</w:t>
+      </w:r>
+      <w:proofErr w:type="spellEnd"/>
+    </w:p>
+    <w:p>
+      <w:pPr>
+        <w:pStyle w:val="PargrafodaLista"/>
+        <w:rPr>
+          <w:u w:val="single"/>
+        </w:rPr>
+      </w:pPr>
+    </w:p>
+    <w:p>
+      <w:pPr>
+        <w:pStyle w:val="PargrafodaLista"/>
+        <w:numPr>
+          <w:ilvl w:val="0"/>
+          <w:numId w:val="11"/>
+        </w:numPr>
+      </w:pPr>
+      <w:r>
+        <w:t>Execute o comando criado:</w:t>
+      </w:r>
+    </w:p>
+    <w:p>
+      <w:pPr>
+        <w:pStyle w:val="PargrafodaLista"/>
+      </w:pPr>
+    </w:p>
+    <w:p>
+      <w:pPr>
+        <w:pStyle w:val="PargrafodaLista"/>
+        <w:jc w:val="center"/>
+        <w:rPr>
+          <w:b/>
+          <w:bCs/>
+        </w:rPr>
+      </w:pPr>
+      <w:proofErr w:type="spellStart"/>
+      <w:r>
+        <w:rPr>
+          <w:b/>
+          <w:bCs/>
+        </w:rPr>
+        <w:t>php</w:t>
+      </w:r>
+      <w:proofErr w:type="spellEnd"/>
+      <w:r>
+        <w:rPr>
+          <w:b/>
+          <w:bCs/>
+        </w:rPr>
+        <w:t xml:space="preserve"> </w:t>
+      </w:r>
+      <w:proofErr w:type="spellStart"/>
+      <w:r>
+        <w:rPr>
+          <w:b/>
+          <w:bCs/>
+        </w:rPr>
+        <w:t>artisan</w:t>
+      </w:r>
+      <w:proofErr w:type="spellEnd"/>
+      <w:r>
+        <w:rPr>
+          <w:b/>
+          <w:bCs/>
+        </w:rPr>
+        <w:t xml:space="preserve"> </w:t>
+      </w:r>
+      <w:proofErr w:type="spellStart"/>
+      <w:r>
+        <w:rPr>
+          <w:b/>
+          <w:bCs/>
+        </w:rPr>
+        <w:t>tests</w:t>
+      </w:r>
+      <w:proofErr w:type="spellEnd"/>
+    </w:p>
     <w:p>
       <w:pPr>
         <w:pStyle w:val="PargrafodaLista"/>
@@ -7880,6 +9152,95 @@
     </w:lvl>
   </w:abstractNum>
   <w:abstractNum w:abstractNumId="6" w15:restartNumberingAfterBreak="0">
+    <w:nsid w:val="56985C6F"/>
+    <w:multiLevelType w:val="hybridMultilevel"/>
+    <w:tmpl w:val="6FACA054"/>
+    <w:lvl w:ilvl="0" w:tplc="0416000F">
+      <w:start w:val="1"/>
+      <w:numFmt w:val="decimal"/>
+      <w:lvlText w:val="%1."/>
+      <w:lvlJc w:val="left"/>
+      <w:pPr>
+        <w:ind w:left="720" w:hanging="360"/>
+      </w:pPr>
+      <w:rPr>
+        <w:rFonts w:hint="default"/>
+      </w:rPr>
+    </w:lvl>
+    <w:lvl w:ilvl="1" w:tplc="04160019" w:tentative="1">
+      <w:start w:val="1"/>
+      <w:numFmt w:val="lowerLetter"/>
+      <w:lvlText w:val="%2."/>
+      <w:lvlJc w:val="left"/>
+      <w:pPr>
+        <w:ind w:left="1440" w:hanging="360"/>
+      </w:pPr>
+    </w:lvl>
+    <w:lvl w:ilvl="2" w:tplc="0416001B" w:tentative="1">
+      <w:start w:val="1"/>
+      <w:numFmt w:val="lowerRoman"/>
+      <w:lvlText w:val="%3."/>
+      <w:lvlJc w:val="right"/>
+      <w:pPr>
+        <w:ind w:left="2160" w:hanging="180"/>
+      </w:pPr>
+    </w:lvl>
+    <w:lvl w:ilvl="3" w:tplc="0416000F" w:tentative="1">
+      <w:start w:val="1"/>
+      <w:numFmt w:val="decimal"/>
+      <w:lvlText w:val="%4."/>
+      <w:lvlJc w:val="left"/>
+      <w:pPr>
+        <w:ind w:left="2880" w:hanging="360"/>
+      </w:pPr>
+    </w:lvl>
+    <w:lvl w:ilvl="4" w:tplc="04160019" w:tentative="1">
+      <w:start w:val="1"/>
+      <w:numFmt w:val="lowerLetter"/>
+      <w:lvlText w:val="%5."/>
+      <w:lvlJc w:val="left"/>
+      <w:pPr>
+        <w:ind w:left="3600" w:hanging="360"/>
+      </w:pPr>
+    </w:lvl>
+    <w:lvl w:ilvl="5" w:tplc="0416001B" w:tentative="1">
+      <w:start w:val="1"/>
+      <w:numFmt w:val="lowerRoman"/>
+      <w:lvlText w:val="%6."/>
+      <w:lvlJc w:val="right"/>
+      <w:pPr>
+        <w:ind w:left="4320" w:hanging="180"/>
+      </w:pPr>
+    </w:lvl>
+    <w:lvl w:ilvl="6" w:tplc="0416000F" w:tentative="1">
+      <w:start w:val="1"/>
+      <w:numFmt w:val="decimal"/>
+      <w:lvlText w:val="%7."/>
+      <w:lvlJc w:val="left"/>
+      <w:pPr>
+        <w:ind w:left="5040" w:hanging="360"/>
+      </w:pPr>
+    </w:lvl>
+    <w:lvl w:ilvl="7" w:tplc="04160019" w:tentative="1">
+      <w:start w:val="1"/>
+      <w:numFmt w:val="lowerLetter"/>
+      <w:lvlText w:val="%8."/>
+      <w:lvlJc w:val="left"/>
+      <w:pPr>
+        <w:ind w:left="5760" w:hanging="360"/>
+      </w:pPr>
+    </w:lvl>
+    <w:lvl w:ilvl="8" w:tplc="0416001B" w:tentative="1">
+      <w:start w:val="1"/>
+      <w:numFmt w:val="lowerRoman"/>
+      <w:lvlText w:val="%9."/>
+      <w:lvlJc w:val="right"/>
+      <w:pPr>
+        <w:ind w:left="6480" w:hanging="180"/>
+      </w:pPr>
+    </w:lvl>
+  </w:abstractNum>
+  <w:abstractNum w:abstractNumId="7" w15:restartNumberingAfterBreak="0">
     <w:nsid w:val="605451A2"/>
     <w:multiLevelType w:val="hybridMultilevel"/>
     <w:tmpl w:val="F536D458"/>
@@ -7968,20 +9329,20 @@
       </w:pPr>
     </w:lvl>
   </w:abstractNum>
-  <w:abstractNum w:abstractNumId="7" w15:restartNumberingAfterBreak="0">
+  <w:abstractNum w:abstractNumId="8" w15:restartNumberingAfterBreak="0">
     <w:nsid w:val="6A2258D2"/>
     <w:multiLevelType w:val="hybridMultilevel"/>
-    <w:tmpl w:val="85546DEA"/>
-    <w:lvl w:ilvl="0" w:tplc="0416000F">
+    <w:tmpl w:val="E0326888"/>
+    <w:lvl w:ilvl="0" w:tplc="04160001">
       <w:start w:val="1"/>
-      <w:numFmt w:val="decimal"/>
-      <w:lvlText w:val="%1."/>
+      <w:numFmt w:val="bullet"/>
+      <w:lvlText w:val=""/>
       <w:lvlJc w:val="left"/>
       <w:pPr>
         <w:ind w:left="720" w:hanging="360"/>
       </w:pPr>
       <w:rPr>
-        <w:rFonts w:hint="default"/>
+        <w:rFonts w:ascii="Symbol" w:hAnsi="Symbol" w:hint="default"/>
       </w:rPr>
     </w:lvl>
     <w:lvl w:ilvl="1" w:tplc="04160019">
@@ -8057,7 +9418,7 @@
       </w:pPr>
     </w:lvl>
   </w:abstractNum>
-  <w:abstractNum w:abstractNumId="8" w15:restartNumberingAfterBreak="0">
+  <w:abstractNum w:abstractNumId="9" w15:restartNumberingAfterBreak="0">
     <w:nsid w:val="6F2C3E9D"/>
     <w:multiLevelType w:val="hybridMultilevel"/>
     <w:tmpl w:val="8376D0F8"/>
@@ -8069,6 +9430,95 @@
       <w:pPr>
         <w:ind w:left="720" w:hanging="360"/>
       </w:pPr>
+    </w:lvl>
+    <w:lvl w:ilvl="1" w:tplc="04160019" w:tentative="1">
+      <w:start w:val="1"/>
+      <w:numFmt w:val="lowerLetter"/>
+      <w:lvlText w:val="%2."/>
+      <w:lvlJc w:val="left"/>
+      <w:pPr>
+        <w:ind w:left="1440" w:hanging="360"/>
+      </w:pPr>
+    </w:lvl>
+    <w:lvl w:ilvl="2" w:tplc="0416001B" w:tentative="1">
+      <w:start w:val="1"/>
+      <w:numFmt w:val="lowerRoman"/>
+      <w:lvlText w:val="%3."/>
+      <w:lvlJc w:val="right"/>
+      <w:pPr>
+        <w:ind w:left="2160" w:hanging="180"/>
+      </w:pPr>
+    </w:lvl>
+    <w:lvl w:ilvl="3" w:tplc="0416000F" w:tentative="1">
+      <w:start w:val="1"/>
+      <w:numFmt w:val="decimal"/>
+      <w:lvlText w:val="%4."/>
+      <w:lvlJc w:val="left"/>
+      <w:pPr>
+        <w:ind w:left="2880" w:hanging="360"/>
+      </w:pPr>
+    </w:lvl>
+    <w:lvl w:ilvl="4" w:tplc="04160019" w:tentative="1">
+      <w:start w:val="1"/>
+      <w:numFmt w:val="lowerLetter"/>
+      <w:lvlText w:val="%5."/>
+      <w:lvlJc w:val="left"/>
+      <w:pPr>
+        <w:ind w:left="3600" w:hanging="360"/>
+      </w:pPr>
+    </w:lvl>
+    <w:lvl w:ilvl="5" w:tplc="0416001B" w:tentative="1">
+      <w:start w:val="1"/>
+      <w:numFmt w:val="lowerRoman"/>
+      <w:lvlText w:val="%6."/>
+      <w:lvlJc w:val="right"/>
+      <w:pPr>
+        <w:ind w:left="4320" w:hanging="180"/>
+      </w:pPr>
+    </w:lvl>
+    <w:lvl w:ilvl="6" w:tplc="0416000F" w:tentative="1">
+      <w:start w:val="1"/>
+      <w:numFmt w:val="decimal"/>
+      <w:lvlText w:val="%7."/>
+      <w:lvlJc w:val="left"/>
+      <w:pPr>
+        <w:ind w:left="5040" w:hanging="360"/>
+      </w:pPr>
+    </w:lvl>
+    <w:lvl w:ilvl="7" w:tplc="04160019" w:tentative="1">
+      <w:start w:val="1"/>
+      <w:numFmt w:val="lowerLetter"/>
+      <w:lvlText w:val="%8."/>
+      <w:lvlJc w:val="left"/>
+      <w:pPr>
+        <w:ind w:left="5760" w:hanging="360"/>
+      </w:pPr>
+    </w:lvl>
+    <w:lvl w:ilvl="8" w:tplc="0416001B" w:tentative="1">
+      <w:start w:val="1"/>
+      <w:numFmt w:val="lowerRoman"/>
+      <w:lvlText w:val="%9."/>
+      <w:lvlJc w:val="right"/>
+      <w:pPr>
+        <w:ind w:left="6480" w:hanging="180"/>
+      </w:pPr>
+    </w:lvl>
+  </w:abstractNum>
+  <w:abstractNum w:abstractNumId="10" w15:restartNumberingAfterBreak="0">
+    <w:nsid w:val="720D37EE"/>
+    <w:multiLevelType w:val="hybridMultilevel"/>
+    <w:tmpl w:val="0C44D26A"/>
+    <w:lvl w:ilvl="0" w:tplc="39DAD7AA">
+      <w:start w:val="1"/>
+      <w:numFmt w:val="decimal"/>
+      <w:lvlText w:val="%1."/>
+      <w:lvlJc w:val="left"/>
+      <w:pPr>
+        <w:ind w:left="720" w:hanging="360"/>
+      </w:pPr>
+      <w:rPr>
+        <w:rFonts w:hint="default"/>
+      </w:rPr>
     </w:lvl>
     <w:lvl w:ilvl="1" w:tplc="04160019" w:tentative="1">
       <w:start w:val="1"/>
@@ -8153,7 +9603,7 @@
     <w:abstractNumId w:val="5"/>
   </w:num>
   <w:num w:numId="4">
-    <w:abstractNumId w:val="8"/>
+    <w:abstractNumId w:val="9"/>
   </w:num>
   <w:num w:numId="5">
     <w:abstractNumId w:val="0"/>
@@ -8165,10 +9615,16 @@
     <w:abstractNumId w:val="1"/>
   </w:num>
   <w:num w:numId="8">
+    <w:abstractNumId w:val="8"/>
+  </w:num>
+  <w:num w:numId="9">
     <w:abstractNumId w:val="7"/>
   </w:num>
-  <w:num w:numId="9">
+  <w:num w:numId="10">
     <w:abstractNumId w:val="6"/>
+  </w:num>
+  <w:num w:numId="11">
+    <w:abstractNumId w:val="10"/>
   </w:num>
 </w:numbering>
 </file>

</xml_diff>